<commit_message>
Changed List to Artist + HashTable w/o expand-shrink
</commit_message>
<xml_diff>
--- a/Wet2_Tasks.docx
+++ b/Wet2_Tasks.docx
@@ -2,6 +2,206 @@
 <file path=word/document.xml><?xml version="1.0" encoding="utf-8"?>
 <w:document xmlns:wpc="http://schemas.microsoft.com/office/word/2010/wordprocessingCanvas" xmlns:cx="http://schemas.microsoft.com/office/drawing/2014/chartex" xmlns:cx1="http://schemas.microsoft.com/office/drawing/2015/9/8/chartex" xmlns:cx2="http://schemas.microsoft.com/office/drawing/2015/10/21/chartex" xmlns:cx3="http://schemas.microsoft.com/office/drawing/2016/5/9/chartex" xmlns:cx4="http://schemas.microsoft.com/office/drawing/2016/5/10/chartex" xmlns:cx5="http://schemas.microsoft.com/office/drawing/2016/5/11/chartex" xmlns:cx6="http://schemas.microsoft.com/office/drawing/2016/5/12/chartex" xmlns:cx7="http://schemas.microsoft.com/office/drawing/2016/5/13/chartex" xmlns:cx8="http://schemas.microsoft.com/office/drawing/2016/5/14/chartex" xmlns:mc="http://schemas.openxmlformats.org/markup-compatibility/2006" xmlns:aink="http://schemas.microsoft.com/office/drawing/2016/ink" xmlns:am3d="http://schemas.microsoft.com/office/drawing/2017/model3d" xmlns:o="urn:schemas-microsoft-com:office:office" xmlns:r="http://schemas.openxmlformats.org/officeDocument/2006/relationships" xmlns:m="http://schemas.openxmlformats.org/officeDocument/2006/math" xmlns:v="urn:schemas-microsoft-com:vml" xmlns:wp14="http://schemas.microsoft.com/office/word/2010/wordprocessingDrawing" xmlns:wp="http://schemas.openxmlformats.org/drawingml/2006/wordprocessingDrawing" xmlns:w10="urn:schemas-microsoft-com:office:word" xmlns:w="http://schemas.openxmlformats.org/wordprocessingml/2006/main" xmlns:w14="http://schemas.microsoft.com/office/word/2010/wordml" xmlns:w15="http://schemas.microsoft.com/office/word/2012/wordml" xmlns:w16cex="http://schemas.microsoft.com/office/word/2018/wordml/cex" xmlns:w16cid="http://schemas.microsoft.com/office/word/2016/wordml/cid" xmlns:w16="http://schemas.microsoft.com/office/word/2018/wordml" xmlns:w16se="http://schemas.microsoft.com/office/word/2015/wordml/symex" xmlns:wpg="http://schemas.microsoft.com/office/word/2010/wordprocessingGroup" xmlns:wpi="http://schemas.microsoft.com/office/word/2010/wordprocessingInk" xmlns:wne="http://schemas.microsoft.com/office/word/2006/wordml" xmlns:wps="http://schemas.microsoft.com/office/word/2010/wordprocessingShape" mc:Ignorable="w14 w15 w16se w16cid w16 w16cex wp14">
   <w:body>
+    <w:p>
+      <w:pPr>
+        <w:bidi/>
+        <w:spacing w:after="0" w:line="360" w:lineRule="auto"/>
+        <w:rPr>
+          <w:rFonts w:ascii="Times New Roman" w:hAnsi="Times New Roman" w:cs="David"/>
+          <w:i/>
+          <w:sz w:val="24"/>
+          <w:szCs w:val="24"/>
+        </w:rPr>
+      </w:pPr>
+      <w:r>
+        <w:rPr>
+          <w:rFonts w:ascii="Times New Roman" w:hAnsi="Times New Roman" w:cs="David"/>
+          <w:i/>
+          <w:sz w:val="24"/>
+          <w:szCs w:val="24"/>
+          <w:rtl/>
+        </w:rPr>
+        <w:t xml:space="preserve">פרקטית תממשי רק בעזרת </w:t>
+      </w:r>
+      <w:r>
+        <w:rPr>
+          <w:rFonts w:ascii="Times New Roman" w:hAnsi="Times New Roman" w:cs="David"/>
+          <w:i/>
+          <w:sz w:val="24"/>
+          <w:szCs w:val="24"/>
+        </w:rPr>
+        <w:t>chain hashing</w:t>
+      </w:r>
+      <w:r>
+        <w:rPr>
+          <w:rFonts w:ascii="Times New Roman" w:hAnsi="Times New Roman" w:cs="David"/>
+          <w:i/>
+          <w:sz w:val="24"/>
+          <w:szCs w:val="24"/>
+          <w:rtl/>
+        </w:rPr>
+        <w:t>( מערך ושרשראות מכל תא)</w:t>
+      </w:r>
+    </w:p>
+    <w:p>
+      <w:pPr>
+        <w:bidi/>
+        <w:spacing w:after="0" w:line="360" w:lineRule="auto"/>
+        <w:rPr>
+          <w:rFonts w:ascii="Times New Roman" w:hAnsi="Times New Roman" w:cs="David"/>
+          <w:i/>
+          <w:sz w:val="24"/>
+          <w:szCs w:val="24"/>
+        </w:rPr>
+      </w:pPr>
+      <w:r>
+        <w:rPr>
+          <w:rFonts w:ascii="Times New Roman" w:hAnsi="Times New Roman" w:cs="David"/>
+          <w:i/>
+          <w:sz w:val="24"/>
+          <w:szCs w:val="24"/>
+          <w:rtl/>
+        </w:rPr>
+        <w:t>לגבי ה</w:t>
+      </w:r>
+      <w:r>
+        <w:rPr>
+          <w:rFonts w:ascii="Times New Roman" w:hAnsi="Times New Roman" w:cs="David"/>
+          <w:i/>
+          <w:sz w:val="24"/>
+          <w:szCs w:val="24"/>
+        </w:rPr>
+        <w:t>hash</w:t>
+      </w:r>
+      <w:r>
+        <w:rPr>
+          <w:rFonts w:ascii="Times New Roman" w:hAnsi="Times New Roman" w:cs="David"/>
+          <w:i/>
+          <w:sz w:val="24"/>
+          <w:szCs w:val="24"/>
+          <w:rtl/>
+        </w:rPr>
+        <w:t xml:space="preserve"> תעשי מודולו הגודל של המערך ותדאגי שבהגדלה/הקטנה שמרת על גודל אי זוגי (עדיף ראשוני אבל זה לא ככ פרקטי לנו במימוש)</w:t>
+      </w:r>
+    </w:p>
+    <w:p>
+      <w:pPr>
+        <w:bidi/>
+        <w:spacing w:after="0" w:line="360" w:lineRule="auto"/>
+        <w:rPr>
+          <w:rFonts w:ascii="Times New Roman" w:hAnsi="Times New Roman" w:cs="David"/>
+          <w:i/>
+          <w:sz w:val="24"/>
+          <w:szCs w:val="24"/>
+        </w:rPr>
+      </w:pPr>
+    </w:p>
+    <w:p>
+      <w:pPr>
+        <w:bidi/>
+        <w:spacing w:after="0" w:line="360" w:lineRule="auto"/>
+        <w:rPr>
+          <w:rFonts w:ascii="Times New Roman" w:hAnsi="Times New Roman" w:cs="David"/>
+          <w:i/>
+          <w:sz w:val="24"/>
+          <w:szCs w:val="24"/>
+        </w:rPr>
+      </w:pPr>
+    </w:p>
+    <w:p>
+      <w:pPr>
+        <w:bidi/>
+        <w:spacing w:after="0" w:line="360" w:lineRule="auto"/>
+        <w:rPr>
+          <w:rFonts w:ascii="Times New Roman" w:hAnsi="Times New Roman" w:cs="David"/>
+          <w:i/>
+          <w:sz w:val="24"/>
+          <w:szCs w:val="24"/>
+        </w:rPr>
+      </w:pPr>
+      <w:r>
+        <w:rPr>
+          <w:rFonts w:ascii="Times New Roman" w:hAnsi="Times New Roman" w:cs="David"/>
+          <w:i/>
+          <w:sz w:val="24"/>
+          <w:szCs w:val="24"/>
+          <w:rtl/>
+        </w:rPr>
+        <w:t>בוא נגיד שהיה לך מערך בגודל 7 אז המודולו הוא 7. מילית 3 תאים במערך אז צריך להגדיל פי 2. אבל אז זה זוגי (14) אז תגדילי פי 2 ואז תוסיפי 1</w:t>
+      </w:r>
+    </w:p>
+    <w:p>
+      <w:pPr>
+        <w:bidi/>
+        <w:spacing w:after="0" w:line="360" w:lineRule="auto"/>
+        <w:rPr>
+          <w:rFonts w:ascii="Times New Roman" w:hAnsi="Times New Roman" w:cs="David"/>
+          <w:i/>
+          <w:sz w:val="24"/>
+          <w:szCs w:val="24"/>
+        </w:rPr>
+      </w:pPr>
+    </w:p>
+    <w:p>
+      <w:pPr>
+        <w:bidi/>
+        <w:spacing w:after="0" w:line="360" w:lineRule="auto"/>
+        <w:rPr>
+          <w:rFonts w:ascii="Times New Roman" w:hAnsi="Times New Roman" w:cs="David"/>
+          <w:i/>
+          <w:sz w:val="24"/>
+          <w:szCs w:val="24"/>
+        </w:rPr>
+      </w:pPr>
+    </w:p>
+    <w:p>
+      <w:pPr>
+        <w:bidi/>
+        <w:spacing w:after="0" w:line="360" w:lineRule="auto"/>
+        <w:rPr>
+          <w:rFonts w:ascii="Times New Roman" w:hAnsi="Times New Roman" w:cs="David"/>
+          <w:i/>
+          <w:sz w:val="24"/>
+          <w:szCs w:val="24"/>
+        </w:rPr>
+      </w:pPr>
+    </w:p>
+    <w:p>
+      <w:pPr>
+        <w:bidi/>
+        <w:spacing w:after="0" w:line="360" w:lineRule="auto"/>
+        <w:rPr>
+          <w:rFonts w:ascii="Times New Roman" w:hAnsi="Times New Roman" w:cs="David"/>
+          <w:i/>
+          <w:sz w:val="24"/>
+          <w:szCs w:val="24"/>
+        </w:rPr>
+      </w:pPr>
+    </w:p>
+    <w:p>
+      <w:pPr>
+        <w:bidi/>
+        <w:spacing w:after="0" w:line="360" w:lineRule="auto"/>
+        <w:rPr>
+          <w:rFonts w:ascii="Times New Roman" w:hAnsi="Times New Roman" w:cs="David"/>
+          <w:i/>
+          <w:sz w:val="24"/>
+          <w:szCs w:val="24"/>
+        </w:rPr>
+      </w:pPr>
+    </w:p>
+    <w:p>
+      <w:pPr>
+        <w:bidi/>
+        <w:spacing w:after="0" w:line="360" w:lineRule="auto"/>
+        <w:rPr>
+          <w:rFonts w:ascii="Times New Roman" w:hAnsi="Times New Roman" w:cs="David"/>
+          <w:i/>
+          <w:sz w:val="24"/>
+          <w:szCs w:val="24"/>
+        </w:rPr>
+      </w:pPr>
+    </w:p>
     <w:p>
       <w:pPr>
         <w:bidi/>
@@ -608,6 +808,7 @@
           <w:szCs w:val="24"/>
           <w:rtl/>
         </w:rPr>
+        <w:lastRenderedPageBreak/>
         <w:t>הסבר ותיאור מבני הנתונים וה</w:t>
       </w:r>
       <w:r>
@@ -1024,7 +1225,6 @@
           <w:szCs w:val="24"/>
           <w:rtl/>
         </w:rPr>
-        <w:lastRenderedPageBreak/>
         <w:t xml:space="preserve">לעבור על השאלות </w:t>
       </w:r>
       <w:r>
@@ -1451,6 +1651,42 @@
       <w:pPr>
         <w:pStyle w:val="ListParagraph"/>
         <w:numPr>
+          <w:ilvl w:val="1"/>
+          <w:numId w:val="10"/>
+        </w:numPr>
+        <w:bidi/>
+        <w:spacing w:after="0" w:line="360" w:lineRule="auto"/>
+        <w:rPr>
+          <w:rFonts w:ascii="Times New Roman" w:hAnsi="Times New Roman" w:cs="David"/>
+          <w:i/>
+          <w:sz w:val="24"/>
+          <w:szCs w:val="24"/>
+        </w:rPr>
+      </w:pPr>
+      <w:r>
+        <w:rPr>
+          <w:rFonts w:ascii="Times New Roman" w:eastAsiaTheme="minorEastAsia" w:hAnsi="Times New Roman" w:cs="David" w:hint="cs"/>
+          <w:i/>
+          <w:sz w:val="24"/>
+          <w:szCs w:val="24"/>
+          <w:rtl/>
+        </w:rPr>
+        <w:t>טסטים ל-</w:t>
+      </w:r>
+      <w:r>
+        <w:rPr>
+          <w:rFonts w:ascii="Times New Roman" w:eastAsiaTheme="minorEastAsia" w:hAnsi="Times New Roman" w:cs="David"/>
+          <w:i/>
+          <w:sz w:val="24"/>
+          <w:szCs w:val="24"/>
+        </w:rPr>
+        <w:t>HASH</w:t>
+      </w:r>
+    </w:p>
+    <w:p>
+      <w:pPr>
+        <w:pStyle w:val="ListParagraph"/>
+        <w:numPr>
           <w:ilvl w:val="0"/>
           <w:numId w:val="10"/>
         </w:numPr>
@@ -1565,14 +1801,16 @@
         <w:rPr>
           <w:rFonts w:ascii="Times New Roman" w:hAnsi="Times New Roman" w:cs="David"/>
           <w:i/>
-          <w:sz w:val="24"/>
-          <w:szCs w:val="24"/>
-        </w:rPr>
-      </w:pPr>
-      <w:r>
-        <w:rPr>
-          <w:rFonts w:ascii="Times New Roman" w:hAnsi="Times New Roman" w:cs="David" w:hint="cs"/>
-          <w:i/>
+          <w:strike/>
+          <w:sz w:val="24"/>
+          <w:szCs w:val="24"/>
+        </w:rPr>
+      </w:pPr>
+      <w:r>
+        <w:rPr>
+          <w:rFonts w:ascii="Times New Roman" w:hAnsi="Times New Roman" w:cs="David" w:hint="cs"/>
+          <w:i/>
+          <w:strike/>
           <w:sz w:val="24"/>
           <w:szCs w:val="24"/>
           <w:rtl/>
@@ -1583,6 +1821,7 @@
         <w:rPr>
           <w:rFonts w:ascii="Times New Roman" w:hAnsi="Times New Roman" w:cs="David" w:hint="cs"/>
           <w:i/>
+          <w:strike/>
           <w:sz w:val="24"/>
           <w:szCs w:val="24"/>
         </w:rPr>
@@ -1592,6 +1831,7 @@
         <w:rPr>
           <w:rFonts w:ascii="Times New Roman" w:hAnsi="Times New Roman" w:cs="David" w:hint="cs"/>
           <w:i/>
+          <w:strike/>
           <w:sz w:val="24"/>
           <w:szCs w:val="24"/>
           <w:rtl/>
@@ -1602,6 +1842,7 @@
         <w:rPr>
           <w:rFonts w:ascii="Times New Roman" w:hAnsi="Times New Roman" w:cs="David"/>
           <w:i/>
+          <w:strike/>
           <w:sz w:val="24"/>
           <w:szCs w:val="24"/>
           <w:rtl/>
@@ -1612,6 +1853,7 @@
         <w:rPr>
           <w:rFonts w:ascii="Times New Roman" w:hAnsi="Times New Roman" w:cs="David" w:hint="cs"/>
           <w:i/>
+          <w:strike/>
           <w:sz w:val="24"/>
           <w:szCs w:val="24"/>
           <w:rtl/>
@@ -1624,6 +1866,7 @@
           <w:b/>
           <w:bCs/>
           <w:i/>
+          <w:strike/>
           <w:color w:val="FF0000"/>
           <w:sz w:val="24"/>
           <w:szCs w:val="24"/>
@@ -1644,14 +1887,16 @@
         <w:rPr>
           <w:rFonts w:ascii="Times New Roman" w:hAnsi="Times New Roman" w:cs="David"/>
           <w:i/>
-          <w:sz w:val="24"/>
-          <w:szCs w:val="24"/>
-        </w:rPr>
-      </w:pPr>
-      <w:r>
-        <w:rPr>
-          <w:rFonts w:ascii="Times New Roman" w:hAnsi="Times New Roman" w:cs="David" w:hint="cs"/>
-          <w:i/>
+          <w:strike/>
+          <w:sz w:val="24"/>
+          <w:szCs w:val="24"/>
+        </w:rPr>
+      </w:pPr>
+      <w:r>
+        <w:rPr>
+          <w:rFonts w:ascii="Times New Roman" w:hAnsi="Times New Roman" w:cs="David" w:hint="cs"/>
+          <w:i/>
+          <w:strike/>
           <w:sz w:val="24"/>
           <w:szCs w:val="24"/>
           <w:rtl/>
@@ -1662,6 +1907,7 @@
         <w:rPr>
           <w:rFonts w:ascii="Times New Roman" w:hAnsi="Times New Roman" w:cs="David" w:hint="cs"/>
           <w:i/>
+          <w:strike/>
           <w:sz w:val="24"/>
           <w:szCs w:val="24"/>
         </w:rPr>
@@ -1671,6 +1917,7 @@
         <w:rPr>
           <w:rFonts w:ascii="Times New Roman" w:hAnsi="Times New Roman" w:cs="David" w:hint="cs"/>
           <w:i/>
+          <w:strike/>
           <w:sz w:val="24"/>
           <w:szCs w:val="24"/>
           <w:rtl/>
@@ -1681,6 +1928,7 @@
         <w:rPr>
           <w:rFonts w:ascii="Times New Roman" w:hAnsi="Times New Roman" w:cs="David" w:hint="cs"/>
           <w:i/>
+          <w:strike/>
           <w:sz w:val="24"/>
           <w:szCs w:val="24"/>
         </w:rPr>
@@ -1690,6 +1938,7 @@
         <w:rPr>
           <w:rFonts w:ascii="Times New Roman" w:hAnsi="Times New Roman" w:cs="David"/>
           <w:i/>
+          <w:strike/>
           <w:sz w:val="24"/>
           <w:szCs w:val="24"/>
         </w:rPr>
@@ -1720,6 +1969,7 @@
           <w:szCs w:val="24"/>
           <w:rtl/>
         </w:rPr>
+        <w:lastRenderedPageBreak/>
         <w:t xml:space="preserve">להוסיף דברים לעץ </w:t>
       </w:r>
       <w:r>
@@ -2247,7 +2497,6 @@
           <w:szCs w:val="24"/>
           <w:rtl/>
         </w:rPr>
-        <w:lastRenderedPageBreak/>
         <w:t>לודא את תפיסת ה-</w:t>
       </w:r>
       <w:proofErr w:type="spellStart"/>
@@ -2613,11 +2862,11 @@
         <w:rPr>
           <w:rFonts w:ascii="Times New Roman" w:hAnsi="Times New Roman" w:cs="David"/>
           <w:i/>
-          <w:sz w:val="24"/>
-          <w:szCs w:val="24"/>
-          <w:rtl/>
-        </w:rPr>
-        <w:lastRenderedPageBreak/>
+          <w:noProof/>
+          <w:sz w:val="24"/>
+          <w:szCs w:val="24"/>
+          <w:rtl/>
+        </w:rPr>
         <w:drawing>
           <wp:inline distT="0" distB="0" distL="0" distR="0" wp14:anchorId="6B781932" wp14:editId="5224A3E0">
             <wp:extent cx="5943600" cy="4184650"/>
@@ -5163,7 +5412,7 @@
 </file>
 
 <file path=customXml/itemProps1.xml><?xml version="1.0" encoding="utf-8"?>
-<ds:datastoreItem xmlns:ds="http://schemas.openxmlformats.org/officeDocument/2006/customXml" ds:itemID="{FAE3160D-C51E-446D-8F1E-B2D659FC6CA0}">
+<ds:datastoreItem xmlns:ds="http://schemas.openxmlformats.org/officeDocument/2006/customXml" ds:itemID="{2C437D6F-62DB-418E-A5AD-FE5D62B87698}">
   <ds:schemaRefs>
     <ds:schemaRef ds:uri="http://schemas.openxmlformats.org/officeDocument/2006/bibliography"/>
   </ds:schemaRefs>

</xml_diff>

<commit_message>
added expandHash + shrinkHash
</commit_message>
<xml_diff>
--- a/Wet2_Tasks.docx
+++ b/Wet2_Tasks.docx
@@ -7,6 +7,29 @@
         <w:bidi/>
         <w:spacing w:after="0" w:line="360" w:lineRule="auto"/>
         <w:rPr>
+          <w:rFonts w:ascii="Times New Roman" w:hAnsi="Times New Roman" w:cs="David"/>
+          <w:i/>
+          <w:sz w:val="24"/>
+          <w:szCs w:val="24"/>
+          <w:rtl/>
+        </w:rPr>
+      </w:pPr>
+      <w:r>
+        <w:rPr>
+          <w:rFonts w:ascii="Times New Roman" w:hAnsi="Times New Roman" w:cs="David" w:hint="cs"/>
+          <w:i/>
+          <w:sz w:val="24"/>
+          <w:szCs w:val="24"/>
+          <w:rtl/>
+        </w:rPr>
+        <w:t>איך לעשות הגדלה-</w:t>
+      </w:r>
+    </w:p>
+    <w:p>
+      <w:pPr>
+        <w:bidi/>
+        <w:spacing w:after="0" w:line="360" w:lineRule="auto"/>
+        <w:rPr>
           <w:rFonts w:ascii="Times New Roman" w:hAnsi="Times New Roman" w:cs="David" w:hint="cs"/>
           <w:i/>
           <w:sz w:val="24"/>
@@ -23,6 +46,1063 @@
           <w:highlight w:val="yellow"/>
           <w:rtl/>
         </w:rPr>
+        <w:t>אם הגעתי ל-</w:t>
+      </w:r>
+      <w:proofErr w:type="spellStart"/>
+      <w:r>
+        <w:rPr>
+          <w:rFonts w:ascii="Times New Roman" w:hAnsi="Times New Roman" w:cs="David"/>
+          <w:i/>
+          <w:sz w:val="24"/>
+          <w:szCs w:val="24"/>
+          <w:highlight w:val="yellow"/>
+        </w:rPr>
+        <w:t>num_of_artists</w:t>
+      </w:r>
+      <w:proofErr w:type="spellEnd"/>
+      <w:r>
+        <w:rPr>
+          <w:rFonts w:ascii="Times New Roman" w:hAnsi="Times New Roman" w:cs="David"/>
+          <w:i/>
+          <w:sz w:val="24"/>
+          <w:szCs w:val="24"/>
+          <w:highlight w:val="yellow"/>
+        </w:rPr>
+        <w:t>==</w:t>
+      </w:r>
+      <w:proofErr w:type="spellStart"/>
+      <w:r>
+        <w:rPr>
+          <w:rFonts w:ascii="Times New Roman" w:hAnsi="Times New Roman" w:cs="David"/>
+          <w:i/>
+          <w:sz w:val="24"/>
+          <w:szCs w:val="24"/>
+          <w:highlight w:val="yellow"/>
+        </w:rPr>
+        <w:t>table_size</w:t>
+      </w:r>
+      <w:proofErr w:type="spellEnd"/>
+      <w:r>
+        <w:rPr>
+          <w:rFonts w:ascii="Times New Roman" w:hAnsi="Times New Roman" w:cs="David" w:hint="cs"/>
+          <w:i/>
+          <w:sz w:val="24"/>
+          <w:szCs w:val="24"/>
+          <w:highlight w:val="yellow"/>
+          <w:rtl/>
+        </w:rPr>
+        <w:t>:</w:t>
+      </w:r>
+    </w:p>
+    <w:p>
+      <w:pPr>
+        <w:pStyle w:val="ListParagraph"/>
+        <w:numPr>
+          <w:ilvl w:val="0"/>
+          <w:numId w:val="13"/>
+        </w:numPr>
+        <w:bidi/>
+        <w:spacing w:after="0" w:line="360" w:lineRule="auto"/>
+        <w:rPr>
+          <w:rFonts w:ascii="Times New Roman" w:hAnsi="Times New Roman" w:cs="David"/>
+          <w:i/>
+          <w:sz w:val="24"/>
+          <w:szCs w:val="24"/>
+        </w:rPr>
+      </w:pPr>
+      <w:r>
+        <w:rPr>
+          <w:rFonts w:ascii="Times New Roman" w:hAnsi="Times New Roman" w:cs="David" w:hint="cs"/>
+          <w:i/>
+          <w:sz w:val="24"/>
+          <w:szCs w:val="24"/>
+          <w:rtl/>
+        </w:rPr>
+        <w:t xml:space="preserve">ליצור </w:t>
+      </w:r>
+      <w:r>
+        <w:rPr>
+          <w:rFonts w:ascii="Times New Roman" w:hAnsi="Times New Roman" w:cs="David"/>
+          <w:i/>
+          <w:sz w:val="24"/>
+          <w:szCs w:val="24"/>
+        </w:rPr>
+        <w:t>table</w:t>
+      </w:r>
+      <w:r>
+        <w:rPr>
+          <w:rFonts w:ascii="Times New Roman" w:hAnsi="Times New Roman" w:cs="David" w:hint="cs"/>
+          <w:i/>
+          <w:sz w:val="24"/>
+          <w:szCs w:val="24"/>
+          <w:rtl/>
+        </w:rPr>
+        <w:t xml:space="preserve"> גדול</w:t>
+      </w:r>
+      <w:r>
+        <w:rPr>
+          <w:rFonts w:ascii="Times New Roman" w:hAnsi="Times New Roman" w:cs="David" w:hint="cs"/>
+          <w:i/>
+          <w:sz w:val="24"/>
+          <w:szCs w:val="24"/>
+          <w:rtl/>
+        </w:rPr>
+        <w:t>ה</w:t>
+      </w:r>
+      <w:r>
+        <w:rPr>
+          <w:rFonts w:ascii="Times New Roman" w:hAnsi="Times New Roman" w:cs="David" w:hint="cs"/>
+          <w:i/>
+          <w:sz w:val="24"/>
+          <w:szCs w:val="24"/>
+          <w:rtl/>
+        </w:rPr>
+        <w:t xml:space="preserve"> פי 2</w:t>
+      </w:r>
+      <w:r>
+        <w:rPr>
+          <w:rFonts w:ascii="Times New Roman" w:hAnsi="Times New Roman" w:cs="David" w:hint="cs"/>
+          <w:i/>
+          <w:sz w:val="24"/>
+          <w:szCs w:val="24"/>
+          <w:rtl/>
+        </w:rPr>
+        <w:t xml:space="preserve"> (ריקה)</w:t>
+      </w:r>
+    </w:p>
+    <w:p>
+      <w:pPr>
+        <w:pStyle w:val="ListParagraph"/>
+        <w:numPr>
+          <w:ilvl w:val="0"/>
+          <w:numId w:val="13"/>
+        </w:numPr>
+        <w:bidi/>
+        <w:spacing w:after="0" w:line="360" w:lineRule="auto"/>
+        <w:rPr>
+          <w:rFonts w:ascii="Times New Roman" w:hAnsi="Times New Roman" w:cs="David"/>
+          <w:i/>
+          <w:sz w:val="24"/>
+          <w:szCs w:val="24"/>
+        </w:rPr>
+      </w:pPr>
+      <w:r>
+        <w:rPr>
+          <w:rFonts w:ascii="Times New Roman" w:hAnsi="Times New Roman" w:cs="David" w:hint="cs"/>
+          <w:i/>
+          <w:sz w:val="24"/>
+          <w:szCs w:val="24"/>
+          <w:rtl/>
+        </w:rPr>
+        <w:t>לעבור על כל האיברים ב-</w:t>
+      </w:r>
+      <w:r>
+        <w:rPr>
+          <w:rFonts w:ascii="Times New Roman" w:hAnsi="Times New Roman" w:cs="David"/>
+          <w:i/>
+          <w:sz w:val="24"/>
+          <w:szCs w:val="24"/>
+        </w:rPr>
+        <w:t>table</w:t>
+      </w:r>
+      <w:r>
+        <w:rPr>
+          <w:rFonts w:ascii="Times New Roman" w:hAnsi="Times New Roman" w:cs="David" w:hint="cs"/>
+          <w:i/>
+          <w:sz w:val="24"/>
+          <w:szCs w:val="24"/>
+          <w:rtl/>
+        </w:rPr>
+        <w:t xml:space="preserve"> הישנה</w:t>
+      </w:r>
+    </w:p>
+    <w:p>
+      <w:pPr>
+        <w:pStyle w:val="ListParagraph"/>
+        <w:numPr>
+          <w:ilvl w:val="1"/>
+          <w:numId w:val="13"/>
+        </w:numPr>
+        <w:bidi/>
+        <w:spacing w:after="0" w:line="360" w:lineRule="auto"/>
+        <w:rPr>
+          <w:rFonts w:ascii="Times New Roman" w:hAnsi="Times New Roman" w:cs="David"/>
+          <w:i/>
+          <w:sz w:val="24"/>
+          <w:szCs w:val="24"/>
+        </w:rPr>
+      </w:pPr>
+      <w:r>
+        <w:rPr>
+          <w:rFonts w:ascii="Times New Roman" w:hAnsi="Times New Roman" w:cs="David" w:hint="cs"/>
+          <w:i/>
+          <w:sz w:val="24"/>
+          <w:szCs w:val="24"/>
+          <w:rtl/>
+        </w:rPr>
+        <w:t>לבדוק מה ה-</w:t>
+      </w:r>
+      <w:proofErr w:type="spellStart"/>
+      <w:r>
+        <w:rPr>
+          <w:rFonts w:ascii="Times New Roman" w:hAnsi="Times New Roman" w:cs="David"/>
+          <w:i/>
+          <w:sz w:val="24"/>
+          <w:szCs w:val="24"/>
+        </w:rPr>
+        <w:t>hashed_key</w:t>
+      </w:r>
+      <w:proofErr w:type="spellEnd"/>
+      <w:r>
+        <w:rPr>
+          <w:rFonts w:ascii="Times New Roman" w:hAnsi="Times New Roman" w:cs="David" w:hint="cs"/>
+          <w:i/>
+          <w:sz w:val="24"/>
+          <w:szCs w:val="24"/>
+          <w:rtl/>
+        </w:rPr>
+        <w:t xml:space="preserve"> החדש, ולהכניס את האיבר במקום המתאים בטבלה החדשה</w:t>
+      </w:r>
+    </w:p>
+    <w:p>
+      <w:pPr>
+        <w:pStyle w:val="ListParagraph"/>
+        <w:numPr>
+          <w:ilvl w:val="0"/>
+          <w:numId w:val="13"/>
+        </w:numPr>
+        <w:bidi/>
+        <w:spacing w:after="0" w:line="360" w:lineRule="auto"/>
+        <w:rPr>
+          <w:rFonts w:ascii="Times New Roman" w:hAnsi="Times New Roman" w:cs="David"/>
+          <w:i/>
+          <w:sz w:val="24"/>
+          <w:szCs w:val="24"/>
+        </w:rPr>
+      </w:pPr>
+      <w:r>
+        <w:rPr>
+          <w:rFonts w:ascii="Times New Roman" w:hAnsi="Times New Roman" w:cs="David" w:hint="cs"/>
+          <w:i/>
+          <w:sz w:val="24"/>
+          <w:szCs w:val="24"/>
+          <w:rtl/>
+        </w:rPr>
+        <w:t>להגדיר שעכשיו אנחנו מתייחסים ל-</w:t>
+      </w:r>
+      <w:r>
+        <w:rPr>
+          <w:rFonts w:ascii="Times New Roman" w:hAnsi="Times New Roman" w:cs="David"/>
+          <w:i/>
+          <w:sz w:val="24"/>
+          <w:szCs w:val="24"/>
+        </w:rPr>
+        <w:t>table</w:t>
+      </w:r>
+      <w:r>
+        <w:rPr>
+          <w:rFonts w:ascii="Times New Roman" w:hAnsi="Times New Roman" w:cs="David" w:hint="cs"/>
+          <w:i/>
+          <w:sz w:val="24"/>
+          <w:szCs w:val="24"/>
+          <w:rtl/>
+        </w:rPr>
+        <w:t xml:space="preserve"> החדשה בתור זה שלנו</w:t>
+      </w:r>
+    </w:p>
+    <w:p>
+      <w:pPr>
+        <w:pStyle w:val="ListParagraph"/>
+        <w:numPr>
+          <w:ilvl w:val="0"/>
+          <w:numId w:val="13"/>
+        </w:numPr>
+        <w:bidi/>
+        <w:spacing w:after="0" w:line="360" w:lineRule="auto"/>
+        <w:rPr>
+          <w:rFonts w:ascii="Times New Roman" w:hAnsi="Times New Roman" w:cs="David"/>
+          <w:i/>
+          <w:sz w:val="24"/>
+          <w:szCs w:val="24"/>
+        </w:rPr>
+      </w:pPr>
+      <w:r>
+        <w:rPr>
+          <w:rFonts w:ascii="Times New Roman" w:hAnsi="Times New Roman" w:cs="David" w:hint="cs"/>
+          <w:i/>
+          <w:sz w:val="24"/>
+          <w:szCs w:val="24"/>
+          <w:rtl/>
+        </w:rPr>
+        <w:t>למחוק את ה-</w:t>
+      </w:r>
+      <w:r>
+        <w:rPr>
+          <w:rFonts w:ascii="Times New Roman" w:hAnsi="Times New Roman" w:cs="David"/>
+          <w:i/>
+          <w:sz w:val="24"/>
+          <w:szCs w:val="24"/>
+        </w:rPr>
+        <w:t>table</w:t>
+      </w:r>
+      <w:r>
+        <w:rPr>
+          <w:rFonts w:ascii="Times New Roman" w:hAnsi="Times New Roman" w:cs="David" w:hint="cs"/>
+          <w:i/>
+          <w:sz w:val="24"/>
+          <w:szCs w:val="24"/>
+          <w:rtl/>
+        </w:rPr>
+        <w:t xml:space="preserve"> היש</w:t>
+      </w:r>
+      <w:r>
+        <w:rPr>
+          <w:rFonts w:ascii="Times New Roman" w:hAnsi="Times New Roman" w:cs="David" w:hint="cs"/>
+          <w:i/>
+          <w:sz w:val="24"/>
+          <w:szCs w:val="24"/>
+          <w:rtl/>
+        </w:rPr>
+        <w:t>נה</w:t>
+      </w:r>
+    </w:p>
+    <w:p>
+      <w:pPr>
+        <w:pStyle w:val="ListParagraph"/>
+        <w:numPr>
+          <w:ilvl w:val="1"/>
+          <w:numId w:val="13"/>
+        </w:numPr>
+        <w:bidi/>
+        <w:spacing w:after="0" w:line="360" w:lineRule="auto"/>
+        <w:rPr>
+          <w:rFonts w:ascii="Times New Roman" w:hAnsi="Times New Roman" w:cs="David"/>
+          <w:i/>
+          <w:sz w:val="24"/>
+          <w:szCs w:val="24"/>
+          <w:highlight w:val="yellow"/>
+        </w:rPr>
+      </w:pPr>
+      <w:r>
+        <w:rPr>
+          <w:rFonts w:ascii="Times New Roman" w:hAnsi="Times New Roman" w:cs="David" w:hint="cs"/>
+          <w:i/>
+          <w:sz w:val="24"/>
+          <w:szCs w:val="24"/>
+          <w:highlight w:val="yellow"/>
+          <w:rtl/>
+        </w:rPr>
+        <w:t>לוודא שכתבתי נכון את מחיקת המצביעים</w:t>
+      </w:r>
+    </w:p>
+    <w:p>
+      <w:pPr>
+        <w:bidi/>
+        <w:spacing w:after="0" w:line="360" w:lineRule="auto"/>
+        <w:rPr>
+          <w:rFonts w:ascii="Times New Roman" w:hAnsi="Times New Roman" w:cs="David"/>
+          <w:i/>
+          <w:sz w:val="24"/>
+          <w:szCs w:val="24"/>
+          <w:rtl/>
+        </w:rPr>
+      </w:pPr>
+    </w:p>
+    <w:p>
+      <w:pPr>
+        <w:bidi/>
+        <w:spacing w:after="0" w:line="360" w:lineRule="auto"/>
+        <w:rPr>
+          <w:rFonts w:ascii="Times New Roman" w:hAnsi="Times New Roman" w:cs="David"/>
+          <w:i/>
+          <w:sz w:val="24"/>
+          <w:szCs w:val="24"/>
+          <w:rtl/>
+        </w:rPr>
+      </w:pPr>
+      <w:r>
+        <w:rPr>
+          <w:rFonts w:ascii="Times New Roman" w:hAnsi="Times New Roman" w:cs="David" w:hint="cs"/>
+          <w:i/>
+          <w:sz w:val="24"/>
+          <w:szCs w:val="24"/>
+          <w:rtl/>
+        </w:rPr>
+        <w:t>איך לעשות ה</w:t>
+      </w:r>
+      <w:r>
+        <w:rPr>
+          <w:rFonts w:ascii="Times New Roman" w:hAnsi="Times New Roman" w:cs="David" w:hint="cs"/>
+          <w:i/>
+          <w:sz w:val="24"/>
+          <w:szCs w:val="24"/>
+          <w:rtl/>
+        </w:rPr>
+        <w:t>קטנה</w:t>
+      </w:r>
+      <w:r>
+        <w:rPr>
+          <w:rFonts w:ascii="Times New Roman" w:hAnsi="Times New Roman" w:cs="David" w:hint="cs"/>
+          <w:i/>
+          <w:sz w:val="24"/>
+          <w:szCs w:val="24"/>
+          <w:rtl/>
+        </w:rPr>
+        <w:t>-</w:t>
+      </w:r>
+    </w:p>
+    <w:p>
+      <w:pPr>
+        <w:bidi/>
+        <w:spacing w:after="0" w:line="360" w:lineRule="auto"/>
+        <w:rPr>
+          <w:rFonts w:ascii="Times New Roman" w:hAnsi="Times New Roman" w:cs="David" w:hint="cs"/>
+          <w:i/>
+          <w:sz w:val="24"/>
+          <w:szCs w:val="24"/>
+          <w:rtl/>
+        </w:rPr>
+      </w:pPr>
+      <w:r>
+        <w:rPr>
+          <w:rFonts w:ascii="Times New Roman" w:hAnsi="Times New Roman" w:cs="David" w:hint="cs"/>
+          <w:i/>
+          <w:sz w:val="24"/>
+          <w:szCs w:val="24"/>
+          <w:highlight w:val="yellow"/>
+          <w:rtl/>
+        </w:rPr>
+        <w:t>אם הגעתי ל-</w:t>
+      </w:r>
+      <w:proofErr w:type="spellStart"/>
+      <w:r>
+        <w:rPr>
+          <w:rFonts w:ascii="Times New Roman" w:hAnsi="Times New Roman" w:cs="David"/>
+          <w:i/>
+          <w:sz w:val="24"/>
+          <w:szCs w:val="24"/>
+          <w:highlight w:val="yellow"/>
+        </w:rPr>
+        <w:t>num_of_artists</w:t>
+      </w:r>
+      <w:proofErr w:type="spellEnd"/>
+      <w:r>
+        <w:rPr>
+          <w:rFonts w:ascii="Times New Roman" w:hAnsi="Times New Roman" w:cs="David"/>
+          <w:i/>
+          <w:sz w:val="24"/>
+          <w:szCs w:val="24"/>
+          <w:highlight w:val="yellow"/>
+        </w:rPr>
+        <w:t>==</w:t>
+      </w:r>
+      <w:r>
+        <w:rPr>
+          <w:rFonts w:ascii="Times New Roman" w:hAnsi="Times New Roman" w:cs="David"/>
+          <w:i/>
+          <w:sz w:val="24"/>
+          <w:szCs w:val="24"/>
+          <w:highlight w:val="yellow"/>
+        </w:rPr>
+        <w:t>0.25*</w:t>
+      </w:r>
+      <w:proofErr w:type="spellStart"/>
+      <w:r>
+        <w:rPr>
+          <w:rFonts w:ascii="Times New Roman" w:hAnsi="Times New Roman" w:cs="David"/>
+          <w:i/>
+          <w:sz w:val="24"/>
+          <w:szCs w:val="24"/>
+          <w:highlight w:val="yellow"/>
+        </w:rPr>
+        <w:t>table_size</w:t>
+      </w:r>
+      <w:proofErr w:type="spellEnd"/>
+      <w:r>
+        <w:rPr>
+          <w:rFonts w:ascii="Times New Roman" w:hAnsi="Times New Roman" w:cs="David" w:hint="cs"/>
+          <w:i/>
+          <w:sz w:val="24"/>
+          <w:szCs w:val="24"/>
+          <w:highlight w:val="yellow"/>
+          <w:rtl/>
+        </w:rPr>
+        <w:t>:</w:t>
+      </w:r>
+    </w:p>
+    <w:p>
+      <w:pPr>
+        <w:pStyle w:val="ListParagraph"/>
+        <w:numPr>
+          <w:ilvl w:val="0"/>
+          <w:numId w:val="13"/>
+        </w:numPr>
+        <w:bidi/>
+        <w:spacing w:after="0" w:line="360" w:lineRule="auto"/>
+        <w:rPr>
+          <w:rFonts w:ascii="Times New Roman" w:hAnsi="Times New Roman" w:cs="David"/>
+          <w:i/>
+          <w:sz w:val="24"/>
+          <w:szCs w:val="24"/>
+        </w:rPr>
+      </w:pPr>
+      <w:r>
+        <w:rPr>
+          <w:rFonts w:ascii="Times New Roman" w:hAnsi="Times New Roman" w:cs="David" w:hint="cs"/>
+          <w:i/>
+          <w:sz w:val="24"/>
+          <w:szCs w:val="24"/>
+          <w:rtl/>
+        </w:rPr>
+        <w:t xml:space="preserve">ליצור </w:t>
+      </w:r>
+      <w:r>
+        <w:rPr>
+          <w:rFonts w:ascii="Times New Roman" w:hAnsi="Times New Roman" w:cs="David"/>
+          <w:i/>
+          <w:sz w:val="24"/>
+          <w:szCs w:val="24"/>
+        </w:rPr>
+        <w:t>table</w:t>
+      </w:r>
+      <w:r>
+        <w:rPr>
+          <w:rFonts w:ascii="Times New Roman" w:hAnsi="Times New Roman" w:cs="David" w:hint="cs"/>
+          <w:i/>
+          <w:sz w:val="24"/>
+          <w:szCs w:val="24"/>
+          <w:rtl/>
+        </w:rPr>
+        <w:t xml:space="preserve"> </w:t>
+      </w:r>
+      <w:r>
+        <w:rPr>
+          <w:rFonts w:ascii="Times New Roman" w:hAnsi="Times New Roman" w:cs="David" w:hint="cs"/>
+          <w:i/>
+          <w:sz w:val="24"/>
+          <w:szCs w:val="24"/>
+          <w:rtl/>
+        </w:rPr>
+        <w:t>קטנה</w:t>
+      </w:r>
+      <w:r>
+        <w:rPr>
+          <w:rFonts w:ascii="Times New Roman" w:hAnsi="Times New Roman" w:cs="David" w:hint="cs"/>
+          <w:i/>
+          <w:sz w:val="24"/>
+          <w:szCs w:val="24"/>
+          <w:rtl/>
+        </w:rPr>
+        <w:t xml:space="preserve"> פי 2 (ריקה)</w:t>
+      </w:r>
+    </w:p>
+    <w:p>
+      <w:pPr>
+        <w:pStyle w:val="ListParagraph"/>
+        <w:numPr>
+          <w:ilvl w:val="0"/>
+          <w:numId w:val="13"/>
+        </w:numPr>
+        <w:bidi/>
+        <w:spacing w:after="0" w:line="360" w:lineRule="auto"/>
+        <w:rPr>
+          <w:rFonts w:ascii="Times New Roman" w:hAnsi="Times New Roman" w:cs="David"/>
+          <w:i/>
+          <w:sz w:val="24"/>
+          <w:szCs w:val="24"/>
+        </w:rPr>
+      </w:pPr>
+      <w:r>
+        <w:rPr>
+          <w:rFonts w:ascii="Times New Roman" w:hAnsi="Times New Roman" w:cs="David" w:hint="cs"/>
+          <w:i/>
+          <w:sz w:val="24"/>
+          <w:szCs w:val="24"/>
+          <w:rtl/>
+        </w:rPr>
+        <w:t>לעבור על כל האיברים ב-</w:t>
+      </w:r>
+      <w:r>
+        <w:rPr>
+          <w:rFonts w:ascii="Times New Roman" w:hAnsi="Times New Roman" w:cs="David"/>
+          <w:i/>
+          <w:sz w:val="24"/>
+          <w:szCs w:val="24"/>
+        </w:rPr>
+        <w:t>table</w:t>
+      </w:r>
+      <w:r>
+        <w:rPr>
+          <w:rFonts w:ascii="Times New Roman" w:hAnsi="Times New Roman" w:cs="David" w:hint="cs"/>
+          <w:i/>
+          <w:sz w:val="24"/>
+          <w:szCs w:val="24"/>
+          <w:rtl/>
+        </w:rPr>
+        <w:t xml:space="preserve"> הישנה</w:t>
+      </w:r>
+    </w:p>
+    <w:p>
+      <w:pPr>
+        <w:pStyle w:val="ListParagraph"/>
+        <w:numPr>
+          <w:ilvl w:val="1"/>
+          <w:numId w:val="13"/>
+        </w:numPr>
+        <w:bidi/>
+        <w:spacing w:after="0" w:line="360" w:lineRule="auto"/>
+        <w:rPr>
+          <w:rFonts w:ascii="Times New Roman" w:hAnsi="Times New Roman" w:cs="David"/>
+          <w:i/>
+          <w:sz w:val="24"/>
+          <w:szCs w:val="24"/>
+        </w:rPr>
+      </w:pPr>
+      <w:r>
+        <w:rPr>
+          <w:rFonts w:ascii="Times New Roman" w:hAnsi="Times New Roman" w:cs="David" w:hint="cs"/>
+          <w:i/>
+          <w:sz w:val="24"/>
+          <w:szCs w:val="24"/>
+          <w:rtl/>
+        </w:rPr>
+        <w:t>לבדוק מה ה-</w:t>
+      </w:r>
+      <w:proofErr w:type="spellStart"/>
+      <w:r>
+        <w:rPr>
+          <w:rFonts w:ascii="Times New Roman" w:hAnsi="Times New Roman" w:cs="David"/>
+          <w:i/>
+          <w:sz w:val="24"/>
+          <w:szCs w:val="24"/>
+        </w:rPr>
+        <w:t>hashed_key</w:t>
+      </w:r>
+      <w:proofErr w:type="spellEnd"/>
+      <w:r>
+        <w:rPr>
+          <w:rFonts w:ascii="Times New Roman" w:hAnsi="Times New Roman" w:cs="David" w:hint="cs"/>
+          <w:i/>
+          <w:sz w:val="24"/>
+          <w:szCs w:val="24"/>
+          <w:rtl/>
+        </w:rPr>
+        <w:t xml:space="preserve"> החדש, ולהכניס את האיבר במקום המתאים בטבלה החדשה</w:t>
+      </w:r>
+    </w:p>
+    <w:p>
+      <w:pPr>
+        <w:pStyle w:val="ListParagraph"/>
+        <w:numPr>
+          <w:ilvl w:val="0"/>
+          <w:numId w:val="13"/>
+        </w:numPr>
+        <w:bidi/>
+        <w:spacing w:after="0" w:line="360" w:lineRule="auto"/>
+        <w:rPr>
+          <w:rFonts w:ascii="Times New Roman" w:hAnsi="Times New Roman" w:cs="David"/>
+          <w:i/>
+          <w:sz w:val="24"/>
+          <w:szCs w:val="24"/>
+        </w:rPr>
+      </w:pPr>
+      <w:r>
+        <w:rPr>
+          <w:rFonts w:ascii="Times New Roman" w:hAnsi="Times New Roman" w:cs="David" w:hint="cs"/>
+          <w:i/>
+          <w:sz w:val="24"/>
+          <w:szCs w:val="24"/>
+          <w:rtl/>
+        </w:rPr>
+        <w:t>להגדיר שעכשיו אנחנו מתייחסים ל-</w:t>
+      </w:r>
+      <w:r>
+        <w:rPr>
+          <w:rFonts w:ascii="Times New Roman" w:hAnsi="Times New Roman" w:cs="David"/>
+          <w:i/>
+          <w:sz w:val="24"/>
+          <w:szCs w:val="24"/>
+        </w:rPr>
+        <w:t>table</w:t>
+      </w:r>
+      <w:r>
+        <w:rPr>
+          <w:rFonts w:ascii="Times New Roman" w:hAnsi="Times New Roman" w:cs="David" w:hint="cs"/>
+          <w:i/>
+          <w:sz w:val="24"/>
+          <w:szCs w:val="24"/>
+          <w:rtl/>
+        </w:rPr>
+        <w:t xml:space="preserve"> החדשה בתור זה שלנו</w:t>
+      </w:r>
+    </w:p>
+    <w:p>
+      <w:pPr>
+        <w:pStyle w:val="ListParagraph"/>
+        <w:numPr>
+          <w:ilvl w:val="0"/>
+          <w:numId w:val="13"/>
+        </w:numPr>
+        <w:bidi/>
+        <w:spacing w:after="0" w:line="360" w:lineRule="auto"/>
+        <w:rPr>
+          <w:rFonts w:ascii="Times New Roman" w:hAnsi="Times New Roman" w:cs="David"/>
+          <w:i/>
+          <w:sz w:val="24"/>
+          <w:szCs w:val="24"/>
+        </w:rPr>
+      </w:pPr>
+      <w:r>
+        <w:rPr>
+          <w:rFonts w:ascii="Times New Roman" w:hAnsi="Times New Roman" w:cs="David" w:hint="cs"/>
+          <w:i/>
+          <w:sz w:val="24"/>
+          <w:szCs w:val="24"/>
+          <w:rtl/>
+        </w:rPr>
+        <w:t>למחוק את ה-</w:t>
+      </w:r>
+      <w:r>
+        <w:rPr>
+          <w:rFonts w:ascii="Times New Roman" w:hAnsi="Times New Roman" w:cs="David"/>
+          <w:i/>
+          <w:sz w:val="24"/>
+          <w:szCs w:val="24"/>
+        </w:rPr>
+        <w:t>table</w:t>
+      </w:r>
+      <w:r>
+        <w:rPr>
+          <w:rFonts w:ascii="Times New Roman" w:hAnsi="Times New Roman" w:cs="David" w:hint="cs"/>
+          <w:i/>
+          <w:sz w:val="24"/>
+          <w:szCs w:val="24"/>
+          <w:rtl/>
+        </w:rPr>
+        <w:t xml:space="preserve"> הישנה</w:t>
+      </w:r>
+    </w:p>
+    <w:p>
+      <w:pPr>
+        <w:pStyle w:val="ListParagraph"/>
+        <w:numPr>
+          <w:ilvl w:val="1"/>
+          <w:numId w:val="13"/>
+        </w:numPr>
+        <w:bidi/>
+        <w:spacing w:after="0" w:line="360" w:lineRule="auto"/>
+        <w:rPr>
+          <w:rFonts w:ascii="Times New Roman" w:hAnsi="Times New Roman" w:cs="David"/>
+          <w:i/>
+          <w:sz w:val="24"/>
+          <w:szCs w:val="24"/>
+          <w:highlight w:val="yellow"/>
+        </w:rPr>
+      </w:pPr>
+      <w:r>
+        <w:rPr>
+          <w:rFonts w:ascii="Times New Roman" w:hAnsi="Times New Roman" w:cs="David" w:hint="cs"/>
+          <w:i/>
+          <w:sz w:val="24"/>
+          <w:szCs w:val="24"/>
+          <w:highlight w:val="yellow"/>
+          <w:rtl/>
+        </w:rPr>
+        <w:t>לוודא שכתבתי נכון את מחיקת המצביעים</w:t>
+      </w:r>
+    </w:p>
+    <w:p>
+      <w:pPr>
+        <w:bidi/>
+        <w:spacing w:after="0" w:line="360" w:lineRule="auto"/>
+        <w:rPr>
+          <w:rFonts w:ascii="Times New Roman" w:hAnsi="Times New Roman" w:cs="David"/>
+          <w:i/>
+          <w:sz w:val="24"/>
+          <w:szCs w:val="24"/>
+          <w:rtl/>
+        </w:rPr>
+      </w:pPr>
+    </w:p>
+    <w:p>
+      <w:pPr>
+        <w:bidi/>
+        <w:spacing w:after="0" w:line="360" w:lineRule="auto"/>
+        <w:rPr>
+          <w:rFonts w:ascii="Times New Roman" w:hAnsi="Times New Roman" w:cs="David"/>
+          <w:i/>
+          <w:sz w:val="24"/>
+          <w:szCs w:val="24"/>
+          <w:rtl/>
+        </w:rPr>
+      </w:pPr>
+    </w:p>
+    <w:p>
+      <w:pPr>
+        <w:bidi/>
+        <w:spacing w:after="0" w:line="360" w:lineRule="auto"/>
+        <w:rPr>
+          <w:rFonts w:ascii="Times New Roman" w:hAnsi="Times New Roman" w:cs="David"/>
+          <w:b/>
+          <w:bCs/>
+          <w:i/>
+          <w:sz w:val="24"/>
+          <w:szCs w:val="24"/>
+          <w:rtl/>
+        </w:rPr>
+      </w:pPr>
+      <w:r>
+        <w:rPr>
+          <w:rFonts w:ascii="Times New Roman" w:hAnsi="Times New Roman" w:cs="David" w:hint="cs"/>
+          <w:b/>
+          <w:bCs/>
+          <w:i/>
+          <w:sz w:val="24"/>
+          <w:szCs w:val="24"/>
+          <w:rtl/>
+        </w:rPr>
+        <w:t xml:space="preserve">לא </w:t>
+      </w:r>
+      <w:r>
+        <w:rPr>
+          <w:rFonts w:ascii="Times New Roman" w:hAnsi="Times New Roman" w:cs="David" w:hint="cs"/>
+          <w:b/>
+          <w:bCs/>
+          <w:i/>
+          <w:sz w:val="24"/>
+          <w:szCs w:val="24"/>
+          <w:rtl/>
+        </w:rPr>
+        <w:t xml:space="preserve">צריך </w:t>
+      </w:r>
+      <w:proofErr w:type="spellStart"/>
+      <w:r>
+        <w:rPr>
+          <w:rFonts w:ascii="Times New Roman" w:hAnsi="Times New Roman" w:cs="David"/>
+          <w:b/>
+          <w:bCs/>
+          <w:i/>
+          <w:sz w:val="24"/>
+          <w:szCs w:val="24"/>
+        </w:rPr>
+        <w:t>cctor</w:t>
+      </w:r>
+      <w:proofErr w:type="spellEnd"/>
+      <w:r>
+        <w:rPr>
+          <w:rFonts w:ascii="Times New Roman" w:hAnsi="Times New Roman" w:cs="David" w:hint="cs"/>
+          <w:b/>
+          <w:bCs/>
+          <w:i/>
+          <w:sz w:val="24"/>
+          <w:szCs w:val="24"/>
+          <w:rtl/>
+        </w:rPr>
+        <w:t>,</w:t>
+      </w:r>
+      <w:r>
+        <w:rPr>
+          <w:rFonts w:ascii="Times New Roman" w:hAnsi="Times New Roman" w:cs="David" w:hint="cs"/>
+          <w:b/>
+          <w:bCs/>
+          <w:i/>
+          <w:sz w:val="24"/>
+          <w:szCs w:val="24"/>
+          <w:rtl/>
+        </w:rPr>
+        <w:t xml:space="preserve"> </w:t>
+      </w:r>
+      <w:r>
+        <w:rPr>
+          <w:rFonts w:ascii="Times New Roman" w:hAnsi="Times New Roman" w:cs="David"/>
+          <w:b/>
+          <w:bCs/>
+          <w:i/>
+          <w:sz w:val="24"/>
+          <w:szCs w:val="24"/>
+        </w:rPr>
+        <w:t>Assign-op</w:t>
+      </w:r>
+    </w:p>
+    <w:p>
+      <w:pPr>
+        <w:bidi/>
+        <w:spacing w:after="0" w:line="360" w:lineRule="auto"/>
+        <w:rPr>
+          <w:rFonts w:ascii="Times New Roman" w:hAnsi="Times New Roman" w:cs="David"/>
+          <w:i/>
+          <w:sz w:val="24"/>
+          <w:szCs w:val="24"/>
+          <w:rtl/>
+        </w:rPr>
+      </w:pPr>
+      <w:r>
+        <w:rPr>
+          <w:rFonts w:ascii="Times New Roman" w:hAnsi="Times New Roman" w:cs="David" w:hint="cs"/>
+          <w:i/>
+          <w:sz w:val="24"/>
+          <w:szCs w:val="24"/>
+          <w:highlight w:val="yellow"/>
+          <w:rtl/>
+        </w:rPr>
+        <w:t xml:space="preserve">לשים לב איך אני מסביר מבחינת סיבוכיות </w:t>
+      </w:r>
+      <w:r>
+        <w:rPr>
+          <w:rFonts w:ascii="Times New Roman" w:hAnsi="Times New Roman" w:cs="David"/>
+          <w:i/>
+          <w:sz w:val="24"/>
+          <w:szCs w:val="24"/>
+          <w:highlight w:val="yellow"/>
+          <w:rtl/>
+        </w:rPr>
+        <w:t>–</w:t>
+      </w:r>
+      <w:r>
+        <w:rPr>
+          <w:rFonts w:ascii="Times New Roman" w:hAnsi="Times New Roman" w:cs="David" w:hint="cs"/>
+          <w:i/>
+          <w:sz w:val="24"/>
+          <w:szCs w:val="24"/>
+          <w:highlight w:val="yellow"/>
+          <w:rtl/>
+        </w:rPr>
+        <w:t xml:space="preserve"> האם לשנות לפונקציית האש אחרת? של השברים?</w:t>
+      </w:r>
+    </w:p>
+    <w:p>
+      <w:pPr>
+        <w:bidi/>
+        <w:spacing w:after="0" w:line="360" w:lineRule="auto"/>
+        <w:rPr>
+          <w:rFonts w:ascii="Times New Roman" w:hAnsi="Times New Roman" w:cs="David" w:hint="cs"/>
+          <w:i/>
+          <w:sz w:val="24"/>
+          <w:szCs w:val="24"/>
+        </w:rPr>
+      </w:pPr>
+      <w:r>
+        <w:rPr>
+          <w:rFonts w:ascii="Times New Roman" w:hAnsi="Times New Roman" w:cs="David" w:hint="cs"/>
+          <w:i/>
+          <w:sz w:val="24"/>
+          <w:szCs w:val="24"/>
+          <w:rtl/>
+        </w:rPr>
+        <w:t>לוודא שאני לא מוחק ב-</w:t>
+      </w:r>
+      <w:proofErr w:type="spellStart"/>
+      <w:r>
+        <w:rPr>
+          <w:rFonts w:ascii="Times New Roman" w:hAnsi="Times New Roman" w:cs="David"/>
+          <w:i/>
+          <w:sz w:val="24"/>
+          <w:szCs w:val="24"/>
+        </w:rPr>
+        <w:t>AddArtist</w:t>
+      </w:r>
+      <w:proofErr w:type="spellEnd"/>
+      <w:r>
+        <w:rPr>
+          <w:rFonts w:ascii="Times New Roman" w:hAnsi="Times New Roman" w:cs="David" w:hint="cs"/>
+          <w:i/>
+          <w:sz w:val="24"/>
+          <w:szCs w:val="24"/>
+          <w:rtl/>
+        </w:rPr>
+        <w:t xml:space="preserve"> את ה</w:t>
+      </w:r>
+      <w:r>
+        <w:rPr>
+          <w:rFonts w:ascii="Times New Roman" w:hAnsi="Times New Roman" w:cs="David"/>
+          <w:i/>
+          <w:sz w:val="24"/>
+          <w:szCs w:val="24"/>
+        </w:rPr>
+        <w:t>Artist</w:t>
+      </w:r>
+      <w:r>
+        <w:rPr>
+          <w:rFonts w:ascii="Times New Roman" w:hAnsi="Times New Roman" w:cs="David" w:hint="cs"/>
+          <w:i/>
+          <w:sz w:val="24"/>
+          <w:szCs w:val="24"/>
+          <w:rtl/>
+        </w:rPr>
+        <w:t xml:space="preserve"> שיצרתי</w:t>
+      </w:r>
+    </w:p>
+    <w:p>
+      <w:pPr>
+        <w:bidi/>
+        <w:spacing w:after="0" w:line="360" w:lineRule="auto"/>
+        <w:rPr>
+          <w:rFonts w:ascii="Times New Roman" w:hAnsi="Times New Roman" w:cs="David"/>
+          <w:i/>
+          <w:sz w:val="24"/>
+          <w:szCs w:val="24"/>
+          <w:rtl/>
+        </w:rPr>
+      </w:pPr>
+    </w:p>
+    <w:p>
+      <w:pPr>
+        <w:bidi/>
+        <w:spacing w:after="0" w:line="360" w:lineRule="auto"/>
+        <w:rPr>
+          <w:rFonts w:ascii="Times New Roman" w:hAnsi="Times New Roman" w:cs="David" w:hint="cs"/>
+          <w:i/>
+          <w:sz w:val="24"/>
+          <w:szCs w:val="24"/>
+        </w:rPr>
+      </w:pPr>
+    </w:p>
+    <w:p>
+      <w:pPr>
+        <w:bidi/>
+        <w:spacing w:after="0" w:line="360" w:lineRule="auto"/>
+        <w:rPr>
+          <w:rFonts w:ascii="Times New Roman" w:hAnsi="Times New Roman" w:cs="David"/>
+          <w:i/>
+          <w:sz w:val="24"/>
+          <w:szCs w:val="24"/>
+          <w:rtl/>
+        </w:rPr>
+      </w:pPr>
+    </w:p>
+    <w:p>
+      <w:pPr>
+        <w:bidi/>
+        <w:spacing w:after="0" w:line="360" w:lineRule="auto"/>
+        <w:rPr>
+          <w:rFonts w:ascii="Times New Roman" w:hAnsi="Times New Roman" w:cs="David"/>
+          <w:i/>
+          <w:sz w:val="24"/>
+          <w:szCs w:val="24"/>
+        </w:rPr>
+      </w:pPr>
+    </w:p>
+    <w:p>
+      <w:pPr>
+        <w:bidi/>
+        <w:spacing w:after="0" w:line="360" w:lineRule="auto"/>
+        <w:rPr>
+          <w:rFonts w:ascii="Times New Roman" w:hAnsi="Times New Roman" w:cs="David" w:hint="cs"/>
+          <w:i/>
+          <w:sz w:val="24"/>
+          <w:szCs w:val="24"/>
+          <w:rtl/>
+        </w:rPr>
+      </w:pPr>
+      <w:r>
+        <w:rPr>
+          <w:rFonts w:ascii="Times New Roman" w:hAnsi="Times New Roman" w:cs="David" w:hint="cs"/>
+          <w:i/>
+          <w:sz w:val="24"/>
+          <w:szCs w:val="24"/>
+          <w:highlight w:val="yellow"/>
+          <w:rtl/>
+        </w:rPr>
         <w:t>אביטל הוא ה-</w:t>
       </w:r>
       <w:r>
@@ -66,34 +1146,79 @@
           <w:highlight w:val="yellow"/>
           <w:rtl/>
         </w:rPr>
-        <w:t xml:space="preserve"> להיזהר שלא ימחק לי דברים</w:t>
-      </w:r>
-    </w:p>
-    <w:p>
-      <w:pPr>
-        <w:bidi/>
-        <w:spacing w:after="0" w:line="360" w:lineRule="auto"/>
-        <w:rPr>
-          <w:rFonts w:ascii="Times New Roman" w:hAnsi="Times New Roman" w:cs="David"/>
-          <w:i/>
-          <w:sz w:val="24"/>
-          <w:szCs w:val="24"/>
-          <w:rtl/>
-        </w:rPr>
-      </w:pPr>
-    </w:p>
-    <w:p>
-      <w:pPr>
-        <w:bidi/>
-        <w:spacing w:after="0" w:line="360" w:lineRule="auto"/>
-        <w:rPr>
-          <w:rFonts w:ascii="Times New Roman" w:hAnsi="Times New Roman" w:cs="David"/>
-          <w:i/>
-          <w:sz w:val="24"/>
-          <w:szCs w:val="24"/>
-          <w:rtl/>
-        </w:rPr>
-      </w:pPr>
+        <w:t xml:space="preserve"> להיזהר שלא ימחק לי </w:t>
+      </w:r>
+      <w:r>
+        <w:rPr>
+          <w:rFonts w:ascii="Times New Roman" w:hAnsi="Times New Roman" w:cs="David" w:hint="cs"/>
+          <w:i/>
+          <w:sz w:val="24"/>
+          <w:szCs w:val="24"/>
+          <w:highlight w:val="yellow"/>
+          <w:rtl/>
+        </w:rPr>
+        <w:t>דברים</w:t>
+      </w:r>
+      <w:r>
+        <w:rPr>
+          <w:rFonts w:ascii="Times New Roman" w:hAnsi="Times New Roman" w:cs="David" w:hint="cs"/>
+          <w:i/>
+          <w:sz w:val="24"/>
+          <w:szCs w:val="24"/>
+          <w:highlight w:val="yellow"/>
+          <w:rtl/>
+        </w:rPr>
+        <w:t xml:space="preserve"> שאני עשיתי</w:t>
+      </w:r>
+    </w:p>
+    <w:p>
+      <w:pPr>
+        <w:bidi/>
+        <w:spacing w:after="0" w:line="360" w:lineRule="auto"/>
+        <w:rPr>
+          <w:rFonts w:ascii="Times New Roman" w:hAnsi="Times New Roman" w:cs="David"/>
+          <w:i/>
+          <w:sz w:val="24"/>
+          <w:szCs w:val="24"/>
+          <w:rtl/>
+        </w:rPr>
+      </w:pPr>
+    </w:p>
+    <w:p>
+      <w:pPr>
+        <w:bidi/>
+        <w:spacing w:after="0" w:line="360" w:lineRule="auto"/>
+        <w:rPr>
+          <w:rFonts w:ascii="Times New Roman" w:hAnsi="Times New Roman" w:cs="David"/>
+          <w:i/>
+          <w:sz w:val="24"/>
+          <w:szCs w:val="24"/>
+          <w:rtl/>
+        </w:rPr>
+      </w:pPr>
+    </w:p>
+    <w:p>
+      <w:pPr>
+        <w:bidi/>
+        <w:spacing w:after="0" w:line="360" w:lineRule="auto"/>
+        <w:rPr>
+          <w:rFonts w:ascii="Times New Roman" w:hAnsi="Times New Roman" w:cs="David"/>
+          <w:i/>
+          <w:sz w:val="24"/>
+          <w:szCs w:val="24"/>
+          <w:rtl/>
+        </w:rPr>
+      </w:pPr>
+      <w:r>
+        <w:rPr>
+          <w:rFonts w:ascii="Times New Roman" w:hAnsi="Times New Roman" w:cs="David" w:hint="cs"/>
+          <w:i/>
+          <w:sz w:val="24"/>
+          <w:szCs w:val="24"/>
+          <w:rtl/>
+        </w:rPr>
+        <w:t>מהוואטסאפ-</w:t>
+      </w:r>
     </w:p>
     <w:p>
       <w:pPr>
@@ -188,38 +1313,15 @@
           <w:szCs w:val="24"/>
         </w:rPr>
       </w:pPr>
-    </w:p>
-    <w:p>
-      <w:pPr>
-        <w:bidi/>
-        <w:spacing w:after="0" w:line="360" w:lineRule="auto"/>
-        <w:rPr>
-          <w:rFonts w:ascii="Times New Roman" w:hAnsi="Times New Roman" w:cs="David"/>
-          <w:i/>
-          <w:sz w:val="24"/>
-          <w:szCs w:val="24"/>
-        </w:rPr>
-      </w:pPr>
-    </w:p>
-    <w:p>
-      <w:pPr>
-        <w:bidi/>
-        <w:spacing w:after="0" w:line="360" w:lineRule="auto"/>
-        <w:rPr>
-          <w:rFonts w:ascii="Times New Roman" w:hAnsi="Times New Roman" w:cs="David"/>
-          <w:i/>
-          <w:sz w:val="24"/>
-          <w:szCs w:val="24"/>
-        </w:rPr>
-      </w:pPr>
-      <w:r>
-        <w:rPr>
-          <w:rFonts w:ascii="Times New Roman" w:hAnsi="Times New Roman" w:cs="David"/>
-          <w:i/>
-          <w:sz w:val="24"/>
-          <w:szCs w:val="24"/>
-          <w:rtl/>
-        </w:rPr>
+      <w:r>
+        <w:rPr>
+          <w:rFonts w:ascii="Times New Roman" w:hAnsi="Times New Roman" w:cs="David"/>
+          <w:i/>
+          <w:sz w:val="24"/>
+          <w:szCs w:val="24"/>
+          <w:rtl/>
+        </w:rPr>
+        <w:lastRenderedPageBreak/>
         <w:t>בוא נגיד שהיה לך מערך בגודל 7 אז המודולו הוא 7. מילית 3 תאים במערך אז צריך להגדיל פי 2. אבל אז זה זוגי (14) אז תגדילי פי 2 ואז תוסיפי 1</w:t>
       </w:r>
     </w:p>
@@ -232,15 +1334,16 @@
           <w:i/>
           <w:sz w:val="24"/>
           <w:szCs w:val="24"/>
-        </w:rPr>
-      </w:pPr>
-    </w:p>
-    <w:p>
-      <w:pPr>
-        <w:bidi/>
-        <w:spacing w:after="0" w:line="360" w:lineRule="auto"/>
-        <w:rPr>
-          <w:rFonts w:ascii="Times New Roman" w:hAnsi="Times New Roman" w:cs="David"/>
+          <w:rtl/>
+        </w:rPr>
+      </w:pPr>
+    </w:p>
+    <w:p>
+      <w:pPr>
+        <w:bidi/>
+        <w:spacing w:after="0" w:line="360" w:lineRule="auto"/>
+        <w:rPr>
+          <w:rFonts w:ascii="Times New Roman" w:hAnsi="Times New Roman" w:cs="David" w:hint="cs"/>
           <w:i/>
           <w:sz w:val="24"/>
           <w:szCs w:val="24"/>
@@ -1028,6 +2131,7 @@
           <w:szCs w:val="24"/>
           <w:rtl/>
         </w:rPr>
+        <w:lastRenderedPageBreak/>
         <w:t>חלק יבש</w:t>
       </w:r>
     </w:p>
@@ -1805,7 +2909,6 @@
           <w:szCs w:val="24"/>
           <w:rtl/>
         </w:rPr>
-        <w:lastRenderedPageBreak/>
         <w:t>לוודא איך צריך לטפל בפונקציות ערבול</w:t>
       </w:r>
     </w:p>
@@ -1869,6 +2972,33 @@
       <w:pPr>
         <w:pStyle w:val="ListParagraph"/>
         <w:numPr>
+          <w:ilvl w:val="3"/>
+          <w:numId w:val="10"/>
+        </w:numPr>
+        <w:bidi/>
+        <w:spacing w:after="0" w:line="360" w:lineRule="auto"/>
+        <w:rPr>
+          <w:rFonts w:ascii="Times New Roman" w:hAnsi="Times New Roman" w:cs="David"/>
+          <w:i/>
+          <w:sz w:val="24"/>
+          <w:szCs w:val="24"/>
+        </w:rPr>
+      </w:pPr>
+      <w:r>
+        <w:rPr>
+          <w:rFonts w:ascii="Times New Roman" w:eastAsiaTheme="minorEastAsia" w:hAnsi="Times New Roman" w:cs="David" w:hint="cs"/>
+          <w:i/>
+          <w:sz w:val="24"/>
+          <w:szCs w:val="24"/>
+          <w:rtl/>
+        </w:rPr>
+        <w:t>מודולו גודל הטבלה?</w:t>
+      </w:r>
+    </w:p>
+    <w:p>
+      <w:pPr>
+        <w:pStyle w:val="ListParagraph"/>
+        <w:numPr>
           <w:ilvl w:val="2"/>
           <w:numId w:val="10"/>
         </w:numPr>
@@ -1896,6 +3026,91 @@
       <w:pPr>
         <w:pStyle w:val="ListParagraph"/>
         <w:numPr>
+          <w:ilvl w:val="3"/>
+          <w:numId w:val="10"/>
+        </w:numPr>
+        <w:bidi/>
+        <w:spacing w:after="0" w:line="360" w:lineRule="auto"/>
+        <w:rPr>
+          <w:rFonts w:ascii="Times New Roman" w:hAnsi="Times New Roman" w:cs="David"/>
+          <w:i/>
+          <w:sz w:val="24"/>
+          <w:szCs w:val="24"/>
+        </w:rPr>
+      </w:pPr>
+      <w:r>
+        <w:rPr>
+          <w:rFonts w:ascii="Times New Roman" w:eastAsiaTheme="minorEastAsia" w:hAnsi="Times New Roman" w:cs="David" w:hint="cs"/>
+          <w:i/>
+          <w:sz w:val="24"/>
+          <w:szCs w:val="24"/>
+          <w:rtl/>
+        </w:rPr>
+        <w:t>להגדיל בכל פעם שמספר האמנים במערכת הוא כגודל הטבלה?</w:t>
+      </w:r>
+    </w:p>
+    <w:p>
+      <w:pPr>
+        <w:pStyle w:val="ListParagraph"/>
+        <w:numPr>
+          <w:ilvl w:val="5"/>
+          <w:numId w:val="10"/>
+        </w:numPr>
+        <w:bidi/>
+        <w:spacing w:after="0" w:line="360" w:lineRule="auto"/>
+        <w:rPr>
+          <w:rFonts w:ascii="Times New Roman" w:hAnsi="Times New Roman" w:cs="David"/>
+          <w:i/>
+          <w:sz w:val="24"/>
+          <w:szCs w:val="24"/>
+          <w:highlight w:val="yellow"/>
+        </w:rPr>
+      </w:pPr>
+      <w:r>
+        <w:rPr>
+          <w:rFonts w:ascii="Times New Roman" w:eastAsiaTheme="minorEastAsia" w:hAnsi="Times New Roman" w:cs="David" w:hint="cs"/>
+          <w:i/>
+          <w:sz w:val="24"/>
+          <w:szCs w:val="24"/>
+          <w:highlight w:val="yellow"/>
+          <w:rtl/>
+        </w:rPr>
+        <w:t>או שכשמגיע לחצי?</w:t>
+      </w:r>
+    </w:p>
+    <w:p>
+      <w:pPr>
+        <w:pStyle w:val="ListParagraph"/>
+        <w:numPr>
+          <w:ilvl w:val="3"/>
+          <w:numId w:val="10"/>
+        </w:numPr>
+        <w:bidi/>
+        <w:spacing w:after="0" w:line="360" w:lineRule="auto"/>
+        <w:rPr>
+          <w:rFonts w:ascii="Times New Roman" w:hAnsi="Times New Roman" w:cs="David"/>
+          <w:i/>
+          <w:sz w:val="24"/>
+          <w:szCs w:val="24"/>
+          <w:highlight w:val="yellow"/>
+        </w:rPr>
+      </w:pPr>
+      <w:r>
+        <w:rPr>
+          <w:rFonts w:ascii="Times New Roman" w:hAnsi="Times New Roman" w:cs="David" w:hint="cs"/>
+          <w:i/>
+          <w:sz w:val="24"/>
+          <w:szCs w:val="24"/>
+          <w:highlight w:val="yellow"/>
+          <w:rtl/>
+        </w:rPr>
+        <w:t>לעשות שגודל הטבלה יהיה אי-זוגי? למה?</w:t>
+      </w:r>
+    </w:p>
+    <w:p>
+      <w:pPr>
+        <w:pStyle w:val="ListParagraph"/>
+        <w:numPr>
           <w:ilvl w:val="1"/>
           <w:numId w:val="10"/>
         </w:numPr>
@@ -1916,6 +3131,7 @@
           <w:szCs w:val="24"/>
           <w:rtl/>
         </w:rPr>
+        <w:lastRenderedPageBreak/>
         <w:t>טסטים ל-</w:t>
       </w:r>
       <w:r>
@@ -2929,7 +4145,6 @@
           <w:i/>
           <w:sz w:val="24"/>
           <w:szCs w:val="24"/>
-          <w:rtl/>
         </w:rPr>
       </w:pPr>
     </w:p>
@@ -3007,7 +4222,6 @@
           <w:szCs w:val="24"/>
           <w:rtl/>
         </w:rPr>
-        <w:lastRenderedPageBreak/>
         <w:t>ענייני רטוב</w:t>
       </w:r>
       <w:r>
@@ -3126,6 +4340,7 @@
           <w:szCs w:val="24"/>
           <w:rtl/>
         </w:rPr>
+        <w:lastRenderedPageBreak/>
         <w:t>חריגות</w:t>
       </w:r>
     </w:p>
@@ -4417,6 +5632,119 @@
     </w:lvl>
   </w:abstractNum>
   <w:abstractNum w:abstractNumId="3" w15:restartNumberingAfterBreak="0">
+    <w:nsid w:val="070D1F8D"/>
+    <w:multiLevelType w:val="hybridMultilevel"/>
+    <w:tmpl w:val="1086664C"/>
+    <w:lvl w:ilvl="0" w:tplc="D7F20090">
+      <w:start w:val="15"/>
+      <w:numFmt w:val="bullet"/>
+      <w:lvlText w:val="-"/>
+      <w:lvlJc w:val="left"/>
+      <w:pPr>
+        <w:ind w:left="720" w:hanging="360"/>
+      </w:pPr>
+      <w:rPr>
+        <w:rFonts w:ascii="David" w:eastAsiaTheme="minorHAnsi" w:hAnsi="David" w:cs="David" w:hint="default"/>
+      </w:rPr>
+    </w:lvl>
+    <w:lvl w:ilvl="1" w:tplc="04090003" w:tentative="1">
+      <w:start w:val="1"/>
+      <w:numFmt w:val="bullet"/>
+      <w:lvlText w:val="o"/>
+      <w:lvlJc w:val="left"/>
+      <w:pPr>
+        <w:ind w:left="1440" w:hanging="360"/>
+      </w:pPr>
+      <w:rPr>
+        <w:rFonts w:ascii="Courier New" w:hAnsi="Courier New" w:cs="Courier New" w:hint="default"/>
+      </w:rPr>
+    </w:lvl>
+    <w:lvl w:ilvl="2" w:tplc="04090005" w:tentative="1">
+      <w:start w:val="1"/>
+      <w:numFmt w:val="bullet"/>
+      <w:lvlText w:val=""/>
+      <w:lvlJc w:val="left"/>
+      <w:pPr>
+        <w:ind w:left="2160" w:hanging="360"/>
+      </w:pPr>
+      <w:rPr>
+        <w:rFonts w:ascii="Wingdings" w:hAnsi="Wingdings" w:hint="default"/>
+      </w:rPr>
+    </w:lvl>
+    <w:lvl w:ilvl="3" w:tplc="04090001" w:tentative="1">
+      <w:start w:val="1"/>
+      <w:numFmt w:val="bullet"/>
+      <w:lvlText w:val=""/>
+      <w:lvlJc w:val="left"/>
+      <w:pPr>
+        <w:ind w:left="2880" w:hanging="360"/>
+      </w:pPr>
+      <w:rPr>
+        <w:rFonts w:ascii="Symbol" w:hAnsi="Symbol" w:hint="default"/>
+      </w:rPr>
+    </w:lvl>
+    <w:lvl w:ilvl="4" w:tplc="04090003" w:tentative="1">
+      <w:start w:val="1"/>
+      <w:numFmt w:val="bullet"/>
+      <w:lvlText w:val="o"/>
+      <w:lvlJc w:val="left"/>
+      <w:pPr>
+        <w:ind w:left="3600" w:hanging="360"/>
+      </w:pPr>
+      <w:rPr>
+        <w:rFonts w:ascii="Courier New" w:hAnsi="Courier New" w:cs="Courier New" w:hint="default"/>
+      </w:rPr>
+    </w:lvl>
+    <w:lvl w:ilvl="5" w:tplc="04090005" w:tentative="1">
+      <w:start w:val="1"/>
+      <w:numFmt w:val="bullet"/>
+      <w:lvlText w:val=""/>
+      <w:lvlJc w:val="left"/>
+      <w:pPr>
+        <w:ind w:left="4320" w:hanging="360"/>
+      </w:pPr>
+      <w:rPr>
+        <w:rFonts w:ascii="Wingdings" w:hAnsi="Wingdings" w:hint="default"/>
+      </w:rPr>
+    </w:lvl>
+    <w:lvl w:ilvl="6" w:tplc="04090001" w:tentative="1">
+      <w:start w:val="1"/>
+      <w:numFmt w:val="bullet"/>
+      <w:lvlText w:val=""/>
+      <w:lvlJc w:val="left"/>
+      <w:pPr>
+        <w:ind w:left="5040" w:hanging="360"/>
+      </w:pPr>
+      <w:rPr>
+        <w:rFonts w:ascii="Symbol" w:hAnsi="Symbol" w:hint="default"/>
+      </w:rPr>
+    </w:lvl>
+    <w:lvl w:ilvl="7" w:tplc="04090003" w:tentative="1">
+      <w:start w:val="1"/>
+      <w:numFmt w:val="bullet"/>
+      <w:lvlText w:val="o"/>
+      <w:lvlJc w:val="left"/>
+      <w:pPr>
+        <w:ind w:left="5760" w:hanging="360"/>
+      </w:pPr>
+      <w:rPr>
+        <w:rFonts w:ascii="Courier New" w:hAnsi="Courier New" w:cs="Courier New" w:hint="default"/>
+      </w:rPr>
+    </w:lvl>
+    <w:lvl w:ilvl="8" w:tplc="04090005" w:tentative="1">
+      <w:start w:val="1"/>
+      <w:numFmt w:val="bullet"/>
+      <w:lvlText w:val=""/>
+      <w:lvlJc w:val="left"/>
+      <w:pPr>
+        <w:ind w:left="6480" w:hanging="360"/>
+      </w:pPr>
+      <w:rPr>
+        <w:rFonts w:ascii="Wingdings" w:hAnsi="Wingdings" w:hint="default"/>
+      </w:rPr>
+    </w:lvl>
+  </w:abstractNum>
+  <w:abstractNum w:abstractNumId="4" w15:restartNumberingAfterBreak="0">
     <w:nsid w:val="20521E0A"/>
     <w:multiLevelType w:val="hybridMultilevel"/>
     <w:tmpl w:val="ACF00010"/>
@@ -4459,7 +5787,7 @@
         <w:ind w:left="2880" w:hanging="360"/>
       </w:pPr>
     </w:lvl>
-    <w:lvl w:ilvl="4" w:tplc="04090019" w:tentative="1">
+    <w:lvl w:ilvl="4" w:tplc="04090019">
       <w:start w:val="1"/>
       <w:numFmt w:val="lowerLetter"/>
       <w:lvlText w:val="%5."/>
@@ -4468,7 +5796,7 @@
         <w:ind w:left="3600" w:hanging="360"/>
       </w:pPr>
     </w:lvl>
-    <w:lvl w:ilvl="5" w:tplc="0409001B" w:tentative="1">
+    <w:lvl w:ilvl="5" w:tplc="0409001B">
       <w:start w:val="1"/>
       <w:numFmt w:val="lowerRoman"/>
       <w:lvlText w:val="%6."/>
@@ -4505,7 +5833,7 @@
       </w:pPr>
     </w:lvl>
   </w:abstractNum>
-  <w:abstractNum w:abstractNumId="4" w15:restartNumberingAfterBreak="0">
+  <w:abstractNum w:abstractNumId="5" w15:restartNumberingAfterBreak="0">
     <w:nsid w:val="251552F7"/>
     <w:multiLevelType w:val="hybridMultilevel"/>
     <w:tmpl w:val="3B861346"/>
@@ -4594,7 +5922,7 @@
       </w:pPr>
     </w:lvl>
   </w:abstractNum>
-  <w:abstractNum w:abstractNumId="5" w15:restartNumberingAfterBreak="0">
+  <w:abstractNum w:abstractNumId="6" w15:restartNumberingAfterBreak="0">
     <w:nsid w:val="3D983652"/>
     <w:multiLevelType w:val="hybridMultilevel"/>
     <w:tmpl w:val="F29E3EFA"/>
@@ -4707,7 +6035,7 @@
       </w:rPr>
     </w:lvl>
   </w:abstractNum>
-  <w:abstractNum w:abstractNumId="6" w15:restartNumberingAfterBreak="0">
+  <w:abstractNum w:abstractNumId="7" w15:restartNumberingAfterBreak="0">
     <w:nsid w:val="432937E4"/>
     <w:multiLevelType w:val="hybridMultilevel"/>
     <w:tmpl w:val="D4069056"/>
@@ -4820,7 +6148,7 @@
       </w:rPr>
     </w:lvl>
   </w:abstractNum>
-  <w:abstractNum w:abstractNumId="7" w15:restartNumberingAfterBreak="0">
+  <w:abstractNum w:abstractNumId="8" w15:restartNumberingAfterBreak="0">
     <w:nsid w:val="48192553"/>
     <w:multiLevelType w:val="hybridMultilevel"/>
     <w:tmpl w:val="9B6E37FA"/>
@@ -4909,7 +6237,7 @@
       </w:pPr>
     </w:lvl>
   </w:abstractNum>
-  <w:abstractNum w:abstractNumId="8" w15:restartNumberingAfterBreak="0">
+  <w:abstractNum w:abstractNumId="9" w15:restartNumberingAfterBreak="0">
     <w:nsid w:val="57146B06"/>
     <w:multiLevelType w:val="hybridMultilevel"/>
     <w:tmpl w:val="3B046436"/>
@@ -5022,7 +6350,7 @@
       </w:rPr>
     </w:lvl>
   </w:abstractNum>
-  <w:abstractNum w:abstractNumId="9" w15:restartNumberingAfterBreak="0">
+  <w:abstractNum w:abstractNumId="10" w15:restartNumberingAfterBreak="0">
     <w:nsid w:val="57EB2A16"/>
     <w:multiLevelType w:val="hybridMultilevel"/>
     <w:tmpl w:val="BB2C0FBC"/>
@@ -5135,7 +6463,7 @@
       </w:rPr>
     </w:lvl>
   </w:abstractNum>
-  <w:abstractNum w:abstractNumId="10" w15:restartNumberingAfterBreak="0">
+  <w:abstractNum w:abstractNumId="11" w15:restartNumberingAfterBreak="0">
     <w:nsid w:val="632F5186"/>
     <w:multiLevelType w:val="hybridMultilevel"/>
     <w:tmpl w:val="E8EE97CA"/>
@@ -5224,38 +6552,157 @@
       </w:pPr>
     </w:lvl>
   </w:abstractNum>
+  <w:abstractNum w:abstractNumId="12" w15:restartNumberingAfterBreak="0">
+    <w:nsid w:val="719122D9"/>
+    <w:multiLevelType w:val="hybridMultilevel"/>
+    <w:tmpl w:val="7D4C64E8"/>
+    <w:lvl w:ilvl="0" w:tplc="8DB84AF8">
+      <w:start w:val="15"/>
+      <w:numFmt w:val="bullet"/>
+      <w:lvlText w:val="-"/>
+      <w:lvlJc w:val="left"/>
+      <w:pPr>
+        <w:ind w:left="720" w:hanging="360"/>
+      </w:pPr>
+      <w:rPr>
+        <w:rFonts w:ascii="David" w:eastAsiaTheme="minorHAnsi" w:hAnsi="David" w:cs="David" w:hint="default"/>
+      </w:rPr>
+    </w:lvl>
+    <w:lvl w:ilvl="1" w:tplc="04090003">
+      <w:start w:val="1"/>
+      <w:numFmt w:val="bullet"/>
+      <w:lvlText w:val="o"/>
+      <w:lvlJc w:val="left"/>
+      <w:pPr>
+        <w:ind w:left="1440" w:hanging="360"/>
+      </w:pPr>
+      <w:rPr>
+        <w:rFonts w:ascii="Courier New" w:hAnsi="Courier New" w:cs="Courier New" w:hint="default"/>
+      </w:rPr>
+    </w:lvl>
+    <w:lvl w:ilvl="2" w:tplc="04090005" w:tentative="1">
+      <w:start w:val="1"/>
+      <w:numFmt w:val="bullet"/>
+      <w:lvlText w:val=""/>
+      <w:lvlJc w:val="left"/>
+      <w:pPr>
+        <w:ind w:left="2160" w:hanging="360"/>
+      </w:pPr>
+      <w:rPr>
+        <w:rFonts w:ascii="Wingdings" w:hAnsi="Wingdings" w:hint="default"/>
+      </w:rPr>
+    </w:lvl>
+    <w:lvl w:ilvl="3" w:tplc="04090001" w:tentative="1">
+      <w:start w:val="1"/>
+      <w:numFmt w:val="bullet"/>
+      <w:lvlText w:val=""/>
+      <w:lvlJc w:val="left"/>
+      <w:pPr>
+        <w:ind w:left="2880" w:hanging="360"/>
+      </w:pPr>
+      <w:rPr>
+        <w:rFonts w:ascii="Symbol" w:hAnsi="Symbol" w:hint="default"/>
+      </w:rPr>
+    </w:lvl>
+    <w:lvl w:ilvl="4" w:tplc="04090003" w:tentative="1">
+      <w:start w:val="1"/>
+      <w:numFmt w:val="bullet"/>
+      <w:lvlText w:val="o"/>
+      <w:lvlJc w:val="left"/>
+      <w:pPr>
+        <w:ind w:left="3600" w:hanging="360"/>
+      </w:pPr>
+      <w:rPr>
+        <w:rFonts w:ascii="Courier New" w:hAnsi="Courier New" w:cs="Courier New" w:hint="default"/>
+      </w:rPr>
+    </w:lvl>
+    <w:lvl w:ilvl="5" w:tplc="04090005" w:tentative="1">
+      <w:start w:val="1"/>
+      <w:numFmt w:val="bullet"/>
+      <w:lvlText w:val=""/>
+      <w:lvlJc w:val="left"/>
+      <w:pPr>
+        <w:ind w:left="4320" w:hanging="360"/>
+      </w:pPr>
+      <w:rPr>
+        <w:rFonts w:ascii="Wingdings" w:hAnsi="Wingdings" w:hint="default"/>
+      </w:rPr>
+    </w:lvl>
+    <w:lvl w:ilvl="6" w:tplc="04090001" w:tentative="1">
+      <w:start w:val="1"/>
+      <w:numFmt w:val="bullet"/>
+      <w:lvlText w:val=""/>
+      <w:lvlJc w:val="left"/>
+      <w:pPr>
+        <w:ind w:left="5040" w:hanging="360"/>
+      </w:pPr>
+      <w:rPr>
+        <w:rFonts w:ascii="Symbol" w:hAnsi="Symbol" w:hint="default"/>
+      </w:rPr>
+    </w:lvl>
+    <w:lvl w:ilvl="7" w:tplc="04090003" w:tentative="1">
+      <w:start w:val="1"/>
+      <w:numFmt w:val="bullet"/>
+      <w:lvlText w:val="o"/>
+      <w:lvlJc w:val="left"/>
+      <w:pPr>
+        <w:ind w:left="5760" w:hanging="360"/>
+      </w:pPr>
+      <w:rPr>
+        <w:rFonts w:ascii="Courier New" w:hAnsi="Courier New" w:cs="Courier New" w:hint="default"/>
+      </w:rPr>
+    </w:lvl>
+    <w:lvl w:ilvl="8" w:tplc="04090005" w:tentative="1">
+      <w:start w:val="1"/>
+      <w:numFmt w:val="bullet"/>
+      <w:lvlText w:val=""/>
+      <w:lvlJc w:val="left"/>
+      <w:pPr>
+        <w:ind w:left="6480" w:hanging="360"/>
+      </w:pPr>
+      <w:rPr>
+        <w:rFonts w:ascii="Wingdings" w:hAnsi="Wingdings" w:hint="default"/>
+      </w:rPr>
+    </w:lvl>
+  </w:abstractNum>
   <w:num w:numId="1">
-    <w:abstractNumId w:val="4"/>
+    <w:abstractNumId w:val="5"/>
   </w:num>
   <w:num w:numId="2">
     <w:abstractNumId w:val="2"/>
   </w:num>
   <w:num w:numId="3">
+    <w:abstractNumId w:val="8"/>
+  </w:num>
+  <w:num w:numId="4">
     <w:abstractNumId w:val="7"/>
   </w:num>
-  <w:num w:numId="4">
+  <w:num w:numId="5">
+    <w:abstractNumId w:val="9"/>
+  </w:num>
+  <w:num w:numId="6">
+    <w:abstractNumId w:val="11"/>
+  </w:num>
+  <w:num w:numId="7">
     <w:abstractNumId w:val="6"/>
   </w:num>
-  <w:num w:numId="5">
-    <w:abstractNumId w:val="8"/>
-  </w:num>
-  <w:num w:numId="6">
+  <w:num w:numId="8">
     <w:abstractNumId w:val="10"/>
-  </w:num>
-  <w:num w:numId="7">
-    <w:abstractNumId w:val="5"/>
-  </w:num>
-  <w:num w:numId="8">
-    <w:abstractNumId w:val="9"/>
   </w:num>
   <w:num w:numId="9">
     <w:abstractNumId w:val="1"/>
   </w:num>
   <w:num w:numId="10">
-    <w:abstractNumId w:val="3"/>
+    <w:abstractNumId w:val="4"/>
   </w:num>
   <w:num w:numId="11">
     <w:abstractNumId w:val="0"/>
+  </w:num>
+  <w:num w:numId="12">
+    <w:abstractNumId w:val="3"/>
+  </w:num>
+  <w:num w:numId="13">
+    <w:abstractNumId w:val="12"/>
   </w:num>
 </w:numbering>
 </file>
@@ -6067,7 +7514,7 @@
 </file>
 
 <file path=customXml/itemProps1.xml><?xml version="1.0" encoding="utf-8"?>
-<ds:datastoreItem xmlns:ds="http://schemas.openxmlformats.org/officeDocument/2006/customXml" ds:itemID="{F9C5F4BC-202A-4FA0-9464-B6A11DB4F43B}">
+<ds:datastoreItem xmlns:ds="http://schemas.openxmlformats.org/officeDocument/2006/customXml" ds:itemID="{13F524F5-E67B-4EF4-9DA2-DED1C304612B}">
   <ds:schemaRefs>
     <ds:schemaRef ds:uri="http://schemas.openxmlformats.org/officeDocument/2006/bibliography"/>
   </ds:schemaRefs>

</xml_diff>

<commit_message>
fixing some building syntax problems
</commit_message>
<xml_diff>
--- a/Wet2_Tasks.docx
+++ b/Wet2_Tasks.docx
@@ -11,53 +11,52 @@
           <w:i/>
           <w:sz w:val="24"/>
           <w:szCs w:val="24"/>
-          <w:rtl/>
-        </w:rPr>
-      </w:pPr>
-    </w:p>
-    <w:p>
-      <w:pPr>
-        <w:bidi/>
-        <w:spacing w:after="0" w:line="360" w:lineRule="auto"/>
-        <w:rPr>
-          <w:rFonts w:ascii="Times New Roman" w:hAnsi="Times New Roman" w:cs="David" w:hint="cs"/>
-          <w:i/>
-          <w:sz w:val="24"/>
-          <w:szCs w:val="24"/>
-        </w:rPr>
-      </w:pPr>
-    </w:p>
-    <w:p>
-      <w:pPr>
-        <w:bidi/>
-        <w:spacing w:after="0" w:line="360" w:lineRule="auto"/>
-        <w:rPr>
-          <w:rFonts w:ascii="Times New Roman" w:hAnsi="Times New Roman" w:cs="David"/>
-          <w:i/>
-          <w:sz w:val="24"/>
-          <w:szCs w:val="24"/>
-          <w:rtl/>
-        </w:rPr>
-      </w:pPr>
-    </w:p>
-    <w:p>
-      <w:pPr>
-        <w:bidi/>
-        <w:spacing w:after="0" w:line="360" w:lineRule="auto"/>
-        <w:rPr>
-          <w:rFonts w:ascii="Times New Roman" w:hAnsi="Times New Roman" w:cs="David"/>
-          <w:i/>
-          <w:sz w:val="24"/>
-          <w:szCs w:val="24"/>
-        </w:rPr>
-      </w:pPr>
-    </w:p>
-    <w:p>
-      <w:pPr>
-        <w:bidi/>
-        <w:spacing w:after="0" w:line="360" w:lineRule="auto"/>
-        <w:rPr>
-          <w:rFonts w:ascii="Times New Roman" w:hAnsi="Times New Roman" w:cs="David" w:hint="cs"/>
+        </w:rPr>
+      </w:pPr>
+    </w:p>
+    <w:p>
+      <w:pPr>
+        <w:bidi/>
+        <w:spacing w:after="0" w:line="360" w:lineRule="auto"/>
+        <w:rPr>
+          <w:rFonts w:ascii="Times New Roman" w:hAnsi="Times New Roman" w:cs="David"/>
+          <w:i/>
+          <w:sz w:val="24"/>
+          <w:szCs w:val="24"/>
+        </w:rPr>
+      </w:pPr>
+    </w:p>
+    <w:p>
+      <w:pPr>
+        <w:bidi/>
+        <w:spacing w:after="0" w:line="360" w:lineRule="auto"/>
+        <w:rPr>
+          <w:rFonts w:ascii="Times New Roman" w:hAnsi="Times New Roman" w:cs="David"/>
+          <w:i/>
+          <w:sz w:val="24"/>
+          <w:szCs w:val="24"/>
+          <w:rtl/>
+        </w:rPr>
+      </w:pPr>
+    </w:p>
+    <w:p>
+      <w:pPr>
+        <w:bidi/>
+        <w:spacing w:after="0" w:line="360" w:lineRule="auto"/>
+        <w:rPr>
+          <w:rFonts w:ascii="Times New Roman" w:hAnsi="Times New Roman" w:cs="David"/>
+          <w:i/>
+          <w:sz w:val="24"/>
+          <w:szCs w:val="24"/>
+        </w:rPr>
+      </w:pPr>
+    </w:p>
+    <w:p>
+      <w:pPr>
+        <w:bidi/>
+        <w:spacing w:after="0" w:line="360" w:lineRule="auto"/>
+        <w:rPr>
+          <w:rFonts w:ascii="Times New Roman" w:hAnsi="Times New Roman" w:cs="David"/>
           <w:i/>
           <w:sz w:val="24"/>
           <w:szCs w:val="24"/>
@@ -312,7 +311,7 @@
         <w:bidi/>
         <w:spacing w:after="0" w:line="360" w:lineRule="auto"/>
         <w:rPr>
-          <w:rFonts w:ascii="Times New Roman" w:hAnsi="Times New Roman" w:cs="David" w:hint="cs"/>
+          <w:rFonts w:ascii="Times New Roman" w:hAnsi="Times New Roman" w:cs="David"/>
           <w:i/>
           <w:sz w:val="24"/>
           <w:szCs w:val="24"/>
@@ -2718,7 +2717,6 @@
           <w:szCs w:val="24"/>
         </w:rPr>
       </w:pPr>
-      <w:proofErr w:type="spellStart"/>
       <w:r>
         <w:rPr>
           <w:rFonts w:ascii="Times New Roman" w:hAnsi="Times New Roman" w:cs="David"/>
@@ -2729,7 +2727,6 @@
         </w:rPr>
         <w:t>AddArtist</w:t>
       </w:r>
-      <w:proofErr w:type="spellEnd"/>
     </w:p>
     <w:p>
       <w:pPr>
@@ -2748,7 +2745,6 @@
           <w:szCs w:val="24"/>
         </w:rPr>
       </w:pPr>
-      <w:proofErr w:type="spellStart"/>
       <w:r>
         <w:rPr>
           <w:rFonts w:ascii="Times New Roman" w:hAnsi="Times New Roman" w:cs="David"/>
@@ -2759,7 +2755,6 @@
         </w:rPr>
         <w:t>RemoveArtist</w:t>
       </w:r>
-      <w:proofErr w:type="spellEnd"/>
     </w:p>
     <w:p>
       <w:pPr>
@@ -2778,7 +2773,6 @@
           <w:szCs w:val="24"/>
         </w:rPr>
       </w:pPr>
-      <w:proofErr w:type="spellStart"/>
       <w:r>
         <w:rPr>
           <w:rFonts w:ascii="Times New Roman" w:hAnsi="Times New Roman" w:cs="David"/>
@@ -2789,7 +2783,6 @@
         </w:rPr>
         <w:t>AddSong</w:t>
       </w:r>
-      <w:proofErr w:type="spellEnd"/>
     </w:p>
     <w:p>
       <w:pPr>
@@ -2808,7 +2801,6 @@
           <w:szCs w:val="24"/>
         </w:rPr>
       </w:pPr>
-      <w:proofErr w:type="spellStart"/>
       <w:r>
         <w:rPr>
           <w:rFonts w:ascii="Times New Roman" w:hAnsi="Times New Roman" w:cs="David"/>
@@ -2819,7 +2811,6 @@
         </w:rPr>
         <w:t>RemoveSong</w:t>
       </w:r>
-      <w:proofErr w:type="spellEnd"/>
     </w:p>
     <w:p>
       <w:pPr>
@@ -2938,7 +2929,6 @@
           <w:szCs w:val="24"/>
         </w:rPr>
       </w:pPr>
-      <w:proofErr w:type="spellStart"/>
       <w:r>
         <w:rPr>
           <w:rFonts w:ascii="Times New Roman" w:hAnsi="Times New Roman" w:cs="David"/>
@@ -2949,7 +2939,6 @@
         </w:rPr>
         <w:t>GetArtistBestSong</w:t>
       </w:r>
-      <w:proofErr w:type="spellEnd"/>
     </w:p>
     <w:p>
       <w:pPr>
@@ -2968,7 +2957,6 @@
           <w:szCs w:val="24"/>
         </w:rPr>
       </w:pPr>
-      <w:proofErr w:type="spellStart"/>
       <w:r>
         <w:rPr>
           <w:rFonts w:ascii="Times New Roman" w:hAnsi="Times New Roman" w:cs="David"/>
@@ -2979,7 +2967,6 @@
         </w:rPr>
         <w:t>GetRecommendedSongInPlace</w:t>
       </w:r>
-      <w:proofErr w:type="spellEnd"/>
     </w:p>
     <w:p>
       <w:pPr>
@@ -2998,7 +2985,6 @@
           <w:szCs w:val="24"/>
         </w:rPr>
       </w:pPr>
-      <w:proofErr w:type="spellStart"/>
       <w:r>
         <w:rPr>
           <w:rFonts w:ascii="Times New Roman" w:hAnsi="Times New Roman" w:cs="David"/>
@@ -3009,7 +2995,6 @@
         </w:rPr>
         <w:t>AddToSongCount</w:t>
       </w:r>
-      <w:proofErr w:type="spellEnd"/>
     </w:p>
     <w:p>
       <w:pPr>
@@ -3037,9 +3022,98 @@
           <w:highlight w:val="yellow"/>
           <w:rtl/>
         </w:rPr>
+        <w:t>להסביר לאלון מה הקטע עם המבנים החדשים, כדי שידע לכתוב ביבש</w:t>
+      </w:r>
+    </w:p>
+    <w:p>
+      <w:pPr>
+        <w:pStyle w:val="ListParagraph"/>
+        <w:numPr>
+          <w:ilvl w:val="3"/>
+          <w:numId w:val="10"/>
+        </w:numPr>
+        <w:bidi/>
+        <w:spacing w:after="0" w:line="360" w:lineRule="auto"/>
+        <w:rPr>
+          <w:rFonts w:ascii="Times New Roman" w:hAnsi="Times New Roman" w:cs="David"/>
+          <w:i/>
+          <w:sz w:val="24"/>
+          <w:szCs w:val="24"/>
+          <w:highlight w:val="yellow"/>
+        </w:rPr>
+      </w:pPr>
+      <w:r>
+        <w:rPr>
+          <w:rFonts w:ascii="Times New Roman" w:hAnsi="Times New Roman" w:cs="David" w:hint="cs"/>
+          <w:i/>
+          <w:sz w:val="24"/>
+          <w:szCs w:val="24"/>
+          <w:highlight w:val="yellow"/>
+          <w:rtl/>
+        </w:rPr>
+        <w:t xml:space="preserve">לתקן </w:t>
+      </w:r>
+      <w:r>
+        <w:rPr>
+          <w:rFonts w:ascii="Times New Roman" w:hAnsi="Times New Roman" w:cs="David"/>
+          <w:i/>
+          <w:sz w:val="24"/>
+          <w:szCs w:val="24"/>
+          <w:highlight w:val="yellow"/>
+        </w:rPr>
+        <w:t>operator overloading</w:t>
+      </w:r>
+      <w:r>
+        <w:rPr>
+          <w:rFonts w:ascii="Times New Roman" w:hAnsi="Times New Roman" w:cs="David" w:hint="cs"/>
+          <w:i/>
+          <w:sz w:val="24"/>
+          <w:szCs w:val="24"/>
+          <w:highlight w:val="yellow"/>
+          <w:rtl/>
+        </w:rPr>
+        <w:t xml:space="preserve"> ב-</w:t>
+      </w:r>
+      <w:r>
+        <w:rPr>
+          <w:rFonts w:ascii="Times New Roman" w:hAnsi="Times New Roman" w:cs="David"/>
+          <w:i/>
+          <w:sz w:val="24"/>
+          <w:szCs w:val="24"/>
+          <w:highlight w:val="yellow"/>
+        </w:rPr>
+        <w:t>TreeSet</w:t>
+      </w:r>
+    </w:p>
+    <w:p>
+      <w:pPr>
+        <w:pStyle w:val="ListParagraph"/>
+        <w:numPr>
+          <w:ilvl w:val="3"/>
+          <w:numId w:val="10"/>
+        </w:numPr>
+        <w:bidi/>
+        <w:spacing w:after="0" w:line="360" w:lineRule="auto"/>
+        <w:rPr>
+          <w:rFonts w:ascii="Times New Roman" w:hAnsi="Times New Roman" w:cs="David"/>
+          <w:i/>
+          <w:sz w:val="24"/>
+          <w:szCs w:val="24"/>
+          <w:highlight w:val="yellow"/>
+        </w:rPr>
+      </w:pPr>
+      <w:r>
+        <w:rPr>
+          <w:rFonts w:ascii="Times New Roman" w:hAnsi="Times New Roman" w:cs="David" w:hint="cs"/>
+          <w:i/>
+          <w:sz w:val="24"/>
+          <w:szCs w:val="24"/>
+          <w:highlight w:val="yellow"/>
+          <w:rtl/>
+        </w:rPr>
+        <w:lastRenderedPageBreak/>
         <w:t xml:space="preserve">להוסיף </w:t>
       </w:r>
-      <w:proofErr w:type="spellStart"/>
       <w:r>
         <w:rPr>
           <w:rFonts w:ascii="Times New Roman" w:hAnsi="Times New Roman" w:cs="David"/>
@@ -3050,7 +3124,6 @@
         </w:rPr>
         <w:t>find_song</w:t>
       </w:r>
-      <w:proofErr w:type="spellEnd"/>
       <w:r>
         <w:rPr>
           <w:rFonts w:ascii="Times New Roman" w:hAnsi="Times New Roman" w:cs="David" w:hint="cs"/>
@@ -3082,6 +3155,45 @@
           <w:rtl/>
         </w:rPr>
         <w:t>?</w:t>
+      </w:r>
+    </w:p>
+    <w:p>
+      <w:pPr>
+        <w:pStyle w:val="ListParagraph"/>
+        <w:numPr>
+          <w:ilvl w:val="3"/>
+          <w:numId w:val="10"/>
+        </w:numPr>
+        <w:bidi/>
+        <w:spacing w:after="0" w:line="360" w:lineRule="auto"/>
+        <w:rPr>
+          <w:rFonts w:ascii="Times New Roman" w:hAnsi="Times New Roman" w:cs="David"/>
+          <w:i/>
+          <w:sz w:val="24"/>
+          <w:szCs w:val="24"/>
+          <w:highlight w:val="yellow"/>
+        </w:rPr>
+      </w:pPr>
+      <w:r>
+        <w:rPr>
+          <w:rFonts w:ascii="Times New Roman" w:hAnsi="Times New Roman" w:cs="David" w:hint="cs"/>
+          <w:i/>
+          <w:sz w:val="24"/>
+          <w:szCs w:val="24"/>
+          <w:highlight w:val="yellow"/>
+          <w:rtl/>
+        </w:rPr>
+        <w:t xml:space="preserve">להוסיף </w:t>
+      </w:r>
+      <w:r>
+        <w:rPr>
+          <w:rFonts w:ascii="Times New Roman" w:hAnsi="Times New Roman" w:cs="David"/>
+          <w:i/>
+          <w:sz w:val="24"/>
+          <w:szCs w:val="24"/>
+          <w:highlight w:val="yellow"/>
+        </w:rPr>
+        <w:t>try/catch</w:t>
       </w:r>
     </w:p>
     <w:p>
@@ -3136,7 +3248,6 @@
           <w:sz w:val="24"/>
           <w:szCs w:val="24"/>
         </w:rPr>
-        <w:lastRenderedPageBreak/>
         <w:t>Library2.cpp</w:t>
       </w:r>
     </w:p>
@@ -3706,7 +3817,6 @@
         </w:rPr>
         <w:t>לודא את תפיסת ה-</w:t>
       </w:r>
-      <w:proofErr w:type="spellStart"/>
       <w:r>
         <w:rPr>
           <w:rFonts w:ascii="Times New Roman" w:hAnsi="Times New Roman" w:cs="David"/>
@@ -3715,7 +3825,6 @@
         </w:rPr>
         <w:t>bad_alloc</w:t>
       </w:r>
-      <w:proofErr w:type="spellEnd"/>
       <w:r>
         <w:rPr>
           <w:rFonts w:ascii="Times New Roman" w:hAnsi="Times New Roman" w:cs="David" w:hint="cs"/>
@@ -4026,7 +4135,7 @@
         <w:bidi/>
         <w:spacing w:after="0" w:line="360" w:lineRule="auto"/>
         <w:rPr>
-          <w:rFonts w:ascii="Times New Roman" w:hAnsi="Times New Roman" w:cs="David" w:hint="cs"/>
+          <w:rFonts w:ascii="Times New Roman" w:hAnsi="Times New Roman" w:cs="David"/>
           <w:i/>
           <w:sz w:val="24"/>
           <w:szCs w:val="24"/>
@@ -4044,7 +4153,6 @@
         </w:rPr>
         <w:t>אם הגעתי ל-</w:t>
       </w:r>
-      <w:proofErr w:type="spellStart"/>
       <w:r>
         <w:rPr>
           <w:rFonts w:ascii="Times New Roman" w:hAnsi="Times New Roman" w:cs="David"/>
@@ -4053,31 +4161,8 @@
           <w:szCs w:val="24"/>
           <w:highlight w:val="yellow"/>
         </w:rPr>
-        <w:t>num_of_artists</w:t>
-      </w:r>
-      <w:proofErr w:type="spellEnd"/>
-      <w:r>
-        <w:rPr>
-          <w:rFonts w:ascii="Times New Roman" w:hAnsi="Times New Roman" w:cs="David"/>
-          <w:i/>
-          <w:sz w:val="24"/>
-          <w:szCs w:val="24"/>
-          <w:highlight w:val="yellow"/>
-        </w:rPr>
-        <w:t>==</w:t>
-      </w:r>
-      <w:proofErr w:type="spellStart"/>
-      <w:r>
-        <w:rPr>
-          <w:rFonts w:ascii="Times New Roman" w:hAnsi="Times New Roman" w:cs="David"/>
-          <w:i/>
-          <w:sz w:val="24"/>
-          <w:szCs w:val="24"/>
-          <w:highlight w:val="yellow"/>
-        </w:rPr>
-        <w:t>table_size</w:t>
-      </w:r>
-      <w:proofErr w:type="spellEnd"/>
+        <w:t>num_of_artists==table_size</w:t>
+      </w:r>
       <w:r>
         <w:rPr>
           <w:rFonts w:ascii="Times New Roman" w:hAnsi="Times New Roman" w:cs="David" w:hint="cs"/>
@@ -4208,7 +4293,6 @@
         </w:rPr>
         <w:t>לבדוק מה ה-</w:t>
       </w:r>
-      <w:proofErr w:type="spellStart"/>
       <w:r>
         <w:rPr>
           <w:rFonts w:ascii="Times New Roman" w:hAnsi="Times New Roman" w:cs="David"/>
@@ -4218,7 +4302,6 @@
         </w:rPr>
         <w:t>hashed_key</w:t>
       </w:r>
-      <w:proofErr w:type="spellEnd"/>
       <w:r>
         <w:rPr>
           <w:rFonts w:ascii="Times New Roman" w:hAnsi="Times New Roman" w:cs="David" w:hint="cs"/>
@@ -4392,7 +4475,7 @@
         <w:bidi/>
         <w:spacing w:after="0" w:line="360" w:lineRule="auto"/>
         <w:rPr>
-          <w:rFonts w:ascii="Times New Roman" w:hAnsi="Times New Roman" w:cs="David" w:hint="cs"/>
+          <w:rFonts w:ascii="Times New Roman" w:hAnsi="Times New Roman" w:cs="David"/>
           <w:i/>
           <w:sz w:val="24"/>
           <w:szCs w:val="24"/>
@@ -4410,7 +4493,6 @@
         </w:rPr>
         <w:t>אם הגעתי ל-</w:t>
       </w:r>
-      <w:proofErr w:type="spellStart"/>
       <w:r>
         <w:rPr>
           <w:rFonts w:ascii="Times New Roman" w:hAnsi="Times New Roman" w:cs="David"/>
@@ -4419,31 +4501,8 @@
           <w:szCs w:val="24"/>
           <w:highlight w:val="yellow"/>
         </w:rPr>
-        <w:t>num_of_artists</w:t>
-      </w:r>
-      <w:proofErr w:type="spellEnd"/>
-      <w:r>
-        <w:rPr>
-          <w:rFonts w:ascii="Times New Roman" w:hAnsi="Times New Roman" w:cs="David"/>
-          <w:i/>
-          <w:sz w:val="24"/>
-          <w:szCs w:val="24"/>
-          <w:highlight w:val="yellow"/>
-        </w:rPr>
-        <w:t>==0.25*</w:t>
-      </w:r>
-      <w:proofErr w:type="spellStart"/>
-      <w:r>
-        <w:rPr>
-          <w:rFonts w:ascii="Times New Roman" w:hAnsi="Times New Roman" w:cs="David"/>
-          <w:i/>
-          <w:sz w:val="24"/>
-          <w:szCs w:val="24"/>
-          <w:highlight w:val="yellow"/>
-        </w:rPr>
-        <w:t>table_size</w:t>
-      </w:r>
-      <w:proofErr w:type="spellEnd"/>
+        <w:t>num_of_artists==0.25*table_size</w:t>
+      </w:r>
       <w:r>
         <w:rPr>
           <w:rFonts w:ascii="Times New Roman" w:hAnsi="Times New Roman" w:cs="David" w:hint="cs"/>
@@ -4574,7 +4633,6 @@
         </w:rPr>
         <w:t>לבדוק מה ה-</w:t>
       </w:r>
-      <w:proofErr w:type="spellStart"/>
       <w:r>
         <w:rPr>
           <w:rFonts w:ascii="Times New Roman" w:hAnsi="Times New Roman" w:cs="David"/>
@@ -4584,7 +4642,6 @@
         </w:rPr>
         <w:t>hashed_key</w:t>
       </w:r>
-      <w:proofErr w:type="spellEnd"/>
       <w:r>
         <w:rPr>
           <w:rFonts w:ascii="Times New Roman" w:hAnsi="Times New Roman" w:cs="David" w:hint="cs"/>
@@ -4768,7 +4825,6 @@
         </w:rPr>
         <w:t xml:space="preserve">לא צריך </w:t>
       </w:r>
-      <w:proofErr w:type="spellStart"/>
       <w:r>
         <w:rPr>
           <w:rFonts w:ascii="Times New Roman" w:hAnsi="Times New Roman" w:cs="David"/>
@@ -4780,7 +4836,6 @@
         </w:rPr>
         <w:t>cctor</w:t>
       </w:r>
-      <w:proofErr w:type="spellEnd"/>
       <w:r>
         <w:rPr>
           <w:rFonts w:ascii="Times New Roman" w:hAnsi="Times New Roman" w:cs="David" w:hint="cs"/>
@@ -4873,7 +4928,6 @@
         </w:rPr>
         <w:t>לוודא שאני לא מוחק ב-</w:t>
       </w:r>
-      <w:proofErr w:type="spellStart"/>
       <w:r>
         <w:rPr>
           <w:rFonts w:ascii="Times New Roman" w:hAnsi="Times New Roman" w:cs="David"/>
@@ -4883,7 +4937,6 @@
         </w:rPr>
         <w:t>AddArtist</w:t>
       </w:r>
-      <w:proofErr w:type="spellEnd"/>
       <w:r>
         <w:rPr>
           <w:rFonts w:ascii="Times New Roman" w:hAnsi="Times New Roman" w:cs="David" w:hint="cs"/>
@@ -4934,7 +4987,7 @@
         <w:bidi/>
         <w:spacing w:after="0" w:line="360" w:lineRule="auto"/>
         <w:rPr>
-          <w:rFonts w:ascii="Times New Roman" w:hAnsi="Times New Roman" w:cs="David" w:hint="cs"/>
+          <w:rFonts w:ascii="Times New Roman" w:hAnsi="Times New Roman" w:cs="David"/>
           <w:i/>
           <w:sz w:val="24"/>
           <w:szCs w:val="24"/>
@@ -5212,47 +5265,7 @@
           <w:sz w:val="24"/>
           <w:szCs w:val="24"/>
         </w:rPr>
-        <w:t xml:space="preserve"> </w:t>
-      </w:r>
-      <w:proofErr w:type="spellStart"/>
-      <w:r>
-        <w:rPr>
-          <w:rFonts w:ascii="Times New Roman" w:hAnsi="Times New Roman" w:cs="David"/>
-          <w:i/>
-          <w:sz w:val="24"/>
-          <w:szCs w:val="24"/>
-        </w:rPr>
-        <w:t>Unique_pointers</w:t>
-      </w:r>
-      <w:proofErr w:type="spellEnd"/>
-      <w:r>
-        <w:rPr>
-          <w:rFonts w:ascii="Times New Roman" w:hAnsi="Times New Roman" w:cs="David"/>
-          <w:i/>
-          <w:sz w:val="24"/>
-          <w:szCs w:val="24"/>
-        </w:rPr>
-        <w:t xml:space="preserve">? </w:t>
-      </w:r>
-      <w:proofErr w:type="spellStart"/>
-      <w:r>
-        <w:rPr>
-          <w:rFonts w:ascii="Times New Roman" w:hAnsi="Times New Roman" w:cs="David"/>
-          <w:i/>
-          <w:sz w:val="24"/>
-          <w:szCs w:val="24"/>
-        </w:rPr>
-        <w:t>Shared_pointers</w:t>
-      </w:r>
-      <w:proofErr w:type="spellEnd"/>
-      <w:r>
-        <w:rPr>
-          <w:rFonts w:ascii="Times New Roman" w:hAnsi="Times New Roman" w:cs="David"/>
-          <w:i/>
-          <w:sz w:val="24"/>
-          <w:szCs w:val="24"/>
-        </w:rPr>
-        <w:t>?</w:t>
+        <w:t xml:space="preserve"> Unique_pointers? Shared_pointers?</w:t>
       </w:r>
     </w:p>
     <w:p>
@@ -7817,7 +7830,7 @@
 </file>
 
 <file path=customXml/itemProps1.xml><?xml version="1.0" encoding="utf-8"?>
-<ds:datastoreItem xmlns:ds="http://schemas.openxmlformats.org/officeDocument/2006/customXml" ds:itemID="{CA87F2A5-F34E-4F7D-8BDF-F4C32744213A}">
+<ds:datastoreItem xmlns:ds="http://schemas.openxmlformats.org/officeDocument/2006/customXml" ds:itemID="{2879CC16-557B-4489-B718-8C513C95E943}">
   <ds:schemaRefs>
     <ds:schemaRef ds:uri="http://schemas.openxmlformats.org/officeDocument/2006/bibliography"/>
   </ds:schemaRefs>

</xml_diff>

<commit_message>
changed shrink and expand to not have =
</commit_message>
<xml_diff>
--- a/Wet2_Tasks.docx
+++ b/Wet2_Tasks.docx
@@ -1984,6 +1984,35 @@
       <w:pPr>
         <w:pStyle w:val="ListParagraph"/>
         <w:numPr>
+          <w:ilvl w:val="3"/>
+          <w:numId w:val="10"/>
+        </w:numPr>
+        <w:bidi/>
+        <w:spacing w:after="0" w:line="360" w:lineRule="auto"/>
+        <w:rPr>
+          <w:rFonts w:ascii="Times New Roman" w:hAnsi="Times New Roman" w:cs="David"/>
+          <w:i/>
+          <w:sz w:val="24"/>
+          <w:szCs w:val="24"/>
+          <w:highlight w:val="yellow"/>
+        </w:rPr>
+      </w:pPr>
+      <w:r>
+        <w:rPr>
+          <w:rFonts w:ascii="Times New Roman" w:eastAsiaTheme="minorEastAsia" w:hAnsi="Times New Roman" w:cs="David" w:hint="cs"/>
+          <w:i/>
+          <w:sz w:val="24"/>
+          <w:szCs w:val="24"/>
+          <w:highlight w:val="yellow"/>
+          <w:rtl/>
+        </w:rPr>
+        <w:t>להחליט מה יהיה גודל הטבלה ההתחלתי הנכון</w:t>
+      </w:r>
+    </w:p>
+    <w:p>
+      <w:pPr>
+        <w:pStyle w:val="ListParagraph"/>
+        <w:numPr>
           <w:ilvl w:val="2"/>
           <w:numId w:val="10"/>
         </w:numPr>
@@ -2717,7 +2746,6 @@
           <w:szCs w:val="24"/>
         </w:rPr>
       </w:pPr>
-      <w:proofErr w:type="spellStart"/>
       <w:r>
         <w:rPr>
           <w:rFonts w:ascii="Times New Roman" w:hAnsi="Times New Roman" w:cs="David"/>
@@ -2728,7 +2756,6 @@
         </w:rPr>
         <w:t>AddArtist</w:t>
       </w:r>
-      <w:proofErr w:type="spellEnd"/>
     </w:p>
     <w:p>
       <w:pPr>
@@ -2747,7 +2774,6 @@
           <w:szCs w:val="24"/>
         </w:rPr>
       </w:pPr>
-      <w:proofErr w:type="spellStart"/>
       <w:r>
         <w:rPr>
           <w:rFonts w:ascii="Times New Roman" w:hAnsi="Times New Roman" w:cs="David"/>
@@ -2758,7 +2784,6 @@
         </w:rPr>
         <w:t>RemoveArtist</w:t>
       </w:r>
-      <w:proofErr w:type="spellEnd"/>
     </w:p>
     <w:p>
       <w:pPr>
@@ -2777,7 +2802,6 @@
           <w:szCs w:val="24"/>
         </w:rPr>
       </w:pPr>
-      <w:proofErr w:type="spellStart"/>
       <w:r>
         <w:rPr>
           <w:rFonts w:ascii="Times New Roman" w:hAnsi="Times New Roman" w:cs="David"/>
@@ -2788,7 +2812,6 @@
         </w:rPr>
         <w:t>AddSong</w:t>
       </w:r>
-      <w:proofErr w:type="spellEnd"/>
     </w:p>
     <w:p>
       <w:pPr>
@@ -2807,7 +2830,6 @@
           <w:szCs w:val="24"/>
         </w:rPr>
       </w:pPr>
-      <w:proofErr w:type="spellStart"/>
       <w:r>
         <w:rPr>
           <w:rFonts w:ascii="Times New Roman" w:hAnsi="Times New Roman" w:cs="David"/>
@@ -2818,7 +2840,6 @@
         </w:rPr>
         <w:t>RemoveSong</w:t>
       </w:r>
-      <w:proofErr w:type="spellEnd"/>
     </w:p>
     <w:p>
       <w:pPr>
@@ -2937,7 +2958,6 @@
           <w:szCs w:val="24"/>
         </w:rPr>
       </w:pPr>
-      <w:proofErr w:type="spellStart"/>
       <w:r>
         <w:rPr>
           <w:rFonts w:ascii="Times New Roman" w:hAnsi="Times New Roman" w:cs="David"/>
@@ -2948,7 +2968,6 @@
         </w:rPr>
         <w:t>GetArtistBestSong</w:t>
       </w:r>
-      <w:proofErr w:type="spellEnd"/>
     </w:p>
     <w:p>
       <w:pPr>
@@ -2967,7 +2986,6 @@
           <w:szCs w:val="24"/>
         </w:rPr>
       </w:pPr>
-      <w:proofErr w:type="spellStart"/>
       <w:r>
         <w:rPr>
           <w:rFonts w:ascii="Times New Roman" w:hAnsi="Times New Roman" w:cs="David"/>
@@ -2978,7 +2996,6 @@
         </w:rPr>
         <w:t>GetRecommendedSongInPlace</w:t>
       </w:r>
-      <w:proofErr w:type="spellEnd"/>
     </w:p>
     <w:p>
       <w:pPr>
@@ -2997,7 +3014,6 @@
           <w:szCs w:val="24"/>
         </w:rPr>
       </w:pPr>
-      <w:proofErr w:type="spellStart"/>
       <w:r>
         <w:rPr>
           <w:rFonts w:ascii="Times New Roman" w:hAnsi="Times New Roman" w:cs="David"/>
@@ -3008,7 +3024,6 @@
         </w:rPr>
         <w:t>AddToSongCount</w:t>
       </w:r>
-      <w:proofErr w:type="spellEnd"/>
     </w:p>
     <w:p>
       <w:pPr>
@@ -3065,6 +3080,7 @@
           <w:highlight w:val="yellow"/>
           <w:rtl/>
         </w:rPr>
+        <w:lastRenderedPageBreak/>
         <w:t xml:space="preserve">לתקן </w:t>
       </w:r>
       <w:r>
@@ -3088,7 +3104,6 @@
         </w:rPr>
         <w:t xml:space="preserve"> ב-</w:t>
       </w:r>
-      <w:proofErr w:type="spellStart"/>
       <w:r>
         <w:rPr>
           <w:rFonts w:ascii="Times New Roman" w:hAnsi="Times New Roman" w:cs="David"/>
@@ -3099,7 +3114,6 @@
         </w:rPr>
         <w:t>TreeSet</w:t>
       </w:r>
-      <w:proofErr w:type="spellEnd"/>
     </w:p>
     <w:p>
       <w:pPr>
@@ -3127,10 +3141,8 @@
           <w:szCs w:val="24"/>
           <w:rtl/>
         </w:rPr>
-        <w:lastRenderedPageBreak/>
         <w:t xml:space="preserve">להוסיף </w:t>
       </w:r>
-      <w:proofErr w:type="spellStart"/>
       <w:r>
         <w:rPr>
           <w:rFonts w:ascii="Times New Roman" w:hAnsi="Times New Roman" w:cs="David"/>
@@ -3141,7 +3153,6 @@
         </w:rPr>
         <w:t>find_song</w:t>
       </w:r>
-      <w:proofErr w:type="spellEnd"/>
       <w:r>
         <w:rPr>
           <w:rFonts w:ascii="Times New Roman" w:hAnsi="Times New Roman" w:cs="David" w:hint="cs"/>
@@ -3491,57 +3502,6 @@
       <w:pPr>
         <w:pStyle w:val="ListParagraph"/>
         <w:numPr>
-          <w:ilvl w:val="5"/>
-          <w:numId w:val="10"/>
-        </w:numPr>
-        <w:bidi/>
-        <w:spacing w:after="0" w:line="360" w:lineRule="auto"/>
-        <w:rPr>
-          <w:rFonts w:ascii="Times New Roman" w:hAnsi="Times New Roman" w:cs="David"/>
-          <w:i/>
-          <w:sz w:val="24"/>
-          <w:szCs w:val="24"/>
-          <w:highlight w:val="yellow"/>
-        </w:rPr>
-      </w:pPr>
-      <w:r>
-        <w:rPr>
-          <w:rFonts w:ascii="Times New Roman" w:hAnsi="Times New Roman" w:cs="David" w:hint="cs"/>
-          <w:i/>
-          <w:sz w:val="24"/>
-          <w:szCs w:val="24"/>
-          <w:highlight w:val="yellow"/>
-          <w:rtl/>
-        </w:rPr>
-        <w:t xml:space="preserve">לטפל בחתימות </w:t>
-      </w:r>
-      <w:r>
-        <w:rPr>
-          <w:rFonts w:ascii="Times New Roman" w:hAnsi="Times New Roman" w:cs="David"/>
-          <w:i/>
-          <w:sz w:val="24"/>
-          <w:szCs w:val="24"/>
-          <w:highlight w:val="yellow"/>
-          <w:rtl/>
-        </w:rPr>
-        <w:t>–</w:t>
-      </w:r>
-      <w:r>
-        <w:rPr>
-          <w:rFonts w:ascii="Times New Roman" w:hAnsi="Times New Roman" w:cs="David" w:hint="cs"/>
-          <w:i/>
-          <w:sz w:val="24"/>
-          <w:szCs w:val="24"/>
-          <w:highlight w:val="yellow"/>
-          <w:rtl/>
-        </w:rPr>
-        <w:t xml:space="preserve"> שהפרמטרים יהיו זהים בשמות</w:t>
-      </w:r>
-    </w:p>
-    <w:p>
-      <w:pPr>
-        <w:pStyle w:val="ListParagraph"/>
-        <w:numPr>
           <w:ilvl w:val="0"/>
           <w:numId w:val="10"/>
         </w:numPr>
@@ -3874,7 +3834,6 @@
         </w:rPr>
         <w:t>לודא את תפיסת ה-</w:t>
       </w:r>
-      <w:proofErr w:type="spellStart"/>
       <w:r>
         <w:rPr>
           <w:rFonts w:ascii="Times New Roman" w:hAnsi="Times New Roman" w:cs="David"/>
@@ -3883,7 +3842,6 @@
         </w:rPr>
         <w:t>bad_alloc</w:t>
       </w:r>
-      <w:proofErr w:type="spellEnd"/>
       <w:r>
         <w:rPr>
           <w:rFonts w:ascii="Times New Roman" w:hAnsi="Times New Roman" w:cs="David" w:hint="cs"/>
@@ -4212,7 +4170,6 @@
         </w:rPr>
         <w:t>אם הגעתי ל-</w:t>
       </w:r>
-      <w:proofErr w:type="spellStart"/>
       <w:r>
         <w:rPr>
           <w:rFonts w:ascii="Times New Roman" w:hAnsi="Times New Roman" w:cs="David"/>
@@ -4221,31 +4178,8 @@
           <w:szCs w:val="24"/>
           <w:highlight w:val="yellow"/>
         </w:rPr>
-        <w:t>num_of_artists</w:t>
-      </w:r>
-      <w:proofErr w:type="spellEnd"/>
-      <w:r>
-        <w:rPr>
-          <w:rFonts w:ascii="Times New Roman" w:hAnsi="Times New Roman" w:cs="David"/>
-          <w:i/>
-          <w:sz w:val="24"/>
-          <w:szCs w:val="24"/>
-          <w:highlight w:val="yellow"/>
-        </w:rPr>
-        <w:t>==</w:t>
-      </w:r>
-      <w:proofErr w:type="spellStart"/>
-      <w:r>
-        <w:rPr>
-          <w:rFonts w:ascii="Times New Roman" w:hAnsi="Times New Roman" w:cs="David"/>
-          <w:i/>
-          <w:sz w:val="24"/>
-          <w:szCs w:val="24"/>
-          <w:highlight w:val="yellow"/>
-        </w:rPr>
-        <w:t>table_size</w:t>
-      </w:r>
-      <w:proofErr w:type="spellEnd"/>
+        <w:t>num_of_artists==table_size</w:t>
+      </w:r>
       <w:r>
         <w:rPr>
           <w:rFonts w:ascii="Times New Roman" w:hAnsi="Times New Roman" w:cs="David" w:hint="cs"/>
@@ -4376,7 +4310,6 @@
         </w:rPr>
         <w:t>לבדוק מה ה-</w:t>
       </w:r>
-      <w:proofErr w:type="spellStart"/>
       <w:r>
         <w:rPr>
           <w:rFonts w:ascii="Times New Roman" w:hAnsi="Times New Roman" w:cs="David"/>
@@ -4386,7 +4319,6 @@
         </w:rPr>
         <w:t>hashed_key</w:t>
       </w:r>
-      <w:proofErr w:type="spellEnd"/>
       <w:r>
         <w:rPr>
           <w:rFonts w:ascii="Times New Roman" w:hAnsi="Times New Roman" w:cs="David" w:hint="cs"/>
@@ -4578,7 +4510,6 @@
         </w:rPr>
         <w:t>אם הגעתי ל-</w:t>
       </w:r>
-      <w:proofErr w:type="spellStart"/>
       <w:r>
         <w:rPr>
           <w:rFonts w:ascii="Times New Roman" w:hAnsi="Times New Roman" w:cs="David"/>
@@ -4587,31 +4518,8 @@
           <w:szCs w:val="24"/>
           <w:highlight w:val="yellow"/>
         </w:rPr>
-        <w:t>num_of_artists</w:t>
-      </w:r>
-      <w:proofErr w:type="spellEnd"/>
-      <w:r>
-        <w:rPr>
-          <w:rFonts w:ascii="Times New Roman" w:hAnsi="Times New Roman" w:cs="David"/>
-          <w:i/>
-          <w:sz w:val="24"/>
-          <w:szCs w:val="24"/>
-          <w:highlight w:val="yellow"/>
-        </w:rPr>
-        <w:t>==0.25*</w:t>
-      </w:r>
-      <w:proofErr w:type="spellStart"/>
-      <w:r>
-        <w:rPr>
-          <w:rFonts w:ascii="Times New Roman" w:hAnsi="Times New Roman" w:cs="David"/>
-          <w:i/>
-          <w:sz w:val="24"/>
-          <w:szCs w:val="24"/>
-          <w:highlight w:val="yellow"/>
-        </w:rPr>
-        <w:t>table_size</w:t>
-      </w:r>
-      <w:proofErr w:type="spellEnd"/>
+        <w:t>num_of_artists==0.25*table_size</w:t>
+      </w:r>
       <w:r>
         <w:rPr>
           <w:rFonts w:ascii="Times New Roman" w:hAnsi="Times New Roman" w:cs="David" w:hint="cs"/>
@@ -4742,7 +4650,6 @@
         </w:rPr>
         <w:t>לבדוק מה ה-</w:t>
       </w:r>
-      <w:proofErr w:type="spellStart"/>
       <w:r>
         <w:rPr>
           <w:rFonts w:ascii="Times New Roman" w:hAnsi="Times New Roman" w:cs="David"/>
@@ -4752,7 +4659,6 @@
         </w:rPr>
         <w:t>hashed_key</w:t>
       </w:r>
-      <w:proofErr w:type="spellEnd"/>
       <w:r>
         <w:rPr>
           <w:rFonts w:ascii="Times New Roman" w:hAnsi="Times New Roman" w:cs="David" w:hint="cs"/>
@@ -4936,7 +4842,6 @@
         </w:rPr>
         <w:t xml:space="preserve">לא צריך </w:t>
       </w:r>
-      <w:proofErr w:type="spellStart"/>
       <w:r>
         <w:rPr>
           <w:rFonts w:ascii="Times New Roman" w:hAnsi="Times New Roman" w:cs="David"/>
@@ -4948,7 +4853,6 @@
         </w:rPr>
         <w:t>cctor</w:t>
       </w:r>
-      <w:proofErr w:type="spellEnd"/>
       <w:r>
         <w:rPr>
           <w:rFonts w:ascii="Times New Roman" w:hAnsi="Times New Roman" w:cs="David" w:hint="cs"/>
@@ -5041,7 +4945,6 @@
         </w:rPr>
         <w:t>לוודא שאני לא מוחק ב-</w:t>
       </w:r>
-      <w:proofErr w:type="spellStart"/>
       <w:r>
         <w:rPr>
           <w:rFonts w:ascii="Times New Roman" w:hAnsi="Times New Roman" w:cs="David"/>
@@ -5051,7 +4954,6 @@
         </w:rPr>
         <w:t>AddArtist</w:t>
       </w:r>
-      <w:proofErr w:type="spellEnd"/>
       <w:r>
         <w:rPr>
           <w:rFonts w:ascii="Times New Roman" w:hAnsi="Times New Roman" w:cs="David" w:hint="cs"/>
@@ -5379,47 +5281,7 @@
           <w:sz w:val="24"/>
           <w:szCs w:val="24"/>
         </w:rPr>
-        <w:t xml:space="preserve"> </w:t>
-      </w:r>
-      <w:proofErr w:type="spellStart"/>
-      <w:r>
-        <w:rPr>
-          <w:rFonts w:ascii="Times New Roman" w:hAnsi="Times New Roman" w:cs="David"/>
-          <w:i/>
-          <w:sz w:val="24"/>
-          <w:szCs w:val="24"/>
-        </w:rPr>
-        <w:t>Unique_pointers</w:t>
-      </w:r>
-      <w:proofErr w:type="spellEnd"/>
-      <w:r>
-        <w:rPr>
-          <w:rFonts w:ascii="Times New Roman" w:hAnsi="Times New Roman" w:cs="David"/>
-          <w:i/>
-          <w:sz w:val="24"/>
-          <w:szCs w:val="24"/>
-        </w:rPr>
-        <w:t xml:space="preserve">? </w:t>
-      </w:r>
-      <w:proofErr w:type="spellStart"/>
-      <w:r>
-        <w:rPr>
-          <w:rFonts w:ascii="Times New Roman" w:hAnsi="Times New Roman" w:cs="David"/>
-          <w:i/>
-          <w:sz w:val="24"/>
-          <w:szCs w:val="24"/>
-        </w:rPr>
-        <w:t>Shared_pointers</w:t>
-      </w:r>
-      <w:proofErr w:type="spellEnd"/>
-      <w:r>
-        <w:rPr>
-          <w:rFonts w:ascii="Times New Roman" w:hAnsi="Times New Roman" w:cs="David"/>
-          <w:i/>
-          <w:sz w:val="24"/>
-          <w:szCs w:val="24"/>
-        </w:rPr>
-        <w:t>?</w:t>
+        <w:t xml:space="preserve"> Unique_pointers? Shared_pointers?</w:t>
       </w:r>
     </w:p>
     <w:p>

</xml_diff>

<commit_message>
fixed expand + shrink - only when needed and after add/remove
</commit_message>
<xml_diff>
--- a/Wet2_Tasks.docx
+++ b/Wet2_Tasks.docx
@@ -4,6 +4,72 @@
   <w:body>
     <w:p>
       <w:pPr>
+        <w:pStyle w:val="ListParagraph"/>
+        <w:numPr>
+          <w:ilvl w:val="0"/>
+          <w:numId w:val="14"/>
+        </w:numPr>
+        <w:bidi/>
+        <w:spacing w:after="0" w:line="360" w:lineRule="auto"/>
+        <w:rPr>
+          <w:rFonts w:ascii="Times New Roman" w:hAnsi="Times New Roman" w:cs="David" w:hint="cs"/>
+          <w:i/>
+          <w:sz w:val="24"/>
+          <w:szCs w:val="24"/>
+          <w:highlight w:val="yellow"/>
+        </w:rPr>
+      </w:pPr>
+      <w:r>
+        <w:rPr>
+          <w:rFonts w:ascii="Times New Roman" w:hAnsi="Times New Roman" w:cs="David" w:hint="cs"/>
+          <w:i/>
+          <w:sz w:val="24"/>
+          <w:szCs w:val="24"/>
+          <w:highlight w:val="yellow"/>
+          <w:rtl/>
+        </w:rPr>
+        <w:t xml:space="preserve">למה </w:t>
+      </w:r>
+      <w:r>
+        <w:rPr>
+          <w:rFonts w:ascii="Times New Roman" w:hAnsi="Times New Roman" w:cs="David" w:hint="cs"/>
+          <w:i/>
+          <w:sz w:val="24"/>
+          <w:szCs w:val="24"/>
+          <w:highlight w:val="yellow"/>
+          <w:rtl/>
+        </w:rPr>
+        <w:t xml:space="preserve">לא עובד </w:t>
+      </w:r>
+      <w:r>
+        <w:rPr>
+          <w:rFonts w:ascii="Times New Roman" w:hAnsi="Times New Roman" w:cs="David"/>
+          <w:i/>
+          <w:sz w:val="24"/>
+          <w:szCs w:val="24"/>
+          <w:highlight w:val="yellow"/>
+        </w:rPr>
+        <w:t>GetBestSong</w:t>
+      </w:r>
+      <w:r>
+        <w:rPr>
+          <w:rFonts w:ascii="Times New Roman" w:hAnsi="Times New Roman" w:cs="David" w:hint="cs"/>
+          <w:i/>
+          <w:sz w:val="24"/>
+          <w:szCs w:val="24"/>
+          <w:highlight w:val="yellow"/>
+          <w:rtl/>
+        </w:rPr>
+        <w:t>?</w:t>
+      </w:r>
+    </w:p>
+    <w:p>
+      <w:pPr>
+        <w:pStyle w:val="ListParagraph"/>
+        <w:numPr>
+          <w:ilvl w:val="0"/>
+          <w:numId w:val="14"/>
+        </w:numPr>
         <w:bidi/>
         <w:spacing w:after="0" w:line="360" w:lineRule="auto"/>
         <w:rPr>
@@ -798,6 +864,7 @@
           <w:szCs w:val="24"/>
           <w:rtl/>
         </w:rPr>
+        <w:lastRenderedPageBreak/>
         <w:t>מה מספר ההשמעות</w:t>
       </w:r>
     </w:p>
@@ -827,7 +894,6 @@
           <w:highlight w:val="yellow"/>
           <w:rtl/>
         </w:rPr>
-        <w:lastRenderedPageBreak/>
         <w:t>עץ של (</w:t>
       </w:r>
       <w:r>
@@ -1762,6 +1828,7 @@
           <w:sz w:val="24"/>
           <w:szCs w:val="24"/>
         </w:rPr>
+        <w:lastRenderedPageBreak/>
         <w:br/>
       </w:r>
     </w:p>
@@ -1789,7 +1856,6 @@
           <w:u w:val="single"/>
           <w:rtl/>
         </w:rPr>
-        <w:lastRenderedPageBreak/>
         <w:t xml:space="preserve">פונקציות לכל אחד </w:t>
       </w:r>
       <w:r>
@@ -2801,7 +2867,6 @@
           <w:szCs w:val="24"/>
         </w:rPr>
       </w:pPr>
-      <w:proofErr w:type="spellStart"/>
       <w:r>
         <w:rPr>
           <w:rFonts w:ascii="Times New Roman" w:hAnsi="Times New Roman" w:cs="David"/>
@@ -2812,7 +2877,6 @@
         </w:rPr>
         <w:t>AddArtist</w:t>
       </w:r>
-      <w:proofErr w:type="spellEnd"/>
     </w:p>
     <w:p>
       <w:pPr>
@@ -2831,7 +2895,6 @@
           <w:szCs w:val="24"/>
         </w:rPr>
       </w:pPr>
-      <w:proofErr w:type="spellStart"/>
       <w:r>
         <w:rPr>
           <w:rFonts w:ascii="Times New Roman" w:hAnsi="Times New Roman" w:cs="David"/>
@@ -2842,7 +2905,6 @@
         </w:rPr>
         <w:t>RemoveArtist</w:t>
       </w:r>
-      <w:proofErr w:type="spellEnd"/>
     </w:p>
     <w:p>
       <w:pPr>
@@ -2861,7 +2923,6 @@
           <w:szCs w:val="24"/>
         </w:rPr>
       </w:pPr>
-      <w:proofErr w:type="spellStart"/>
       <w:r>
         <w:rPr>
           <w:rFonts w:ascii="Times New Roman" w:hAnsi="Times New Roman" w:cs="David"/>
@@ -2872,7 +2933,6 @@
         </w:rPr>
         <w:t>AddSong</w:t>
       </w:r>
-      <w:proofErr w:type="spellEnd"/>
     </w:p>
     <w:p>
       <w:pPr>
@@ -2891,7 +2951,6 @@
           <w:szCs w:val="24"/>
         </w:rPr>
       </w:pPr>
-      <w:proofErr w:type="spellStart"/>
       <w:r>
         <w:rPr>
           <w:rFonts w:ascii="Times New Roman" w:hAnsi="Times New Roman" w:cs="David"/>
@@ -2902,7 +2961,6 @@
         </w:rPr>
         <w:t>RemoveSong</w:t>
       </w:r>
-      <w:proofErr w:type="spellEnd"/>
     </w:p>
     <w:p>
       <w:pPr>
@@ -3021,7 +3079,6 @@
           <w:szCs w:val="24"/>
         </w:rPr>
       </w:pPr>
-      <w:proofErr w:type="spellStart"/>
       <w:r>
         <w:rPr>
           <w:rFonts w:ascii="Times New Roman" w:hAnsi="Times New Roman" w:cs="David"/>
@@ -3032,7 +3089,6 @@
         </w:rPr>
         <w:t>GetArtistBestSong</w:t>
       </w:r>
-      <w:proofErr w:type="spellEnd"/>
     </w:p>
     <w:p>
       <w:pPr>
@@ -3051,7 +3107,6 @@
           <w:szCs w:val="24"/>
         </w:rPr>
       </w:pPr>
-      <w:proofErr w:type="spellStart"/>
       <w:r>
         <w:rPr>
           <w:rFonts w:ascii="Times New Roman" w:hAnsi="Times New Roman" w:cs="David"/>
@@ -3062,7 +3117,6 @@
         </w:rPr>
         <w:t>GetRecommendedSongInPlace</w:t>
       </w:r>
-      <w:proofErr w:type="spellEnd"/>
     </w:p>
     <w:p>
       <w:pPr>
@@ -3081,7 +3135,6 @@
           <w:szCs w:val="24"/>
         </w:rPr>
       </w:pPr>
-      <w:proofErr w:type="spellStart"/>
       <w:r>
         <w:rPr>
           <w:rFonts w:ascii="Times New Roman" w:hAnsi="Times New Roman" w:cs="David"/>
@@ -3090,9 +3143,9 @@
           <w:sz w:val="24"/>
           <w:szCs w:val="24"/>
         </w:rPr>
+        <w:lastRenderedPageBreak/>
         <w:t>AddToSongCount</w:t>
       </w:r>
-      <w:proofErr w:type="spellEnd"/>
     </w:p>
     <w:p>
       <w:pPr>
@@ -3149,7 +3202,6 @@
           <w:highlight w:val="yellow"/>
           <w:rtl/>
         </w:rPr>
-        <w:lastRenderedPageBreak/>
         <w:t xml:space="preserve">לתקן </w:t>
       </w:r>
       <w:r>
@@ -3173,7 +3225,6 @@
         </w:rPr>
         <w:t xml:space="preserve"> ב-</w:t>
       </w:r>
-      <w:proofErr w:type="spellStart"/>
       <w:r>
         <w:rPr>
           <w:rFonts w:ascii="Times New Roman" w:hAnsi="Times New Roman" w:cs="David"/>
@@ -3184,7 +3235,6 @@
         </w:rPr>
         <w:t>TreeSet</w:t>
       </w:r>
-      <w:proofErr w:type="spellEnd"/>
     </w:p>
     <w:p>
       <w:pPr>
@@ -3214,7 +3264,6 @@
         </w:rPr>
         <w:t xml:space="preserve">להוסיף </w:t>
       </w:r>
-      <w:proofErr w:type="spellStart"/>
       <w:r>
         <w:rPr>
           <w:rFonts w:ascii="Times New Roman" w:hAnsi="Times New Roman" w:cs="David"/>
@@ -3225,7 +3274,6 @@
         </w:rPr>
         <w:t>find_song</w:t>
       </w:r>
-      <w:proofErr w:type="spellEnd"/>
       <w:r>
         <w:rPr>
           <w:rFonts w:ascii="Times New Roman" w:hAnsi="Times New Roman" w:cs="David" w:hint="cs"/>
@@ -3907,7 +3955,6 @@
         </w:rPr>
         <w:t>לודא את תפיסת ה-</w:t>
       </w:r>
-      <w:proofErr w:type="spellStart"/>
       <w:r>
         <w:rPr>
           <w:rFonts w:ascii="Times New Roman" w:hAnsi="Times New Roman" w:cs="David"/>
@@ -3916,7 +3963,6 @@
         </w:rPr>
         <w:t>bad_alloc</w:t>
       </w:r>
-      <w:proofErr w:type="spellEnd"/>
       <w:r>
         <w:rPr>
           <w:rFonts w:ascii="Times New Roman" w:hAnsi="Times New Roman" w:cs="David" w:hint="cs"/>
@@ -4245,7 +4291,6 @@
         </w:rPr>
         <w:t>אם הגעתי ל-</w:t>
       </w:r>
-      <w:proofErr w:type="spellStart"/>
       <w:r>
         <w:rPr>
           <w:rFonts w:ascii="Times New Roman" w:hAnsi="Times New Roman" w:cs="David"/>
@@ -4254,31 +4299,8 @@
           <w:szCs w:val="24"/>
           <w:highlight w:val="yellow"/>
         </w:rPr>
-        <w:t>num_of_artists</w:t>
-      </w:r>
-      <w:proofErr w:type="spellEnd"/>
-      <w:r>
-        <w:rPr>
-          <w:rFonts w:ascii="Times New Roman" w:hAnsi="Times New Roman" w:cs="David"/>
-          <w:i/>
-          <w:sz w:val="24"/>
-          <w:szCs w:val="24"/>
-          <w:highlight w:val="yellow"/>
-        </w:rPr>
-        <w:t>==</w:t>
-      </w:r>
-      <w:proofErr w:type="spellStart"/>
-      <w:r>
-        <w:rPr>
-          <w:rFonts w:ascii="Times New Roman" w:hAnsi="Times New Roman" w:cs="David"/>
-          <w:i/>
-          <w:sz w:val="24"/>
-          <w:szCs w:val="24"/>
-          <w:highlight w:val="yellow"/>
-        </w:rPr>
-        <w:t>table_size</w:t>
-      </w:r>
-      <w:proofErr w:type="spellEnd"/>
+        <w:t>num_of_artists==table_size</w:t>
+      </w:r>
       <w:r>
         <w:rPr>
           <w:rFonts w:ascii="Times New Roman" w:hAnsi="Times New Roman" w:cs="David" w:hint="cs"/>
@@ -4409,7 +4431,6 @@
         </w:rPr>
         <w:t>לבדוק מה ה-</w:t>
       </w:r>
-      <w:proofErr w:type="spellStart"/>
       <w:r>
         <w:rPr>
           <w:rFonts w:ascii="Times New Roman" w:hAnsi="Times New Roman" w:cs="David"/>
@@ -4419,7 +4440,6 @@
         </w:rPr>
         <w:t>hashed_key</w:t>
       </w:r>
-      <w:proofErr w:type="spellEnd"/>
       <w:r>
         <w:rPr>
           <w:rFonts w:ascii="Times New Roman" w:hAnsi="Times New Roman" w:cs="David" w:hint="cs"/>
@@ -4611,7 +4631,6 @@
         </w:rPr>
         <w:t>אם הגעתי ל-</w:t>
       </w:r>
-      <w:proofErr w:type="spellStart"/>
       <w:r>
         <w:rPr>
           <w:rFonts w:ascii="Times New Roman" w:hAnsi="Times New Roman" w:cs="David"/>
@@ -4620,31 +4639,8 @@
           <w:szCs w:val="24"/>
           <w:highlight w:val="yellow"/>
         </w:rPr>
-        <w:t>num_of_artists</w:t>
-      </w:r>
-      <w:proofErr w:type="spellEnd"/>
-      <w:r>
-        <w:rPr>
-          <w:rFonts w:ascii="Times New Roman" w:hAnsi="Times New Roman" w:cs="David"/>
-          <w:i/>
-          <w:sz w:val="24"/>
-          <w:szCs w:val="24"/>
-          <w:highlight w:val="yellow"/>
-        </w:rPr>
-        <w:t>==0.25*</w:t>
-      </w:r>
-      <w:proofErr w:type="spellStart"/>
-      <w:r>
-        <w:rPr>
-          <w:rFonts w:ascii="Times New Roman" w:hAnsi="Times New Roman" w:cs="David"/>
-          <w:i/>
-          <w:sz w:val="24"/>
-          <w:szCs w:val="24"/>
-          <w:highlight w:val="yellow"/>
-        </w:rPr>
-        <w:t>table_size</w:t>
-      </w:r>
-      <w:proofErr w:type="spellEnd"/>
+        <w:t>num_of_artists==0.25*table_size</w:t>
+      </w:r>
       <w:r>
         <w:rPr>
           <w:rFonts w:ascii="Times New Roman" w:hAnsi="Times New Roman" w:cs="David" w:hint="cs"/>
@@ -4775,7 +4771,6 @@
         </w:rPr>
         <w:t>לבדוק מה ה-</w:t>
       </w:r>
-      <w:proofErr w:type="spellStart"/>
       <w:r>
         <w:rPr>
           <w:rFonts w:ascii="Times New Roman" w:hAnsi="Times New Roman" w:cs="David"/>
@@ -4785,7 +4780,6 @@
         </w:rPr>
         <w:t>hashed_key</w:t>
       </w:r>
-      <w:proofErr w:type="spellEnd"/>
       <w:r>
         <w:rPr>
           <w:rFonts w:ascii="Times New Roman" w:hAnsi="Times New Roman" w:cs="David" w:hint="cs"/>
@@ -5073,7 +5067,6 @@
         </w:rPr>
         <w:t xml:space="preserve">לא צריך </w:t>
       </w:r>
-      <w:proofErr w:type="spellStart"/>
       <w:r>
         <w:rPr>
           <w:rFonts w:ascii="Times New Roman" w:hAnsi="Times New Roman" w:cs="David"/>
@@ -5085,7 +5078,6 @@
         </w:rPr>
         <w:t>cctor</w:t>
       </w:r>
-      <w:proofErr w:type="spellEnd"/>
       <w:r>
         <w:rPr>
           <w:rFonts w:ascii="Times New Roman" w:hAnsi="Times New Roman" w:cs="David" w:hint="cs"/>
@@ -5176,9 +5168,9 @@
           <w:szCs w:val="24"/>
           <w:rtl/>
         </w:rPr>
+        <w:lastRenderedPageBreak/>
         <w:t>לוודא שאני לא מוחק ב-</w:t>
       </w:r>
-      <w:proofErr w:type="spellStart"/>
       <w:r>
         <w:rPr>
           <w:rFonts w:ascii="Times New Roman" w:hAnsi="Times New Roman" w:cs="David"/>
@@ -5188,7 +5180,6 @@
         </w:rPr>
         <w:t>AddArtist</w:t>
       </w:r>
-      <w:proofErr w:type="spellEnd"/>
       <w:r>
         <w:rPr>
           <w:rFonts w:ascii="Times New Roman" w:hAnsi="Times New Roman" w:cs="David" w:hint="cs"/>
@@ -5516,47 +5507,7 @@
           <w:sz w:val="24"/>
           <w:szCs w:val="24"/>
         </w:rPr>
-        <w:t xml:space="preserve"> </w:t>
-      </w:r>
-      <w:proofErr w:type="spellStart"/>
-      <w:r>
-        <w:rPr>
-          <w:rFonts w:ascii="Times New Roman" w:hAnsi="Times New Roman" w:cs="David"/>
-          <w:i/>
-          <w:sz w:val="24"/>
-          <w:szCs w:val="24"/>
-        </w:rPr>
-        <w:t>Unique_pointers</w:t>
-      </w:r>
-      <w:proofErr w:type="spellEnd"/>
-      <w:r>
-        <w:rPr>
-          <w:rFonts w:ascii="Times New Roman" w:hAnsi="Times New Roman" w:cs="David"/>
-          <w:i/>
-          <w:sz w:val="24"/>
-          <w:szCs w:val="24"/>
-        </w:rPr>
-        <w:t xml:space="preserve">? </w:t>
-      </w:r>
-      <w:proofErr w:type="spellStart"/>
-      <w:r>
-        <w:rPr>
-          <w:rFonts w:ascii="Times New Roman" w:hAnsi="Times New Roman" w:cs="David"/>
-          <w:i/>
-          <w:sz w:val="24"/>
-          <w:szCs w:val="24"/>
-        </w:rPr>
-        <w:t>Shared_pointers</w:t>
-      </w:r>
-      <w:proofErr w:type="spellEnd"/>
-      <w:r>
-        <w:rPr>
-          <w:rFonts w:ascii="Times New Roman" w:hAnsi="Times New Roman" w:cs="David"/>
-          <w:i/>
-          <w:sz w:val="24"/>
-          <w:szCs w:val="24"/>
-        </w:rPr>
-        <w:t>?</w:t>
+        <w:t xml:space="preserve"> Unique_pointers? Shared_pointers?</w:t>
       </w:r>
     </w:p>
     <w:p>
@@ -5831,6 +5782,7 @@
           <w:szCs w:val="24"/>
           <w:rtl/>
         </w:rPr>
+        <w:lastRenderedPageBreak/>
         <w:t>דירפרנס ל</w:t>
       </w:r>
       <w:r>
@@ -5895,7 +5847,6 @@
           <w:szCs w:val="24"/>
           <w:rtl/>
         </w:rPr>
-        <w:lastRenderedPageBreak/>
         <w:t>העמסת אופרטורים</w:t>
       </w:r>
     </w:p>
@@ -6644,6 +6595,118 @@
     </w:lvl>
   </w:abstractNum>
   <w:abstractNum w:abstractNumId="7" w15:restartNumberingAfterBreak="0">
+    <w:nsid w:val="42A74089"/>
+    <w:multiLevelType w:val="hybridMultilevel"/>
+    <w:tmpl w:val="804C6DAA"/>
+    <w:lvl w:ilvl="0" w:tplc="C7D6D994">
+      <w:numFmt w:val="bullet"/>
+      <w:lvlText w:val="-"/>
+      <w:lvlJc w:val="left"/>
+      <w:pPr>
+        <w:ind w:left="360" w:hanging="360"/>
+      </w:pPr>
+      <w:rPr>
+        <w:rFonts w:ascii="David" w:eastAsiaTheme="minorHAnsi" w:hAnsi="David" w:cs="David" w:hint="default"/>
+      </w:rPr>
+    </w:lvl>
+    <w:lvl w:ilvl="1" w:tplc="04090003" w:tentative="1">
+      <w:start w:val="1"/>
+      <w:numFmt w:val="bullet"/>
+      <w:lvlText w:val="o"/>
+      <w:lvlJc w:val="left"/>
+      <w:pPr>
+        <w:ind w:left="1080" w:hanging="360"/>
+      </w:pPr>
+      <w:rPr>
+        <w:rFonts w:ascii="Courier New" w:hAnsi="Courier New" w:cs="Courier New" w:hint="default"/>
+      </w:rPr>
+    </w:lvl>
+    <w:lvl w:ilvl="2" w:tplc="04090005" w:tentative="1">
+      <w:start w:val="1"/>
+      <w:numFmt w:val="bullet"/>
+      <w:lvlText w:val=""/>
+      <w:lvlJc w:val="left"/>
+      <w:pPr>
+        <w:ind w:left="1800" w:hanging="360"/>
+      </w:pPr>
+      <w:rPr>
+        <w:rFonts w:ascii="Wingdings" w:hAnsi="Wingdings" w:hint="default"/>
+      </w:rPr>
+    </w:lvl>
+    <w:lvl w:ilvl="3" w:tplc="04090001" w:tentative="1">
+      <w:start w:val="1"/>
+      <w:numFmt w:val="bullet"/>
+      <w:lvlText w:val=""/>
+      <w:lvlJc w:val="left"/>
+      <w:pPr>
+        <w:ind w:left="2520" w:hanging="360"/>
+      </w:pPr>
+      <w:rPr>
+        <w:rFonts w:ascii="Symbol" w:hAnsi="Symbol" w:hint="default"/>
+      </w:rPr>
+    </w:lvl>
+    <w:lvl w:ilvl="4" w:tplc="04090003" w:tentative="1">
+      <w:start w:val="1"/>
+      <w:numFmt w:val="bullet"/>
+      <w:lvlText w:val="o"/>
+      <w:lvlJc w:val="left"/>
+      <w:pPr>
+        <w:ind w:left="3240" w:hanging="360"/>
+      </w:pPr>
+      <w:rPr>
+        <w:rFonts w:ascii="Courier New" w:hAnsi="Courier New" w:cs="Courier New" w:hint="default"/>
+      </w:rPr>
+    </w:lvl>
+    <w:lvl w:ilvl="5" w:tplc="04090005" w:tentative="1">
+      <w:start w:val="1"/>
+      <w:numFmt w:val="bullet"/>
+      <w:lvlText w:val=""/>
+      <w:lvlJc w:val="left"/>
+      <w:pPr>
+        <w:ind w:left="3960" w:hanging="360"/>
+      </w:pPr>
+      <w:rPr>
+        <w:rFonts w:ascii="Wingdings" w:hAnsi="Wingdings" w:hint="default"/>
+      </w:rPr>
+    </w:lvl>
+    <w:lvl w:ilvl="6" w:tplc="04090001" w:tentative="1">
+      <w:start w:val="1"/>
+      <w:numFmt w:val="bullet"/>
+      <w:lvlText w:val=""/>
+      <w:lvlJc w:val="left"/>
+      <w:pPr>
+        <w:ind w:left="4680" w:hanging="360"/>
+      </w:pPr>
+      <w:rPr>
+        <w:rFonts w:ascii="Symbol" w:hAnsi="Symbol" w:hint="default"/>
+      </w:rPr>
+    </w:lvl>
+    <w:lvl w:ilvl="7" w:tplc="04090003" w:tentative="1">
+      <w:start w:val="1"/>
+      <w:numFmt w:val="bullet"/>
+      <w:lvlText w:val="o"/>
+      <w:lvlJc w:val="left"/>
+      <w:pPr>
+        <w:ind w:left="5400" w:hanging="360"/>
+      </w:pPr>
+      <w:rPr>
+        <w:rFonts w:ascii="Courier New" w:hAnsi="Courier New" w:cs="Courier New" w:hint="default"/>
+      </w:rPr>
+    </w:lvl>
+    <w:lvl w:ilvl="8" w:tplc="04090005" w:tentative="1">
+      <w:start w:val="1"/>
+      <w:numFmt w:val="bullet"/>
+      <w:lvlText w:val=""/>
+      <w:lvlJc w:val="left"/>
+      <w:pPr>
+        <w:ind w:left="6120" w:hanging="360"/>
+      </w:pPr>
+      <w:rPr>
+        <w:rFonts w:ascii="Wingdings" w:hAnsi="Wingdings" w:hint="default"/>
+      </w:rPr>
+    </w:lvl>
+  </w:abstractNum>
+  <w:abstractNum w:abstractNumId="8" w15:restartNumberingAfterBreak="0">
     <w:nsid w:val="432937E4"/>
     <w:multiLevelType w:val="hybridMultilevel"/>
     <w:tmpl w:val="D4069056"/>
@@ -6756,7 +6819,7 @@
       </w:rPr>
     </w:lvl>
   </w:abstractNum>
-  <w:abstractNum w:abstractNumId="8" w15:restartNumberingAfterBreak="0">
+  <w:abstractNum w:abstractNumId="9" w15:restartNumberingAfterBreak="0">
     <w:nsid w:val="48192553"/>
     <w:multiLevelType w:val="hybridMultilevel"/>
     <w:tmpl w:val="9B6E37FA"/>
@@ -6845,7 +6908,7 @@
       </w:pPr>
     </w:lvl>
   </w:abstractNum>
-  <w:abstractNum w:abstractNumId="9" w15:restartNumberingAfterBreak="0">
+  <w:abstractNum w:abstractNumId="10" w15:restartNumberingAfterBreak="0">
     <w:nsid w:val="57146B06"/>
     <w:multiLevelType w:val="hybridMultilevel"/>
     <w:tmpl w:val="3B046436"/>
@@ -6958,7 +7021,7 @@
       </w:rPr>
     </w:lvl>
   </w:abstractNum>
-  <w:abstractNum w:abstractNumId="10" w15:restartNumberingAfterBreak="0">
+  <w:abstractNum w:abstractNumId="11" w15:restartNumberingAfterBreak="0">
     <w:nsid w:val="57EB2A16"/>
     <w:multiLevelType w:val="hybridMultilevel"/>
     <w:tmpl w:val="BB2C0FBC"/>
@@ -7071,7 +7134,7 @@
       </w:rPr>
     </w:lvl>
   </w:abstractNum>
-  <w:abstractNum w:abstractNumId="11" w15:restartNumberingAfterBreak="0">
+  <w:abstractNum w:abstractNumId="12" w15:restartNumberingAfterBreak="0">
     <w:nsid w:val="632F5186"/>
     <w:multiLevelType w:val="hybridMultilevel"/>
     <w:tmpl w:val="E8EE97CA"/>
@@ -7160,7 +7223,7 @@
       </w:pPr>
     </w:lvl>
   </w:abstractNum>
-  <w:abstractNum w:abstractNumId="12" w15:restartNumberingAfterBreak="0">
+  <w:abstractNum w:abstractNumId="13" w15:restartNumberingAfterBreak="0">
     <w:nsid w:val="719122D9"/>
     <w:multiLevelType w:val="hybridMultilevel"/>
     <w:tmpl w:val="7D4C64E8"/>
@@ -7280,22 +7343,22 @@
     <w:abstractNumId w:val="2"/>
   </w:num>
   <w:num w:numId="3">
+    <w:abstractNumId w:val="9"/>
+  </w:num>
+  <w:num w:numId="4">
     <w:abstractNumId w:val="8"/>
   </w:num>
-  <w:num w:numId="4">
-    <w:abstractNumId w:val="7"/>
-  </w:num>
   <w:num w:numId="5">
-    <w:abstractNumId w:val="9"/>
+    <w:abstractNumId w:val="10"/>
   </w:num>
   <w:num w:numId="6">
-    <w:abstractNumId w:val="11"/>
+    <w:abstractNumId w:val="12"/>
   </w:num>
   <w:num w:numId="7">
     <w:abstractNumId w:val="6"/>
   </w:num>
   <w:num w:numId="8">
-    <w:abstractNumId w:val="10"/>
+    <w:abstractNumId w:val="11"/>
   </w:num>
   <w:num w:numId="9">
     <w:abstractNumId w:val="1"/>
@@ -7310,7 +7373,10 @@
     <w:abstractNumId w:val="3"/>
   </w:num>
   <w:num w:numId="13">
-    <w:abstractNumId w:val="12"/>
+    <w:abstractNumId w:val="13"/>
+  </w:num>
+  <w:num w:numId="14">
+    <w:abstractNumId w:val="7"/>
   </w:num>
 </w:numbering>
 </file>

</xml_diff>

<commit_message>
working version? with mem leaks?
</commit_message>
<xml_diff>
--- a/Wet2_Tasks.docx
+++ b/Wet2_Tasks.docx
@@ -12,11 +12,12 @@
         <w:bidi/>
         <w:spacing w:after="0" w:line="360" w:lineRule="auto"/>
         <w:rPr>
-          <w:rFonts w:ascii="Times New Roman" w:hAnsi="Times New Roman" w:cs="David" w:hint="cs"/>
+          <w:rFonts w:ascii="Times New Roman" w:hAnsi="Times New Roman" w:cs="David"/>
           <w:i/>
           <w:sz w:val="24"/>
           <w:szCs w:val="24"/>
           <w:highlight w:val="yellow"/>
+          <w:rtl/>
         </w:rPr>
       </w:pPr>
       <w:r>
@@ -28,7 +29,7 @@
           <w:highlight w:val="yellow"/>
           <w:rtl/>
         </w:rPr>
-        <w:t xml:space="preserve">למה </w:t>
+        <w:t>לא לשכוח למחוק את הפונקציות ב-</w:t>
       </w:r>
       <w:r>
         <w:rPr>
@@ -37,19 +38,19 @@
           <w:sz w:val="24"/>
           <w:szCs w:val="24"/>
           <w:highlight w:val="yellow"/>
-          <w:rtl/>
-        </w:rPr>
-        <w:t xml:space="preserve">לא עובד </w:t>
-      </w:r>
-      <w:r>
-        <w:rPr>
-          <w:rFonts w:ascii="Times New Roman" w:hAnsi="Times New Roman" w:cs="David"/>
+        </w:rPr>
+        <w:t>HASH</w:t>
+      </w:r>
+      <w:r>
+        <w:rPr>
+          <w:rFonts w:ascii="Times New Roman" w:hAnsi="Times New Roman" w:cs="David" w:hint="cs"/>
           <w:i/>
           <w:sz w:val="24"/>
           <w:szCs w:val="24"/>
           <w:highlight w:val="yellow"/>
-        </w:rPr>
-        <w:t>GetBestSong</w:t>
+          <w:rtl/>
+        </w:rPr>
+        <w:t xml:space="preserve"> וב-</w:t>
       </w:r>
       <w:r>
         <w:rPr>
@@ -58,28 +59,9 @@
           <w:sz w:val="24"/>
           <w:szCs w:val="24"/>
           <w:highlight w:val="yellow"/>
-          <w:rtl/>
-        </w:rPr>
-        <w:t>?</w:t>
-      </w:r>
-    </w:p>
-    <w:p>
-      <w:pPr>
-        <w:pStyle w:val="ListParagraph"/>
-        <w:numPr>
-          <w:ilvl w:val="0"/>
-          <w:numId w:val="14"/>
-        </w:numPr>
-        <w:bidi/>
-        <w:spacing w:after="0" w:line="360" w:lineRule="auto"/>
-        <w:rPr>
-          <w:rFonts w:ascii="Times New Roman" w:hAnsi="Times New Roman" w:cs="David" w:hint="cs"/>
-          <w:i/>
-          <w:sz w:val="24"/>
-          <w:szCs w:val="24"/>
-          <w:rtl/>
-        </w:rPr>
-      </w:pPr>
+        </w:rPr>
+        <w:t>MM</w:t>
+      </w:r>
       <w:r>
         <w:rPr>
           <w:rFonts w:ascii="Times New Roman" w:hAnsi="Times New Roman" w:cs="David" w:hint="cs"/>
@@ -89,50 +71,7 @@
           <w:highlight w:val="yellow"/>
           <w:rtl/>
         </w:rPr>
-        <w:t>אביטול התבלבל בחישוב של השיר המושמע ביותר ב-</w:t>
-      </w:r>
-      <w:r>
-        <w:rPr>
-          <w:rFonts w:ascii="Times New Roman" w:hAnsi="Times New Roman" w:cs="David"/>
-          <w:i/>
-          <w:sz w:val="24"/>
-          <w:szCs w:val="24"/>
-          <w:highlight w:val="yellow"/>
-        </w:rPr>
-        <w:t>rank</w:t>
-      </w:r>
-      <w:r>
-        <w:rPr>
-          <w:rFonts w:ascii="Times New Roman" w:hAnsi="Times New Roman" w:cs="David" w:hint="cs"/>
-          <w:i/>
-          <w:sz w:val="24"/>
-          <w:szCs w:val="24"/>
-          <w:highlight w:val="yellow"/>
-          <w:rtl/>
-        </w:rPr>
-        <w:t xml:space="preserve"> מסוים </w:t>
-      </w:r>
-      <w:r>
-        <w:rPr>
-          <w:rFonts w:ascii="Times New Roman" w:hAnsi="Times New Roman" w:cs="David"/>
-          <w:i/>
-          <w:sz w:val="24"/>
-          <w:szCs w:val="24"/>
-          <w:highlight w:val="yellow"/>
-          <w:rtl/>
-        </w:rPr>
-        <w:t>–</w:t>
-      </w:r>
-      <w:r>
-        <w:rPr>
-          <w:rFonts w:ascii="Times New Roman" w:hAnsi="Times New Roman" w:cs="David" w:hint="cs"/>
-          <w:i/>
-          <w:sz w:val="24"/>
-          <w:szCs w:val="24"/>
-          <w:highlight w:val="yellow"/>
-          <w:rtl/>
-        </w:rPr>
-        <w:t xml:space="preserve"> זה הולך מלמעלה ולא מלמטה</w:t>
+        <w:t xml:space="preserve"> ששמתי במיוחד כדי לקבל אינדקס של הטבלה</w:t>
       </w:r>
     </w:p>
     <w:p>
@@ -864,7 +803,6 @@
           <w:szCs w:val="24"/>
           <w:rtl/>
         </w:rPr>
-        <w:lastRenderedPageBreak/>
         <w:t>מה מספר ההשמעות</w:t>
       </w:r>
     </w:p>
@@ -894,6 +832,7 @@
           <w:highlight w:val="yellow"/>
           <w:rtl/>
         </w:rPr>
+        <w:lastRenderedPageBreak/>
         <w:t>עץ של (</w:t>
       </w:r>
       <w:r>
@@ -1828,34 +1767,34 @@
           <w:sz w:val="24"/>
           <w:szCs w:val="24"/>
         </w:rPr>
+        <w:br/>
+      </w:r>
+    </w:p>
+    <w:p>
+      <w:pPr>
+        <w:bidi/>
+        <w:spacing w:after="0" w:line="360" w:lineRule="auto"/>
+        <w:rPr>
+          <w:rFonts w:ascii="Times New Roman" w:hAnsi="Times New Roman" w:cs="David"/>
+          <w:bCs/>
+          <w:i/>
+          <w:sz w:val="24"/>
+          <w:szCs w:val="24"/>
+          <w:u w:val="single"/>
+          <w:rtl/>
+        </w:rPr>
+      </w:pPr>
+      <w:r>
+        <w:rPr>
+          <w:rFonts w:ascii="Times New Roman" w:hAnsi="Times New Roman" w:cs="David" w:hint="cs"/>
+          <w:bCs/>
+          <w:i/>
+          <w:sz w:val="24"/>
+          <w:szCs w:val="24"/>
+          <w:u w:val="single"/>
+          <w:rtl/>
+        </w:rPr>
         <w:lastRenderedPageBreak/>
-        <w:br/>
-      </w:r>
-    </w:p>
-    <w:p>
-      <w:pPr>
-        <w:bidi/>
-        <w:spacing w:after="0" w:line="360" w:lineRule="auto"/>
-        <w:rPr>
-          <w:rFonts w:ascii="Times New Roman" w:hAnsi="Times New Roman" w:cs="David"/>
-          <w:bCs/>
-          <w:i/>
-          <w:sz w:val="24"/>
-          <w:szCs w:val="24"/>
-          <w:u w:val="single"/>
-          <w:rtl/>
-        </w:rPr>
-      </w:pPr>
-      <w:r>
-        <w:rPr>
-          <w:rFonts w:ascii="Times New Roman" w:hAnsi="Times New Roman" w:cs="David" w:hint="cs"/>
-          <w:bCs/>
-          <w:i/>
-          <w:sz w:val="24"/>
-          <w:szCs w:val="24"/>
-          <w:u w:val="single"/>
-          <w:rtl/>
-        </w:rPr>
         <w:t xml:space="preserve">פונקציות לכל אחד </w:t>
       </w:r>
       <w:r>
@@ -2867,6 +2806,7 @@
           <w:szCs w:val="24"/>
         </w:rPr>
       </w:pPr>
+      <w:proofErr w:type="spellStart"/>
       <w:r>
         <w:rPr>
           <w:rFonts w:ascii="Times New Roman" w:hAnsi="Times New Roman" w:cs="David"/>
@@ -2877,6 +2817,7 @@
         </w:rPr>
         <w:t>AddArtist</w:t>
       </w:r>
+      <w:proofErr w:type="spellEnd"/>
     </w:p>
     <w:p>
       <w:pPr>
@@ -2895,6 +2836,7 @@
           <w:szCs w:val="24"/>
         </w:rPr>
       </w:pPr>
+      <w:proofErr w:type="spellStart"/>
       <w:r>
         <w:rPr>
           <w:rFonts w:ascii="Times New Roman" w:hAnsi="Times New Roman" w:cs="David"/>
@@ -2905,6 +2847,7 @@
         </w:rPr>
         <w:t>RemoveArtist</w:t>
       </w:r>
+      <w:proofErr w:type="spellEnd"/>
     </w:p>
     <w:p>
       <w:pPr>
@@ -2923,6 +2866,7 @@
           <w:szCs w:val="24"/>
         </w:rPr>
       </w:pPr>
+      <w:proofErr w:type="spellStart"/>
       <w:r>
         <w:rPr>
           <w:rFonts w:ascii="Times New Roman" w:hAnsi="Times New Roman" w:cs="David"/>
@@ -2933,6 +2877,7 @@
         </w:rPr>
         <w:t>AddSong</w:t>
       </w:r>
+      <w:proofErr w:type="spellEnd"/>
     </w:p>
     <w:p>
       <w:pPr>
@@ -2951,6 +2896,7 @@
           <w:szCs w:val="24"/>
         </w:rPr>
       </w:pPr>
+      <w:proofErr w:type="spellStart"/>
       <w:r>
         <w:rPr>
           <w:rFonts w:ascii="Times New Roman" w:hAnsi="Times New Roman" w:cs="David"/>
@@ -2961,6 +2907,7 @@
         </w:rPr>
         <w:t>RemoveSong</w:t>
       </w:r>
+      <w:proofErr w:type="spellEnd"/>
     </w:p>
     <w:p>
       <w:pPr>
@@ -3079,6 +3026,7 @@
           <w:szCs w:val="24"/>
         </w:rPr>
       </w:pPr>
+      <w:proofErr w:type="spellStart"/>
       <w:r>
         <w:rPr>
           <w:rFonts w:ascii="Times New Roman" w:hAnsi="Times New Roman" w:cs="David"/>
@@ -3089,6 +3037,7 @@
         </w:rPr>
         <w:t>GetArtistBestSong</w:t>
       </w:r>
+      <w:proofErr w:type="spellEnd"/>
     </w:p>
     <w:p>
       <w:pPr>
@@ -3107,6 +3056,7 @@
           <w:szCs w:val="24"/>
         </w:rPr>
       </w:pPr>
+      <w:proofErr w:type="spellStart"/>
       <w:r>
         <w:rPr>
           <w:rFonts w:ascii="Times New Roman" w:hAnsi="Times New Roman" w:cs="David"/>
@@ -3117,6 +3067,7 @@
         </w:rPr>
         <w:t>GetRecommendedSongInPlace</w:t>
       </w:r>
+      <w:proofErr w:type="spellEnd"/>
     </w:p>
     <w:p>
       <w:pPr>
@@ -3135,6 +3086,7 @@
           <w:szCs w:val="24"/>
         </w:rPr>
       </w:pPr>
+      <w:proofErr w:type="spellStart"/>
       <w:r>
         <w:rPr>
           <w:rFonts w:ascii="Times New Roman" w:hAnsi="Times New Roman" w:cs="David"/>
@@ -3143,9 +3095,9 @@
           <w:sz w:val="24"/>
           <w:szCs w:val="24"/>
         </w:rPr>
-        <w:lastRenderedPageBreak/>
         <w:t>AddToSongCount</w:t>
       </w:r>
+      <w:proofErr w:type="spellEnd"/>
     </w:p>
     <w:p>
       <w:pPr>
@@ -3202,6 +3154,7 @@
           <w:highlight w:val="yellow"/>
           <w:rtl/>
         </w:rPr>
+        <w:lastRenderedPageBreak/>
         <w:t xml:space="preserve">לתקן </w:t>
       </w:r>
       <w:r>
@@ -3225,6 +3178,7 @@
         </w:rPr>
         <w:t xml:space="preserve"> ב-</w:t>
       </w:r>
+      <w:proofErr w:type="spellStart"/>
       <w:r>
         <w:rPr>
           <w:rFonts w:ascii="Times New Roman" w:hAnsi="Times New Roman" w:cs="David"/>
@@ -3235,6 +3189,7 @@
         </w:rPr>
         <w:t>TreeSet</w:t>
       </w:r>
+      <w:proofErr w:type="spellEnd"/>
     </w:p>
     <w:p>
       <w:pPr>
@@ -3264,6 +3219,7 @@
         </w:rPr>
         <w:t xml:space="preserve">להוסיף </w:t>
       </w:r>
+      <w:proofErr w:type="spellStart"/>
       <w:r>
         <w:rPr>
           <w:rFonts w:ascii="Times New Roman" w:hAnsi="Times New Roman" w:cs="David"/>
@@ -3274,6 +3230,7 @@
         </w:rPr>
         <w:t>find_song</w:t>
       </w:r>
+      <w:proofErr w:type="spellEnd"/>
       <w:r>
         <w:rPr>
           <w:rFonts w:ascii="Times New Roman" w:hAnsi="Times New Roman" w:cs="David" w:hint="cs"/>
@@ -3955,6 +3912,7 @@
         </w:rPr>
         <w:t>לודא את תפיסת ה-</w:t>
       </w:r>
+      <w:proofErr w:type="spellStart"/>
       <w:r>
         <w:rPr>
           <w:rFonts w:ascii="Times New Roman" w:hAnsi="Times New Roman" w:cs="David"/>
@@ -3963,6 +3921,7 @@
         </w:rPr>
         <w:t>bad_alloc</w:t>
       </w:r>
+      <w:proofErr w:type="spellEnd"/>
       <w:r>
         <w:rPr>
           <w:rFonts w:ascii="Times New Roman" w:hAnsi="Times New Roman" w:cs="David" w:hint="cs"/>
@@ -4291,6 +4250,7 @@
         </w:rPr>
         <w:t>אם הגעתי ל-</w:t>
       </w:r>
+      <w:proofErr w:type="spellStart"/>
       <w:r>
         <w:rPr>
           <w:rFonts w:ascii="Times New Roman" w:hAnsi="Times New Roman" w:cs="David"/>
@@ -4299,8 +4259,31 @@
           <w:szCs w:val="24"/>
           <w:highlight w:val="yellow"/>
         </w:rPr>
-        <w:t>num_of_artists==table_size</w:t>
-      </w:r>
+        <w:t>num_of_artists</w:t>
+      </w:r>
+      <w:proofErr w:type="spellEnd"/>
+      <w:r>
+        <w:rPr>
+          <w:rFonts w:ascii="Times New Roman" w:hAnsi="Times New Roman" w:cs="David"/>
+          <w:i/>
+          <w:sz w:val="24"/>
+          <w:szCs w:val="24"/>
+          <w:highlight w:val="yellow"/>
+        </w:rPr>
+        <w:t>==</w:t>
+      </w:r>
+      <w:proofErr w:type="spellStart"/>
+      <w:r>
+        <w:rPr>
+          <w:rFonts w:ascii="Times New Roman" w:hAnsi="Times New Roman" w:cs="David"/>
+          <w:i/>
+          <w:sz w:val="24"/>
+          <w:szCs w:val="24"/>
+          <w:highlight w:val="yellow"/>
+        </w:rPr>
+        <w:t>table_size</w:t>
+      </w:r>
+      <w:proofErr w:type="spellEnd"/>
       <w:r>
         <w:rPr>
           <w:rFonts w:ascii="Times New Roman" w:hAnsi="Times New Roman" w:cs="David" w:hint="cs"/>
@@ -4431,6 +4414,7 @@
         </w:rPr>
         <w:t>לבדוק מה ה-</w:t>
       </w:r>
+      <w:proofErr w:type="spellStart"/>
       <w:r>
         <w:rPr>
           <w:rFonts w:ascii="Times New Roman" w:hAnsi="Times New Roman" w:cs="David"/>
@@ -4440,6 +4424,7 @@
         </w:rPr>
         <w:t>hashed_key</w:t>
       </w:r>
+      <w:proofErr w:type="spellEnd"/>
       <w:r>
         <w:rPr>
           <w:rFonts w:ascii="Times New Roman" w:hAnsi="Times New Roman" w:cs="David" w:hint="cs"/>
@@ -4553,7 +4538,7 @@
         <w:bidi/>
         <w:spacing w:after="0" w:line="360" w:lineRule="auto"/>
         <w:rPr>
-          <w:rFonts w:ascii="Times New Roman" w:hAnsi="Times New Roman" w:cs="David" w:hint="cs"/>
+          <w:rFonts w:ascii="Times New Roman" w:hAnsi="Times New Roman" w:cs="David"/>
           <w:i/>
           <w:sz w:val="24"/>
           <w:szCs w:val="24"/>
@@ -4631,6 +4616,7 @@
         </w:rPr>
         <w:t>אם הגעתי ל-</w:t>
       </w:r>
+      <w:proofErr w:type="spellStart"/>
       <w:r>
         <w:rPr>
           <w:rFonts w:ascii="Times New Roman" w:hAnsi="Times New Roman" w:cs="David"/>
@@ -4639,8 +4625,31 @@
           <w:szCs w:val="24"/>
           <w:highlight w:val="yellow"/>
         </w:rPr>
-        <w:t>num_of_artists==0.25*table_size</w:t>
-      </w:r>
+        <w:t>num_of_artists</w:t>
+      </w:r>
+      <w:proofErr w:type="spellEnd"/>
+      <w:r>
+        <w:rPr>
+          <w:rFonts w:ascii="Times New Roman" w:hAnsi="Times New Roman" w:cs="David"/>
+          <w:i/>
+          <w:sz w:val="24"/>
+          <w:szCs w:val="24"/>
+          <w:highlight w:val="yellow"/>
+        </w:rPr>
+        <w:t>==0.25*</w:t>
+      </w:r>
+      <w:proofErr w:type="spellStart"/>
+      <w:r>
+        <w:rPr>
+          <w:rFonts w:ascii="Times New Roman" w:hAnsi="Times New Roman" w:cs="David"/>
+          <w:i/>
+          <w:sz w:val="24"/>
+          <w:szCs w:val="24"/>
+          <w:highlight w:val="yellow"/>
+        </w:rPr>
+        <w:t>table_size</w:t>
+      </w:r>
+      <w:proofErr w:type="spellEnd"/>
       <w:r>
         <w:rPr>
           <w:rFonts w:ascii="Times New Roman" w:hAnsi="Times New Roman" w:cs="David" w:hint="cs"/>
@@ -4771,6 +4780,7 @@
         </w:rPr>
         <w:t>לבדוק מה ה-</w:t>
       </w:r>
+      <w:proofErr w:type="spellStart"/>
       <w:r>
         <w:rPr>
           <w:rFonts w:ascii="Times New Roman" w:hAnsi="Times New Roman" w:cs="David"/>
@@ -4780,6 +4790,7 @@
         </w:rPr>
         <w:t>hashed_key</w:t>
       </w:r>
+      <w:proofErr w:type="spellEnd"/>
       <w:r>
         <w:rPr>
           <w:rFonts w:ascii="Times New Roman" w:hAnsi="Times New Roman" w:cs="David" w:hint="cs"/>
@@ -5067,6 +5078,7 @@
         </w:rPr>
         <w:t xml:space="preserve">לא צריך </w:t>
       </w:r>
+      <w:proofErr w:type="spellStart"/>
       <w:r>
         <w:rPr>
           <w:rFonts w:ascii="Times New Roman" w:hAnsi="Times New Roman" w:cs="David"/>
@@ -5078,6 +5090,7 @@
         </w:rPr>
         <w:t>cctor</w:t>
       </w:r>
+      <w:proofErr w:type="spellEnd"/>
       <w:r>
         <w:rPr>
           <w:rFonts w:ascii="Times New Roman" w:hAnsi="Times New Roman" w:cs="David" w:hint="cs"/>
@@ -5168,9 +5181,9 @@
           <w:szCs w:val="24"/>
           <w:rtl/>
         </w:rPr>
-        <w:lastRenderedPageBreak/>
         <w:t>לוודא שאני לא מוחק ב-</w:t>
       </w:r>
+      <w:proofErr w:type="spellStart"/>
       <w:r>
         <w:rPr>
           <w:rFonts w:ascii="Times New Roman" w:hAnsi="Times New Roman" w:cs="David"/>
@@ -5180,6 +5193,7 @@
         </w:rPr>
         <w:t>AddArtist</w:t>
       </w:r>
+      <w:proofErr w:type="spellEnd"/>
       <w:r>
         <w:rPr>
           <w:rFonts w:ascii="Times New Roman" w:hAnsi="Times New Roman" w:cs="David" w:hint="cs"/>
@@ -5507,7 +5521,47 @@
           <w:sz w:val="24"/>
           <w:szCs w:val="24"/>
         </w:rPr>
-        <w:t xml:space="preserve"> Unique_pointers? Shared_pointers?</w:t>
+        <w:t xml:space="preserve"> </w:t>
+      </w:r>
+      <w:proofErr w:type="spellStart"/>
+      <w:r>
+        <w:rPr>
+          <w:rFonts w:ascii="Times New Roman" w:hAnsi="Times New Roman" w:cs="David"/>
+          <w:i/>
+          <w:sz w:val="24"/>
+          <w:szCs w:val="24"/>
+        </w:rPr>
+        <w:t>Unique_pointers</w:t>
+      </w:r>
+      <w:proofErr w:type="spellEnd"/>
+      <w:r>
+        <w:rPr>
+          <w:rFonts w:ascii="Times New Roman" w:hAnsi="Times New Roman" w:cs="David"/>
+          <w:i/>
+          <w:sz w:val="24"/>
+          <w:szCs w:val="24"/>
+        </w:rPr>
+        <w:t xml:space="preserve">? </w:t>
+      </w:r>
+      <w:proofErr w:type="spellStart"/>
+      <w:r>
+        <w:rPr>
+          <w:rFonts w:ascii="Times New Roman" w:hAnsi="Times New Roman" w:cs="David"/>
+          <w:i/>
+          <w:sz w:val="24"/>
+          <w:szCs w:val="24"/>
+        </w:rPr>
+        <w:t>Shared_pointers</w:t>
+      </w:r>
+      <w:proofErr w:type="spellEnd"/>
+      <w:r>
+        <w:rPr>
+          <w:rFonts w:ascii="Times New Roman" w:hAnsi="Times New Roman" w:cs="David"/>
+          <w:i/>
+          <w:sz w:val="24"/>
+          <w:szCs w:val="24"/>
+        </w:rPr>
+        <w:t>?</w:t>
       </w:r>
     </w:p>
     <w:p>
@@ -5782,7 +5836,6 @@
           <w:szCs w:val="24"/>
           <w:rtl/>
         </w:rPr>
-        <w:lastRenderedPageBreak/>
         <w:t>דירפרנס ל</w:t>
       </w:r>
       <w:r>
@@ -5847,6 +5900,7 @@
           <w:szCs w:val="24"/>
           <w:rtl/>
         </w:rPr>
+        <w:lastRenderedPageBreak/>
         <w:t>העמסת אופרטורים</w:t>
       </w:r>
     </w:p>

</xml_diff>

<commit_message>
updating last word files
</commit_message>
<xml_diff>
--- a/Wet2_Tasks.docx
+++ b/Wet2_Tasks.docx
@@ -9,193 +9,63 @@
         <w:rPr>
           <w:rFonts w:ascii="Times New Roman" w:hAnsi="Times New Roman" w:cs="David"/>
           <w:i/>
-          <w:color w:val="FF0000"/>
-          <w:sz w:val="24"/>
-          <w:szCs w:val="24"/>
-          <w:rtl/>
-        </w:rPr>
-      </w:pPr>
-    </w:p>
-    <w:p>
-      <w:pPr>
-        <w:bidi/>
-        <w:spacing w:after="0" w:line="360" w:lineRule="auto"/>
-        <w:rPr>
-          <w:rFonts w:ascii="Times New Roman" w:hAnsi="Times New Roman" w:cs="David"/>
-          <w:b/>
-          <w:bCs/>
-          <w:i/>
-          <w:color w:val="FF0000"/>
-          <w:sz w:val="24"/>
-          <w:szCs w:val="24"/>
-          <w:rtl/>
-        </w:rPr>
-      </w:pPr>
-      <w:r>
-        <w:rPr>
-          <w:rFonts w:ascii="Times New Roman" w:hAnsi="Times New Roman" w:cs="David" w:hint="cs"/>
-          <w:b/>
-          <w:bCs/>
-          <w:i/>
-          <w:color w:val="FF0000"/>
-          <w:sz w:val="24"/>
-          <w:szCs w:val="24"/>
-          <w:rtl/>
-        </w:rPr>
-        <w:t>פעולות אחרונות-</w:t>
-      </w:r>
-    </w:p>
-    <w:p>
-      <w:pPr>
-        <w:pStyle w:val="ListParagraph"/>
-        <w:numPr>
-          <w:ilvl w:val="0"/>
-          <w:numId w:val="15"/>
-        </w:numPr>
-        <w:bidi/>
-        <w:spacing w:after="0" w:line="360" w:lineRule="auto"/>
-        <w:rPr>
-          <w:rFonts w:ascii="Times New Roman" w:hAnsi="Times New Roman" w:cs="David"/>
-          <w:i/>
-          <w:color w:val="FF0000"/>
-          <w:sz w:val="24"/>
-          <w:szCs w:val="24"/>
-        </w:rPr>
-      </w:pPr>
-      <w:r>
-        <w:rPr>
-          <w:rFonts w:ascii="Times New Roman" w:hAnsi="Times New Roman" w:cs="David" w:hint="cs"/>
-          <w:i/>
-          <w:color w:val="FF0000"/>
-          <w:sz w:val="24"/>
-          <w:szCs w:val="24"/>
-          <w:rtl/>
-        </w:rPr>
-        <w:t>השוואות</w:t>
-      </w:r>
-    </w:p>
-    <w:p>
-      <w:pPr>
-        <w:pStyle w:val="ListParagraph"/>
-        <w:numPr>
-          <w:ilvl w:val="1"/>
-          <w:numId w:val="15"/>
-        </w:numPr>
-        <w:bidi/>
-        <w:spacing w:after="0" w:line="360" w:lineRule="auto"/>
-        <w:rPr>
-          <w:rFonts w:ascii="Times New Roman" w:hAnsi="Times New Roman" w:cs="David"/>
-          <w:i/>
-          <w:color w:val="FF0000"/>
-          <w:sz w:val="24"/>
-          <w:szCs w:val="24"/>
-        </w:rPr>
-      </w:pPr>
-      <w:r>
-        <w:rPr>
-          <w:rFonts w:ascii="Times New Roman" w:hAnsi="Times New Roman" w:cs="David" w:hint="cs"/>
-          <w:i/>
-          <w:color w:val="FF0000"/>
-          <w:sz w:val="24"/>
-          <w:szCs w:val="24"/>
-          <w:rtl/>
-        </w:rPr>
-        <w:t>להשוות ליבש בשל סארי ואלישבע</w:t>
-      </w:r>
-    </w:p>
-    <w:p>
-      <w:pPr>
-        <w:pStyle w:val="ListParagraph"/>
-        <w:numPr>
-          <w:ilvl w:val="1"/>
-          <w:numId w:val="15"/>
-        </w:numPr>
-        <w:bidi/>
-        <w:spacing w:after="0" w:line="360" w:lineRule="auto"/>
-        <w:rPr>
-          <w:rFonts w:ascii="Times New Roman" w:hAnsi="Times New Roman" w:cs="David"/>
-          <w:i/>
-          <w:color w:val="FF0000"/>
-          <w:sz w:val="24"/>
-          <w:szCs w:val="24"/>
-        </w:rPr>
-      </w:pPr>
-      <w:r>
-        <w:rPr>
-          <w:rFonts w:ascii="Times New Roman" w:hAnsi="Times New Roman" w:cs="David" w:hint="cs"/>
-          <w:i/>
-          <w:color w:val="FF0000"/>
-          <w:sz w:val="24"/>
-          <w:szCs w:val="24"/>
-          <w:rtl/>
-        </w:rPr>
-        <w:t>להשוות לדרישות במסמך של הסגל ולפיאצה</w:t>
-      </w:r>
-    </w:p>
-    <w:p>
-      <w:pPr>
-        <w:pStyle w:val="ListParagraph"/>
-        <w:numPr>
-          <w:ilvl w:val="0"/>
-          <w:numId w:val="15"/>
-        </w:numPr>
-        <w:bidi/>
-        <w:spacing w:after="0" w:line="360" w:lineRule="auto"/>
-        <w:rPr>
-          <w:rFonts w:ascii="Times New Roman" w:hAnsi="Times New Roman" w:cs="David"/>
-          <w:i/>
-          <w:color w:val="FF0000"/>
-          <w:sz w:val="24"/>
-          <w:szCs w:val="24"/>
-        </w:rPr>
-      </w:pPr>
-      <w:r>
-        <w:rPr>
-          <w:rFonts w:ascii="Times New Roman" w:hAnsi="Times New Roman" w:cs="David" w:hint="cs"/>
-          <w:i/>
-          <w:color w:val="FF0000"/>
-          <w:sz w:val="24"/>
-          <w:szCs w:val="24"/>
-          <w:rtl/>
-        </w:rPr>
-        <w:t>לשלוח לאביטל שיגיד דעתו על היבש</w:t>
-      </w:r>
-    </w:p>
-    <w:p>
-      <w:pPr>
-        <w:pStyle w:val="ListParagraph"/>
-        <w:numPr>
-          <w:ilvl w:val="1"/>
-          <w:numId w:val="15"/>
-        </w:numPr>
-        <w:bidi/>
-        <w:spacing w:after="0" w:line="360" w:lineRule="auto"/>
-        <w:rPr>
-          <w:rFonts w:ascii="Times New Roman" w:hAnsi="Times New Roman" w:cs="David"/>
-          <w:i/>
-          <w:color w:val="FF0000"/>
-          <w:sz w:val="24"/>
-          <w:szCs w:val="24"/>
-        </w:rPr>
-      </w:pPr>
-      <w:r>
-        <w:rPr>
-          <w:rFonts w:ascii="Times New Roman" w:hAnsi="Times New Roman" w:cs="David" w:hint="cs"/>
-          <w:i/>
-          <w:color w:val="FF0000"/>
-          <w:sz w:val="24"/>
-          <w:szCs w:val="24"/>
-          <w:rtl/>
-        </w:rPr>
-        <w:t xml:space="preserve">לוודא עם אביטל שהבנתי איך בנוי עץ השירים של המערכת </w:t>
-      </w:r>
-      <w:r>
-        <w:rPr>
-          <w:rFonts w:ascii="Times New Roman" w:hAnsi="Times New Roman" w:cs="David"/>
-          <w:i/>
-          <w:color w:val="FF0000"/>
-          <w:sz w:val="24"/>
-          <w:szCs w:val="24"/>
+          <w:sz w:val="24"/>
+          <w:szCs w:val="24"/>
+          <w:rtl/>
+        </w:rPr>
+      </w:pPr>
+    </w:p>
+    <w:p>
+      <w:pPr>
+        <w:bidi/>
+        <w:spacing w:after="0" w:line="360" w:lineRule="auto"/>
+        <w:rPr>
+          <w:rFonts w:ascii="Times New Roman" w:hAnsi="Times New Roman" w:cs="David"/>
+          <w:i/>
+          <w:sz w:val="24"/>
+          <w:szCs w:val="24"/>
+          <w:rtl/>
+        </w:rPr>
+      </w:pPr>
+      <w:r>
+        <w:rPr>
+          <w:rFonts w:ascii="Times New Roman" w:hAnsi="Times New Roman" w:cs="David" w:hint="cs"/>
+          <w:i/>
+          <w:sz w:val="24"/>
+          <w:szCs w:val="24"/>
+          <w:highlight w:val="yellow"/>
+          <w:rtl/>
+        </w:rPr>
+        <w:t>אביטל הוא ה-</w:t>
+      </w:r>
+      <w:r>
+        <w:rPr>
+          <w:rFonts w:ascii="Times New Roman" w:hAnsi="Times New Roman" w:cs="David"/>
+          <w:i/>
+          <w:sz w:val="24"/>
+          <w:szCs w:val="24"/>
+          <w:highlight w:val="yellow"/>
+        </w:rPr>
+        <w:t>master</w:t>
+      </w:r>
+      <w:r>
+        <w:rPr>
+          <w:rFonts w:ascii="Times New Roman" w:hAnsi="Times New Roman" w:cs="David" w:hint="cs"/>
+          <w:i/>
+          <w:sz w:val="24"/>
+          <w:szCs w:val="24"/>
+          <w:highlight w:val="yellow"/>
+          <w:rtl/>
+        </w:rPr>
+        <w:t xml:space="preserve"> </w:t>
+      </w:r>
+      <w:r>
+        <w:rPr>
+          <w:rFonts w:ascii="Times New Roman" w:hAnsi="Times New Roman" w:cs="David"/>
+          <w:i/>
+          <w:sz w:val="24"/>
+          <w:szCs w:val="24"/>
+          <w:highlight w:val="yellow"/>
           <w:rtl/>
         </w:rPr>
         <w:t>–</w:t>
@@ -204,439 +74,37 @@
         <w:rPr>
           <w:rFonts w:ascii="Times New Roman" w:hAnsi="Times New Roman" w:cs="David" w:hint="cs"/>
           <w:i/>
-          <w:color w:val="FF0000"/>
-          <w:sz w:val="24"/>
-          <w:szCs w:val="24"/>
-          <w:rtl/>
-        </w:rPr>
-        <w:t xml:space="preserve"> מבחינת מי גדול</w:t>
-      </w:r>
-      <w:r>
-        <w:rPr>
-          <w:rFonts w:ascii="Times New Roman" w:hAnsi="Times New Roman" w:cs="David"/>
-          <w:i/>
-          <w:color w:val="FF0000"/>
-          <w:sz w:val="24"/>
-          <w:szCs w:val="24"/>
-        </w:rPr>
-        <w:t>/</w:t>
-      </w:r>
-      <w:r>
-        <w:rPr>
-          <w:rFonts w:ascii="Times New Roman" w:hAnsi="Times New Roman" w:cs="David" w:hint="cs"/>
-          <w:i/>
-          <w:color w:val="FF0000"/>
-          <w:sz w:val="24"/>
-          <w:szCs w:val="24"/>
-          <w:rtl/>
-        </w:rPr>
-        <w:t>קטן</w:t>
-      </w:r>
-    </w:p>
-    <w:p>
-      <w:pPr>
-        <w:pStyle w:val="ListParagraph"/>
-        <w:numPr>
-          <w:ilvl w:val="1"/>
-          <w:numId w:val="15"/>
-        </w:numPr>
-        <w:bidi/>
-        <w:spacing w:after="0" w:line="360" w:lineRule="auto"/>
-        <w:rPr>
-          <w:rFonts w:ascii="Times New Roman" w:hAnsi="Times New Roman" w:cs="David"/>
-          <w:i/>
-          <w:color w:val="FF0000"/>
-          <w:sz w:val="24"/>
-          <w:szCs w:val="24"/>
-        </w:rPr>
-      </w:pPr>
-      <w:r>
-        <w:rPr>
-          <w:rFonts w:ascii="Times New Roman" w:hAnsi="Times New Roman" w:cs="David" w:hint="cs"/>
-          <w:i/>
-          <w:color w:val="FF0000"/>
-          <w:sz w:val="24"/>
-          <w:szCs w:val="24"/>
-          <w:rtl/>
-        </w:rPr>
-        <w:t>מה הוא חושב על איך שהסברתי למה השיטה נותנת פעולות ב-</w:t>
-      </w:r>
-      <m:oMath>
-        <m:r>
-          <w:rPr>
-            <w:rFonts w:ascii="Cambria Math" w:hAnsi="Cambria Math" w:cs="David"/>
-            <w:color w:val="FF0000"/>
-            <w:sz w:val="24"/>
-            <w:szCs w:val="24"/>
-          </w:rPr>
-          <m:t>O(1)</m:t>
-        </m:r>
-      </m:oMath>
-      <w:r>
-        <w:rPr>
-          <w:rFonts w:ascii="Times New Roman" w:eastAsiaTheme="minorEastAsia" w:hAnsi="Times New Roman" w:cs="David" w:hint="cs"/>
-          <w:i/>
-          <w:color w:val="FF0000"/>
-          <w:sz w:val="24"/>
-          <w:szCs w:val="24"/>
-          <w:rtl/>
-        </w:rPr>
-        <w:t xml:space="preserve"> בממוצע על הקלט משוערך</w:t>
-      </w:r>
-    </w:p>
-    <w:p>
-      <w:pPr>
-        <w:pStyle w:val="ListParagraph"/>
-        <w:numPr>
-          <w:ilvl w:val="0"/>
-          <w:numId w:val="15"/>
-        </w:numPr>
-        <w:bidi/>
-        <w:spacing w:after="0" w:line="360" w:lineRule="auto"/>
-        <w:rPr>
-          <w:rFonts w:ascii="Times New Roman" w:hAnsi="Times New Roman" w:cs="David"/>
-          <w:i/>
-          <w:color w:val="FF0000"/>
-          <w:sz w:val="24"/>
-          <w:szCs w:val="24"/>
-        </w:rPr>
-      </w:pPr>
-      <w:r>
-        <w:rPr>
-          <w:rFonts w:ascii="Times New Roman" w:hAnsi="Times New Roman" w:cs="David" w:hint="cs"/>
-          <w:i/>
-          <w:color w:val="FF0000"/>
-          <w:sz w:val="24"/>
-          <w:szCs w:val="24"/>
-          <w:rtl/>
-        </w:rPr>
-        <w:t>קונבנציות</w:t>
-      </w:r>
-    </w:p>
-    <w:p>
-      <w:pPr>
-        <w:pStyle w:val="ListParagraph"/>
-        <w:numPr>
-          <w:ilvl w:val="1"/>
-          <w:numId w:val="15"/>
-        </w:numPr>
-        <w:bidi/>
-        <w:spacing w:after="0" w:line="360" w:lineRule="auto"/>
-        <w:rPr>
-          <w:rFonts w:ascii="Times New Roman" w:hAnsi="Times New Roman" w:cs="David"/>
-          <w:color w:val="FF0000"/>
-          <w:sz w:val="24"/>
-          <w:szCs w:val="24"/>
-        </w:rPr>
-      </w:pPr>
-      <w:r>
-        <w:rPr>
-          <w:rFonts w:ascii="Times New Roman" w:hAnsi="Times New Roman" w:cs="David" w:hint="cs"/>
-          <w:color w:val="FF0000"/>
-          <w:sz w:val="24"/>
-          <w:szCs w:val="24"/>
-          <w:rtl/>
-        </w:rPr>
-        <w:t>הערות</w:t>
-      </w:r>
-    </w:p>
-    <w:p>
-      <w:pPr>
-        <w:pStyle w:val="ListParagraph"/>
-        <w:numPr>
-          <w:ilvl w:val="1"/>
-          <w:numId w:val="15"/>
-        </w:numPr>
-        <w:bidi/>
-        <w:spacing w:after="0" w:line="360" w:lineRule="auto"/>
-        <w:rPr>
-          <w:rFonts w:ascii="Times New Roman" w:hAnsi="Times New Roman" w:cs="David"/>
-          <w:color w:val="FF0000"/>
-          <w:sz w:val="24"/>
-          <w:szCs w:val="24"/>
-        </w:rPr>
-      </w:pPr>
-      <w:r>
-        <w:rPr>
-          <w:rFonts w:ascii="Times New Roman" w:hAnsi="Times New Roman" w:cs="David" w:hint="cs"/>
-          <w:color w:val="FF0000"/>
-          <w:sz w:val="24"/>
-          <w:szCs w:val="24"/>
-          <w:rtl/>
-        </w:rPr>
-        <w:t>פונקציות לא ארוכות (מספר שורות, אורך שורה)</w:t>
-      </w:r>
-    </w:p>
-    <w:p>
-      <w:pPr>
-        <w:pStyle w:val="ListParagraph"/>
-        <w:numPr>
-          <w:ilvl w:val="1"/>
-          <w:numId w:val="15"/>
-        </w:numPr>
-        <w:bidi/>
-        <w:spacing w:after="0" w:line="360" w:lineRule="auto"/>
-        <w:rPr>
-          <w:rFonts w:ascii="Times New Roman" w:hAnsi="Times New Roman" w:cs="David"/>
-          <w:color w:val="FF0000"/>
-          <w:sz w:val="24"/>
-          <w:szCs w:val="24"/>
-        </w:rPr>
-      </w:pPr>
-      <w:r>
-        <w:rPr>
-          <w:rFonts w:ascii="Times New Roman" w:hAnsi="Times New Roman" w:cs="David" w:hint="cs"/>
-          <w:color w:val="FF0000"/>
-          <w:sz w:val="24"/>
-          <w:szCs w:val="24"/>
-          <w:rtl/>
-        </w:rPr>
-        <w:t>קבועים</w:t>
-      </w:r>
-    </w:p>
-    <w:p>
-      <w:pPr>
-        <w:pStyle w:val="ListParagraph"/>
-        <w:numPr>
-          <w:ilvl w:val="1"/>
-          <w:numId w:val="15"/>
-        </w:numPr>
-        <w:bidi/>
-        <w:spacing w:after="0" w:line="360" w:lineRule="auto"/>
-        <w:rPr>
-          <w:rFonts w:ascii="Times New Roman" w:hAnsi="Times New Roman" w:cs="David"/>
-          <w:color w:val="FF0000"/>
-          <w:sz w:val="24"/>
-          <w:szCs w:val="24"/>
-        </w:rPr>
-      </w:pPr>
-      <w:r>
-        <w:rPr>
-          <w:rFonts w:ascii="Times New Roman" w:hAnsi="Times New Roman" w:cs="David" w:hint="cs"/>
-          <w:color w:val="FF0000"/>
-          <w:sz w:val="24"/>
-          <w:szCs w:val="24"/>
-          <w:rtl/>
-        </w:rPr>
-        <w:t>שכפול קוד</w:t>
-      </w:r>
-    </w:p>
-    <w:p>
-      <w:pPr>
-        <w:pStyle w:val="ListParagraph"/>
-        <w:numPr>
-          <w:ilvl w:val="0"/>
-          <w:numId w:val="15"/>
-        </w:numPr>
-        <w:bidi/>
-        <w:spacing w:after="0" w:line="360" w:lineRule="auto"/>
-        <w:rPr>
-          <w:rFonts w:ascii="Times New Roman" w:hAnsi="Times New Roman" w:cs="David"/>
-          <w:i/>
-          <w:color w:val="FF0000"/>
-          <w:sz w:val="24"/>
-          <w:szCs w:val="24"/>
-        </w:rPr>
-      </w:pPr>
-      <w:r>
-        <w:rPr>
-          <w:rFonts w:ascii="Times New Roman" w:hAnsi="Times New Roman" w:cs="David" w:hint="cs"/>
-          <w:i/>
-          <w:color w:val="FF0000"/>
-          <w:sz w:val="24"/>
-          <w:szCs w:val="24"/>
-          <w:rtl/>
-        </w:rPr>
-        <w:t>להריץ בדיקה אחרונה של טסטים בשרת</w:t>
-      </w:r>
-    </w:p>
-    <w:p>
-      <w:pPr>
-        <w:pStyle w:val="ListParagraph"/>
-        <w:numPr>
-          <w:ilvl w:val="0"/>
-          <w:numId w:val="15"/>
-        </w:numPr>
-        <w:bidi/>
-        <w:spacing w:after="0" w:line="360" w:lineRule="auto"/>
-        <w:rPr>
-          <w:rFonts w:ascii="Times New Roman" w:hAnsi="Times New Roman" w:cs="David"/>
-          <w:i/>
-          <w:color w:val="FF0000"/>
-          <w:sz w:val="24"/>
-          <w:szCs w:val="24"/>
-        </w:rPr>
-      </w:pPr>
-      <w:r>
-        <w:rPr>
-          <w:rFonts w:ascii="Times New Roman" w:hAnsi="Times New Roman" w:cs="David" w:hint="cs"/>
-          <w:i/>
-          <w:color w:val="FF0000"/>
-          <w:sz w:val="24"/>
-          <w:szCs w:val="24"/>
-          <w:rtl/>
-        </w:rPr>
-        <w:t>להעלות הכל לגיט</w:t>
-      </w:r>
-    </w:p>
-    <w:p>
-      <w:pPr>
-        <w:pStyle w:val="ListParagraph"/>
-        <w:numPr>
-          <w:ilvl w:val="0"/>
-          <w:numId w:val="15"/>
-        </w:numPr>
-        <w:bidi/>
-        <w:spacing w:after="0" w:line="360" w:lineRule="auto"/>
-        <w:rPr>
-          <w:rFonts w:ascii="Times New Roman" w:hAnsi="Times New Roman" w:cs="David"/>
-          <w:i/>
-          <w:color w:val="FF0000"/>
-          <w:sz w:val="24"/>
-          <w:szCs w:val="24"/>
-        </w:rPr>
-      </w:pPr>
-      <w:r>
-        <w:rPr>
-          <w:rFonts w:ascii="Times New Roman" w:hAnsi="Times New Roman" w:cs="David" w:hint="cs"/>
-          <w:i/>
-          <w:color w:val="FF0000"/>
-          <w:sz w:val="24"/>
-          <w:szCs w:val="24"/>
-          <w:rtl/>
-        </w:rPr>
-        <w:t>לשים בזיפ ולהגיש</w:t>
-      </w:r>
-    </w:p>
-    <w:p>
-      <w:pPr>
-        <w:bidi/>
-        <w:spacing w:after="0" w:line="360" w:lineRule="auto"/>
-        <w:rPr>
-          <w:rFonts w:ascii="Times New Roman" w:hAnsi="Times New Roman" w:cs="David"/>
-          <w:i/>
-          <w:sz w:val="24"/>
-          <w:szCs w:val="24"/>
-          <w:rtl/>
-        </w:rPr>
-      </w:pPr>
-    </w:p>
-    <w:p>
-      <w:pPr>
-        <w:bidi/>
-        <w:spacing w:after="0" w:line="360" w:lineRule="auto"/>
-        <w:rPr>
-          <w:rFonts w:ascii="Times New Roman" w:hAnsi="Times New Roman" w:cs="David"/>
-          <w:i/>
-          <w:sz w:val="24"/>
-          <w:szCs w:val="24"/>
-          <w:rtl/>
-        </w:rPr>
-      </w:pPr>
-    </w:p>
-    <w:p>
-      <w:pPr>
-        <w:bidi/>
-        <w:spacing w:after="0" w:line="360" w:lineRule="auto"/>
-        <w:rPr>
-          <w:rFonts w:ascii="Times New Roman" w:hAnsi="Times New Roman" w:cs="David"/>
-          <w:i/>
-          <w:sz w:val="24"/>
-          <w:szCs w:val="24"/>
-          <w:rtl/>
-        </w:rPr>
-      </w:pPr>
-    </w:p>
-    <w:p>
-      <w:pPr>
-        <w:bidi/>
-        <w:spacing w:after="0" w:line="360" w:lineRule="auto"/>
-        <w:rPr>
-          <w:rFonts w:ascii="Times New Roman" w:hAnsi="Times New Roman" w:cs="David"/>
-          <w:i/>
-          <w:sz w:val="24"/>
-          <w:szCs w:val="24"/>
-          <w:rtl/>
-        </w:rPr>
-      </w:pPr>
-    </w:p>
-    <w:p>
-      <w:pPr>
-        <w:bidi/>
-        <w:spacing w:after="0" w:line="360" w:lineRule="auto"/>
-        <w:rPr>
-          <w:rFonts w:ascii="Times New Roman" w:hAnsi="Times New Roman" w:cs="David"/>
-          <w:i/>
-          <w:sz w:val="24"/>
-          <w:szCs w:val="24"/>
-          <w:rtl/>
-        </w:rPr>
-      </w:pPr>
-      <w:r>
-        <w:rPr>
-          <w:rFonts w:ascii="Times New Roman" w:hAnsi="Times New Roman" w:cs="David" w:hint="cs"/>
-          <w:i/>
           <w:sz w:val="24"/>
           <w:szCs w:val="24"/>
           <w:highlight w:val="yellow"/>
           <w:rtl/>
         </w:rPr>
-        <w:t>אביטל הוא ה-</w:t>
-      </w:r>
-      <w:r>
-        <w:rPr>
-          <w:rFonts w:ascii="Times New Roman" w:hAnsi="Times New Roman" w:cs="David"/>
+        <w:t xml:space="preserve"> להיזהר שלא ימחק לי </w:t>
+      </w:r>
+      <w:r>
+        <w:rPr>
+          <w:rFonts w:ascii="Times New Roman" w:hAnsi="Times New Roman" w:cs="David" w:hint="cs"/>
           <w:i/>
           <w:sz w:val="24"/>
           <w:szCs w:val="24"/>
           <w:highlight w:val="yellow"/>
-        </w:rPr>
-        <w:t>master</w:t>
-      </w:r>
-      <w:r>
-        <w:rPr>
-          <w:rFonts w:ascii="Times New Roman" w:hAnsi="Times New Roman" w:cs="David" w:hint="cs"/>
-          <w:i/>
-          <w:sz w:val="24"/>
-          <w:szCs w:val="24"/>
-          <w:highlight w:val="yellow"/>
-          <w:rtl/>
-        </w:rPr>
-        <w:t xml:space="preserve"> </w:t>
-      </w:r>
-      <w:r>
-        <w:rPr>
-          <w:rFonts w:ascii="Times New Roman" w:hAnsi="Times New Roman" w:cs="David"/>
-          <w:i/>
-          <w:sz w:val="24"/>
-          <w:szCs w:val="24"/>
-          <w:highlight w:val="yellow"/>
-          <w:rtl/>
-        </w:rPr>
-        <w:t>–</w:t>
-      </w:r>
-      <w:r>
-        <w:rPr>
-          <w:rFonts w:ascii="Times New Roman" w:hAnsi="Times New Roman" w:cs="David" w:hint="cs"/>
-          <w:i/>
-          <w:sz w:val="24"/>
-          <w:szCs w:val="24"/>
-          <w:highlight w:val="yellow"/>
-          <w:rtl/>
-        </w:rPr>
-        <w:t xml:space="preserve"> להיזהר שלא ימחק לי </w:t>
-      </w:r>
-      <w:r>
-        <w:rPr>
-          <w:rFonts w:ascii="Times New Roman" w:hAnsi="Times New Roman" w:cs="David" w:hint="cs"/>
-          <w:i/>
-          <w:sz w:val="24"/>
-          <w:szCs w:val="24"/>
-          <w:highlight w:val="yellow"/>
           <w:rtl/>
         </w:rPr>
         <w:t>דברים שאני עשיתי</w:t>
       </w:r>
+    </w:p>
+    <w:p>
+      <w:pPr>
+        <w:bidi/>
+        <w:spacing w:after="0" w:line="360" w:lineRule="auto"/>
+        <w:rPr>
+          <w:rFonts w:ascii="Times New Roman" w:hAnsi="Times New Roman" w:cs="David"/>
+          <w:i/>
+          <w:sz w:val="24"/>
+          <w:szCs w:val="24"/>
+          <w:rtl/>
+        </w:rPr>
+      </w:pPr>
     </w:p>
     <w:p>
       <w:pPr>
@@ -960,7 +428,6 @@
           <w:szCs w:val="24"/>
           <w:rtl/>
         </w:rPr>
-        <w:lastRenderedPageBreak/>
         <w:t>בוא נגיד שהיה לך מערך בגודל 7 אז המודולו הוא 7. מילית 3 תאים במערך אז צריך להגדיל פי 2. אבל אז זה זוגי (14) אז תגדילי פי 2 ואז תוסיפי 1</w:t>
       </w:r>
     </w:p>
@@ -1572,17 +1039,20 @@
         <w:spacing w:after="0" w:line="360" w:lineRule="auto"/>
         <w:rPr>
           <w:rFonts w:ascii="Times New Roman" w:hAnsi="Times New Roman" w:cs="David"/>
-          <w:sz w:val="24"/>
-          <w:szCs w:val="24"/>
-        </w:rPr>
-      </w:pPr>
-      <w:r>
-        <w:rPr>
-          <w:rFonts w:ascii="Times New Roman" w:hAnsi="Times New Roman" w:cs="David" w:hint="cs"/>
-          <w:sz w:val="24"/>
-          <w:szCs w:val="24"/>
-          <w:rtl/>
-        </w:rPr>
+          <w:strike/>
+          <w:sz w:val="24"/>
+          <w:szCs w:val="24"/>
+        </w:rPr>
+      </w:pPr>
+      <w:r>
+        <w:rPr>
+          <w:rFonts w:ascii="Times New Roman" w:hAnsi="Times New Roman" w:cs="David" w:hint="cs"/>
+          <w:strike/>
+          <w:sz w:val="24"/>
+          <w:szCs w:val="24"/>
+          <w:rtl/>
+        </w:rPr>
+        <w:lastRenderedPageBreak/>
         <w:t>חלק יבש</w:t>
       </w:r>
     </w:p>
@@ -1597,13 +1067,15 @@
         <w:spacing w:after="0" w:line="360" w:lineRule="auto"/>
         <w:rPr>
           <w:rFonts w:ascii="Times New Roman" w:hAnsi="Times New Roman" w:cs="David"/>
-          <w:sz w:val="24"/>
-          <w:szCs w:val="24"/>
-        </w:rPr>
-      </w:pPr>
-      <w:r>
-        <w:rPr>
-          <w:rFonts w:ascii="Times New Roman" w:hAnsi="Times New Roman" w:cs="David" w:hint="cs"/>
+          <w:strike/>
+          <w:sz w:val="24"/>
+          <w:szCs w:val="24"/>
+        </w:rPr>
+      </w:pPr>
+      <w:r>
+        <w:rPr>
+          <w:rFonts w:ascii="Times New Roman" w:hAnsi="Times New Roman" w:cs="David" w:hint="cs"/>
+          <w:strike/>
           <w:sz w:val="24"/>
           <w:szCs w:val="24"/>
           <w:rtl/>
@@ -1613,6 +1085,7 @@
       <w:r>
         <w:rPr>
           <w:rFonts w:ascii="Times New Roman" w:hAnsi="Times New Roman" w:cs="David" w:hint="cs"/>
+          <w:strike/>
           <w:sz w:val="24"/>
           <w:szCs w:val="24"/>
           <w:rtl/>
@@ -1622,6 +1095,7 @@
       <w:r>
         <w:rPr>
           <w:rFonts w:ascii="Times New Roman" w:hAnsi="Times New Roman" w:cs="David" w:hint="cs"/>
+          <w:strike/>
           <w:sz w:val="24"/>
           <w:szCs w:val="24"/>
           <w:rtl/>
@@ -1640,13 +1114,15 @@
         <w:spacing w:after="0" w:line="360" w:lineRule="auto"/>
         <w:rPr>
           <w:rFonts w:ascii="Times New Roman" w:hAnsi="Times New Roman" w:cs="David"/>
-          <w:sz w:val="24"/>
-          <w:szCs w:val="24"/>
-        </w:rPr>
-      </w:pPr>
-      <w:r>
-        <w:rPr>
-          <w:rFonts w:ascii="Times New Roman" w:hAnsi="Times New Roman" w:cs="David" w:hint="cs"/>
+          <w:strike/>
+          <w:sz w:val="24"/>
+          <w:szCs w:val="24"/>
+        </w:rPr>
+      </w:pPr>
+      <w:r>
+        <w:rPr>
+          <w:rFonts w:ascii="Times New Roman" w:hAnsi="Times New Roman" w:cs="David" w:hint="cs"/>
+          <w:strike/>
           <w:sz w:val="24"/>
           <w:szCs w:val="24"/>
           <w:rtl/>
@@ -1656,6 +1132,7 @@
       <w:r>
         <w:rPr>
           <w:rFonts w:ascii="Times New Roman" w:hAnsi="Times New Roman" w:cs="David" w:hint="cs"/>
+          <w:strike/>
           <w:sz w:val="24"/>
           <w:szCs w:val="24"/>
           <w:rtl/>
@@ -1674,13 +1151,15 @@
         <w:spacing w:after="0" w:line="360" w:lineRule="auto"/>
         <w:rPr>
           <w:rFonts w:ascii="Times New Roman" w:hAnsi="Times New Roman" w:cs="David"/>
-          <w:sz w:val="24"/>
-          <w:szCs w:val="24"/>
-        </w:rPr>
-      </w:pPr>
-      <w:r>
-        <w:rPr>
-          <w:rFonts w:ascii="Times New Roman" w:hAnsi="Times New Roman" w:cs="David" w:hint="cs"/>
+          <w:strike/>
+          <w:sz w:val="24"/>
+          <w:szCs w:val="24"/>
+        </w:rPr>
+      </w:pPr>
+      <w:r>
+        <w:rPr>
+          <w:rFonts w:ascii="Times New Roman" w:hAnsi="Times New Roman" w:cs="David" w:hint="cs"/>
+          <w:strike/>
           <w:sz w:val="24"/>
           <w:szCs w:val="24"/>
           <w:rtl/>
@@ -1699,13 +1178,15 @@
         <w:spacing w:after="0" w:line="360" w:lineRule="auto"/>
         <w:rPr>
           <w:rFonts w:ascii="Times New Roman" w:hAnsi="Times New Roman" w:cs="David"/>
-          <w:sz w:val="24"/>
-          <w:szCs w:val="24"/>
-        </w:rPr>
-      </w:pPr>
-      <w:r>
-        <w:rPr>
-          <w:rFonts w:ascii="Times New Roman" w:hAnsi="Times New Roman" w:cs="David" w:hint="cs"/>
+          <w:strike/>
+          <w:sz w:val="24"/>
+          <w:szCs w:val="24"/>
+        </w:rPr>
+      </w:pPr>
+      <w:r>
+        <w:rPr>
+          <w:rFonts w:ascii="Times New Roman" w:hAnsi="Times New Roman" w:cs="David" w:hint="cs"/>
+          <w:strike/>
           <w:sz w:val="24"/>
           <w:szCs w:val="24"/>
           <w:rtl/>
@@ -1715,6 +1196,7 @@
       <w:r>
         <w:rPr>
           <w:rFonts w:ascii="Times New Roman" w:hAnsi="Times New Roman" w:cs="David" w:hint="cs"/>
+          <w:strike/>
           <w:sz w:val="24"/>
           <w:szCs w:val="24"/>
           <w:rtl/>
@@ -1733,13 +1215,15 @@
         <w:spacing w:after="0" w:line="360" w:lineRule="auto"/>
         <w:rPr>
           <w:rFonts w:ascii="Times New Roman" w:hAnsi="Times New Roman" w:cs="David"/>
-          <w:sz w:val="24"/>
-          <w:szCs w:val="24"/>
-        </w:rPr>
-      </w:pPr>
-      <w:r>
-        <w:rPr>
-          <w:rFonts w:ascii="Times New Roman" w:hAnsi="Times New Roman" w:cs="David" w:hint="cs"/>
+          <w:strike/>
+          <w:sz w:val="24"/>
+          <w:szCs w:val="24"/>
+        </w:rPr>
+      </w:pPr>
+      <w:r>
+        <w:rPr>
+          <w:rFonts w:ascii="Times New Roman" w:hAnsi="Times New Roman" w:cs="David" w:hint="cs"/>
+          <w:strike/>
           <w:sz w:val="24"/>
           <w:szCs w:val="24"/>
           <w:rtl/>
@@ -1760,6 +1244,7 @@
           <w:rFonts w:ascii="Times New Roman" w:hAnsi="Times New Roman" w:cs="David"/>
           <w:b/>
           <w:bCs/>
+          <w:strike/>
           <w:sz w:val="24"/>
           <w:szCs w:val="24"/>
         </w:rPr>
@@ -1769,6 +1254,7 @@
           <w:rFonts w:ascii="Times New Roman" w:hAnsi="Times New Roman" w:cs="David" w:hint="cs"/>
           <w:b/>
           <w:bCs/>
+          <w:strike/>
           <w:sz w:val="24"/>
           <w:szCs w:val="24"/>
           <w:rtl/>
@@ -1787,13 +1273,15 @@
         <w:spacing w:after="0" w:line="360" w:lineRule="auto"/>
         <w:rPr>
           <w:rFonts w:ascii="Times New Roman" w:hAnsi="Times New Roman" w:cs="David"/>
-          <w:sz w:val="24"/>
-          <w:szCs w:val="24"/>
-        </w:rPr>
-      </w:pPr>
-      <w:r>
-        <w:rPr>
-          <w:rFonts w:ascii="Times New Roman" w:hAnsi="Times New Roman" w:cs="David" w:hint="cs"/>
+          <w:strike/>
+          <w:sz w:val="24"/>
+          <w:szCs w:val="24"/>
+        </w:rPr>
+      </w:pPr>
+      <w:r>
+        <w:rPr>
+          <w:rFonts w:ascii="Times New Roman" w:hAnsi="Times New Roman" w:cs="David" w:hint="cs"/>
+          <w:strike/>
           <w:sz w:val="24"/>
           <w:szCs w:val="24"/>
           <w:rtl/>
@@ -1812,17 +1300,17 @@
         <w:spacing w:after="0" w:line="360" w:lineRule="auto"/>
         <w:rPr>
           <w:rFonts w:ascii="Times New Roman" w:hAnsi="Times New Roman" w:cs="David"/>
-          <w:sz w:val="24"/>
-          <w:szCs w:val="24"/>
-          <w:highlight w:val="yellow"/>
-        </w:rPr>
-      </w:pPr>
-      <w:r>
-        <w:rPr>
-          <w:rFonts w:ascii="Times New Roman" w:hAnsi="Times New Roman" w:cs="David" w:hint="cs"/>
-          <w:sz w:val="24"/>
-          <w:szCs w:val="24"/>
-          <w:highlight w:val="yellow"/>
+          <w:strike/>
+          <w:sz w:val="24"/>
+          <w:szCs w:val="24"/>
+        </w:rPr>
+      </w:pPr>
+      <w:r>
+        <w:rPr>
+          <w:rFonts w:ascii="Times New Roman" w:hAnsi="Times New Roman" w:cs="David" w:hint="cs"/>
+          <w:strike/>
+          <w:sz w:val="24"/>
+          <w:szCs w:val="24"/>
           <w:rtl/>
         </w:rPr>
         <w:t>טסטים</w:t>
@@ -1830,9 +1318,9 @@
       <w:r>
         <w:rPr>
           <w:rFonts w:ascii="Times New Roman" w:hAnsi="Times New Roman" w:cs="David" w:hint="cs"/>
-          <w:sz w:val="24"/>
-          <w:szCs w:val="24"/>
-          <w:highlight w:val="yellow"/>
+          <w:strike/>
+          <w:sz w:val="24"/>
+          <w:szCs w:val="24"/>
           <w:rtl/>
         </w:rPr>
         <w:t xml:space="preserve"> רשמיים + טסטים מ-</w:t>
@@ -1840,18 +1328,18 @@
       <w:r>
         <w:rPr>
           <w:rFonts w:ascii="Times New Roman" w:hAnsi="Times New Roman" w:cs="David" w:hint="cs"/>
-          <w:sz w:val="24"/>
-          <w:szCs w:val="24"/>
-          <w:highlight w:val="yellow"/>
+          <w:strike/>
+          <w:sz w:val="24"/>
+          <w:szCs w:val="24"/>
         </w:rPr>
         <w:t>WA</w:t>
       </w:r>
       <w:r>
         <w:rPr>
           <w:rFonts w:ascii="Times New Roman" w:hAnsi="Times New Roman" w:cs="David" w:hint="cs"/>
-          <w:sz w:val="24"/>
-          <w:szCs w:val="24"/>
-          <w:highlight w:val="yellow"/>
+          <w:strike/>
+          <w:sz w:val="24"/>
+          <w:szCs w:val="24"/>
           <w:rtl/>
         </w:rPr>
         <w:t xml:space="preserve"> ו-</w:t>
@@ -1859,9 +1347,9 @@
       <w:r>
         <w:rPr>
           <w:rFonts w:ascii="Times New Roman" w:hAnsi="Times New Roman" w:cs="David" w:hint="cs"/>
-          <w:sz w:val="24"/>
-          <w:szCs w:val="24"/>
-          <w:highlight w:val="yellow"/>
+          <w:strike/>
+          <w:sz w:val="24"/>
+          <w:szCs w:val="24"/>
         </w:rPr>
         <w:t>FB</w:t>
       </w:r>
@@ -1877,17 +1365,17 @@
         <w:spacing w:after="0" w:line="360" w:lineRule="auto"/>
         <w:rPr>
           <w:rFonts w:ascii="Times New Roman" w:hAnsi="Times New Roman" w:cs="David"/>
-          <w:sz w:val="24"/>
-          <w:szCs w:val="24"/>
-          <w:highlight w:val="yellow"/>
-        </w:rPr>
-      </w:pPr>
-      <w:r>
-        <w:rPr>
-          <w:rFonts w:ascii="Times New Roman" w:hAnsi="Times New Roman" w:cs="David" w:hint="cs"/>
-          <w:sz w:val="24"/>
-          <w:szCs w:val="24"/>
-          <w:highlight w:val="yellow"/>
+          <w:strike/>
+          <w:sz w:val="24"/>
+          <w:szCs w:val="24"/>
+        </w:rPr>
+      </w:pPr>
+      <w:r>
+        <w:rPr>
+          <w:rFonts w:ascii="Times New Roman" w:hAnsi="Times New Roman" w:cs="David" w:hint="cs"/>
+          <w:strike/>
+          <w:sz w:val="24"/>
+          <w:szCs w:val="24"/>
           <w:rtl/>
         </w:rPr>
         <w:t>ב-</w:t>
@@ -1895,9 +1383,9 @@
       <w:r>
         <w:rPr>
           <w:rFonts w:ascii="Times New Roman" w:hAnsi="Times New Roman" w:cs="David" w:hint="cs"/>
-          <w:sz w:val="24"/>
-          <w:szCs w:val="24"/>
-          <w:highlight w:val="yellow"/>
+          <w:strike/>
+          <w:sz w:val="24"/>
+          <w:szCs w:val="24"/>
         </w:rPr>
         <w:t>CLION</w:t>
       </w:r>
@@ -1913,17 +1401,17 @@
         <w:spacing w:after="0" w:line="360" w:lineRule="auto"/>
         <w:rPr>
           <w:rFonts w:ascii="Times New Roman" w:hAnsi="Times New Roman" w:cs="David"/>
-          <w:sz w:val="24"/>
-          <w:szCs w:val="24"/>
-          <w:highlight w:val="yellow"/>
-        </w:rPr>
-      </w:pPr>
-      <w:r>
-        <w:rPr>
-          <w:rFonts w:ascii="Times New Roman" w:hAnsi="Times New Roman" w:cs="David" w:hint="cs"/>
-          <w:sz w:val="24"/>
-          <w:szCs w:val="24"/>
-          <w:highlight w:val="yellow"/>
+          <w:strike/>
+          <w:sz w:val="24"/>
+          <w:szCs w:val="24"/>
+        </w:rPr>
+      </w:pPr>
+      <w:r>
+        <w:rPr>
+          <w:rFonts w:ascii="Times New Roman" w:hAnsi="Times New Roman" w:cs="David" w:hint="cs"/>
+          <w:strike/>
+          <w:sz w:val="24"/>
+          <w:szCs w:val="24"/>
           <w:rtl/>
         </w:rPr>
         <w:t>בשרת</w:t>
@@ -1940,17 +1428,17 @@
         <w:spacing w:after="0" w:line="360" w:lineRule="auto"/>
         <w:rPr>
           <w:rFonts w:ascii="Times New Roman" w:hAnsi="Times New Roman" w:cs="David"/>
-          <w:sz w:val="24"/>
-          <w:szCs w:val="24"/>
-          <w:highlight w:val="yellow"/>
-        </w:rPr>
-      </w:pPr>
-      <w:r>
-        <w:rPr>
-          <w:rFonts w:ascii="Times New Roman" w:hAnsi="Times New Roman" w:cs="David" w:hint="cs"/>
-          <w:sz w:val="24"/>
-          <w:szCs w:val="24"/>
-          <w:highlight w:val="yellow"/>
+          <w:strike/>
+          <w:sz w:val="24"/>
+          <w:szCs w:val="24"/>
+        </w:rPr>
+      </w:pPr>
+      <w:r>
+        <w:rPr>
+          <w:rFonts w:ascii="Times New Roman" w:hAnsi="Times New Roman" w:cs="David" w:hint="cs"/>
+          <w:strike/>
+          <w:sz w:val="24"/>
+          <w:szCs w:val="24"/>
           <w:rtl/>
         </w:rPr>
         <w:t>דליפות זיכרון ו-</w:t>
@@ -1958,9 +1446,9 @@
       <w:r>
         <w:rPr>
           <w:rFonts w:ascii="Times New Roman" w:hAnsi="Times New Roman" w:cs="David" w:hint="cs"/>
-          <w:sz w:val="24"/>
-          <w:szCs w:val="24"/>
-          <w:highlight w:val="yellow"/>
+          <w:strike/>
+          <w:sz w:val="24"/>
+          <w:szCs w:val="24"/>
         </w:rPr>
         <w:t>VALGRIND</w:t>
       </w:r>
@@ -2012,20 +1500,19 @@
         <w:spacing w:after="0" w:line="360" w:lineRule="auto"/>
         <w:rPr>
           <w:rFonts w:ascii="Times New Roman" w:hAnsi="Times New Roman" w:cs="David"/>
-          <w:sz w:val="24"/>
-          <w:szCs w:val="24"/>
-          <w:highlight w:val="yellow"/>
-        </w:rPr>
-      </w:pPr>
-      <w:r>
-        <w:rPr>
-          <w:rFonts w:ascii="Times New Roman" w:hAnsi="Times New Roman" w:cs="David" w:hint="cs"/>
-          <w:sz w:val="24"/>
-          <w:szCs w:val="24"/>
-          <w:highlight w:val="yellow"/>
-          <w:rtl/>
-        </w:rPr>
-        <w:lastRenderedPageBreak/>
+          <w:strike/>
+          <w:sz w:val="24"/>
+          <w:szCs w:val="24"/>
+        </w:rPr>
+      </w:pPr>
+      <w:r>
+        <w:rPr>
+          <w:rFonts w:ascii="Times New Roman" w:hAnsi="Times New Roman" w:cs="David" w:hint="cs"/>
+          <w:strike/>
+          <w:sz w:val="24"/>
+          <w:szCs w:val="24"/>
+          <w:rtl/>
+        </w:rPr>
         <w:t>להשוות דרישות במסמך למה שעשינו</w:t>
       </w:r>
     </w:p>
@@ -2040,17 +1527,17 @@
         <w:spacing w:after="0" w:line="360" w:lineRule="auto"/>
         <w:rPr>
           <w:rFonts w:ascii="Times New Roman" w:hAnsi="Times New Roman" w:cs="David"/>
-          <w:sz w:val="24"/>
-          <w:szCs w:val="24"/>
-          <w:highlight w:val="yellow"/>
-        </w:rPr>
-      </w:pPr>
-      <w:r>
-        <w:rPr>
-          <w:rFonts w:ascii="Times New Roman" w:hAnsi="Times New Roman" w:cs="David" w:hint="cs"/>
-          <w:sz w:val="24"/>
-          <w:szCs w:val="24"/>
-          <w:highlight w:val="yellow"/>
+          <w:strike/>
+          <w:sz w:val="24"/>
+          <w:szCs w:val="24"/>
+        </w:rPr>
+      </w:pPr>
+      <w:r>
+        <w:rPr>
+          <w:rFonts w:ascii="Times New Roman" w:hAnsi="Times New Roman" w:cs="David" w:hint="cs"/>
+          <w:strike/>
+          <w:sz w:val="24"/>
+          <w:szCs w:val="24"/>
           <w:rtl/>
         </w:rPr>
         <w:t xml:space="preserve">לעבור על השאלות </w:t>
@@ -2058,9 +1545,9 @@
       <w:r>
         <w:rPr>
           <w:rFonts w:ascii="Times New Roman" w:hAnsi="Times New Roman" w:cs="David" w:hint="cs"/>
-          <w:sz w:val="24"/>
-          <w:szCs w:val="24"/>
-          <w:highlight w:val="yellow"/>
+          <w:strike/>
+          <w:sz w:val="24"/>
+          <w:szCs w:val="24"/>
           <w:rtl/>
         </w:rPr>
         <w:t>בפיאצה</w:t>
@@ -2077,17 +1564,17 @@
         <w:spacing w:after="0" w:line="360" w:lineRule="auto"/>
         <w:rPr>
           <w:rFonts w:ascii="Times New Roman" w:hAnsi="Times New Roman" w:cs="David"/>
-          <w:sz w:val="24"/>
-          <w:szCs w:val="24"/>
-          <w:highlight w:val="yellow"/>
-        </w:rPr>
-      </w:pPr>
-      <w:r>
-        <w:rPr>
-          <w:rFonts w:ascii="Times New Roman" w:hAnsi="Times New Roman" w:cs="David" w:hint="cs"/>
-          <w:sz w:val="24"/>
-          <w:szCs w:val="24"/>
-          <w:highlight w:val="yellow"/>
+          <w:strike/>
+          <w:sz w:val="24"/>
+          <w:szCs w:val="24"/>
+        </w:rPr>
+      </w:pPr>
+      <w:r>
+        <w:rPr>
+          <w:rFonts w:ascii="Times New Roman" w:hAnsi="Times New Roman" w:cs="David" w:hint="cs"/>
+          <w:strike/>
+          <w:sz w:val="24"/>
+          <w:szCs w:val="24"/>
           <w:rtl/>
         </w:rPr>
         <w:t>קונבנציות</w:t>
@@ -2104,17 +1591,17 @@
         <w:spacing w:after="0" w:line="360" w:lineRule="auto"/>
         <w:rPr>
           <w:rFonts w:ascii="Times New Roman" w:hAnsi="Times New Roman" w:cs="David"/>
-          <w:sz w:val="24"/>
-          <w:szCs w:val="24"/>
-          <w:highlight w:val="yellow"/>
-        </w:rPr>
-      </w:pPr>
-      <w:r>
-        <w:rPr>
-          <w:rFonts w:ascii="Times New Roman" w:hAnsi="Times New Roman" w:cs="David" w:hint="cs"/>
-          <w:sz w:val="24"/>
-          <w:szCs w:val="24"/>
-          <w:highlight w:val="yellow"/>
+          <w:strike/>
+          <w:sz w:val="24"/>
+          <w:szCs w:val="24"/>
+        </w:rPr>
+      </w:pPr>
+      <w:r>
+        <w:rPr>
+          <w:rFonts w:ascii="Times New Roman" w:hAnsi="Times New Roman" w:cs="David" w:hint="cs"/>
+          <w:strike/>
+          <w:sz w:val="24"/>
+          <w:szCs w:val="24"/>
           <w:rtl/>
         </w:rPr>
         <w:t>הערות</w:t>
@@ -2131,17 +1618,17 @@
         <w:spacing w:after="0" w:line="360" w:lineRule="auto"/>
         <w:rPr>
           <w:rFonts w:ascii="Times New Roman" w:hAnsi="Times New Roman" w:cs="David"/>
-          <w:sz w:val="24"/>
-          <w:szCs w:val="24"/>
-          <w:highlight w:val="yellow"/>
-        </w:rPr>
-      </w:pPr>
-      <w:r>
-        <w:rPr>
-          <w:rFonts w:ascii="Times New Roman" w:hAnsi="Times New Roman" w:cs="David" w:hint="cs"/>
-          <w:sz w:val="24"/>
-          <w:szCs w:val="24"/>
-          <w:highlight w:val="yellow"/>
+          <w:strike/>
+          <w:sz w:val="24"/>
+          <w:szCs w:val="24"/>
+        </w:rPr>
+      </w:pPr>
+      <w:r>
+        <w:rPr>
+          <w:rFonts w:ascii="Times New Roman" w:hAnsi="Times New Roman" w:cs="David" w:hint="cs"/>
+          <w:strike/>
+          <w:sz w:val="24"/>
+          <w:szCs w:val="24"/>
           <w:rtl/>
         </w:rPr>
         <w:t>פונקציות לא ארוכות</w:t>
@@ -2149,9 +1636,9 @@
       <w:r>
         <w:rPr>
           <w:rFonts w:ascii="Times New Roman" w:hAnsi="Times New Roman" w:cs="David" w:hint="cs"/>
-          <w:sz w:val="24"/>
-          <w:szCs w:val="24"/>
-          <w:highlight w:val="yellow"/>
+          <w:strike/>
+          <w:sz w:val="24"/>
+          <w:szCs w:val="24"/>
           <w:rtl/>
         </w:rPr>
         <w:t xml:space="preserve"> (מספר שורות, אורך שורה)</w:t>
@@ -2168,17 +1655,17 @@
         <w:spacing w:after="0" w:line="360" w:lineRule="auto"/>
         <w:rPr>
           <w:rFonts w:ascii="Times New Roman" w:hAnsi="Times New Roman" w:cs="David"/>
-          <w:sz w:val="24"/>
-          <w:szCs w:val="24"/>
-          <w:highlight w:val="yellow"/>
-        </w:rPr>
-      </w:pPr>
-      <w:r>
-        <w:rPr>
-          <w:rFonts w:ascii="Times New Roman" w:hAnsi="Times New Roman" w:cs="David" w:hint="cs"/>
-          <w:sz w:val="24"/>
-          <w:szCs w:val="24"/>
-          <w:highlight w:val="yellow"/>
+          <w:strike/>
+          <w:sz w:val="24"/>
+          <w:szCs w:val="24"/>
+        </w:rPr>
+      </w:pPr>
+      <w:r>
+        <w:rPr>
+          <w:rFonts w:ascii="Times New Roman" w:hAnsi="Times New Roman" w:cs="David" w:hint="cs"/>
+          <w:strike/>
+          <w:sz w:val="24"/>
+          <w:szCs w:val="24"/>
           <w:rtl/>
         </w:rPr>
         <w:t>קבועים</w:t>
@@ -2195,17 +1682,17 @@
         <w:spacing w:after="0" w:line="360" w:lineRule="auto"/>
         <w:rPr>
           <w:rFonts w:ascii="Times New Roman" w:hAnsi="Times New Roman" w:cs="David"/>
-          <w:sz w:val="24"/>
-          <w:szCs w:val="24"/>
-          <w:highlight w:val="yellow"/>
-        </w:rPr>
-      </w:pPr>
-      <w:r>
-        <w:rPr>
-          <w:rFonts w:ascii="Times New Roman" w:hAnsi="Times New Roman" w:cs="David" w:hint="cs"/>
-          <w:sz w:val="24"/>
-          <w:szCs w:val="24"/>
-          <w:highlight w:val="yellow"/>
+          <w:strike/>
+          <w:sz w:val="24"/>
+          <w:szCs w:val="24"/>
+        </w:rPr>
+      </w:pPr>
+      <w:r>
+        <w:rPr>
+          <w:rFonts w:ascii="Times New Roman" w:hAnsi="Times New Roman" w:cs="David" w:hint="cs"/>
+          <w:strike/>
+          <w:sz w:val="24"/>
+          <w:szCs w:val="24"/>
           <w:rtl/>
         </w:rPr>
         <w:t>שכפול קוד</w:t>
@@ -2687,6 +2174,7 @@
           <w:szCs w:val="24"/>
           <w:rtl/>
         </w:rPr>
+        <w:lastRenderedPageBreak/>
         <w:t xml:space="preserve">לשנות </w:t>
       </w:r>
       <w:r>
@@ -3353,7 +2841,6 @@
           <w:sz w:val="24"/>
           <w:szCs w:val="24"/>
         </w:rPr>
-        <w:lastRenderedPageBreak/>
         <w:t>AddSong</w:t>
       </w:r>
       <w:proofErr w:type="spellEnd"/>
@@ -4043,6 +3530,7 @@
           <w:szCs w:val="24"/>
           <w:rtl/>
         </w:rPr>
+        <w:lastRenderedPageBreak/>
         <w:t xml:space="preserve">שאר פונקציות </w:t>
       </w:r>
       <w:r>
@@ -4468,7 +3956,6 @@
           <w:szCs w:val="24"/>
           <w:rtl/>
         </w:rPr>
-        <w:lastRenderedPageBreak/>
         <w:t>האם פספסנו משהו במימוש הנוכחי? (שלא מימשנו כ-</w:t>
       </w:r>
       <w:r>
@@ -4938,6 +4425,7 @@
           <w:szCs w:val="24"/>
           <w:rtl/>
         </w:rPr>
+        <w:lastRenderedPageBreak/>
         <w:t>לבדוק מה ה-</w:t>
       </w:r>
       <w:proofErr w:type="spellStart"/>
@@ -5875,6 +5363,7 @@
           <w:szCs w:val="24"/>
           <w:rtl/>
         </w:rPr>
+        <w:lastRenderedPageBreak/>
         <w:drawing>
           <wp:inline distT="0" distB="0" distL="0" distR="0" wp14:anchorId="6B781932" wp14:editId="5224A3E0">
             <wp:extent cx="5943600" cy="4184650"/>
@@ -6112,7 +5601,6 @@
           <w:u w:val="single"/>
           <w:rtl/>
         </w:rPr>
-        <w:lastRenderedPageBreak/>
         <w:t xml:space="preserve">דברים </w:t>
       </w:r>
       <w:r>
@@ -6469,10 +5957,12 @@
       <w:r>
         <w:rPr>
           <w:rFonts w:ascii="Times New Roman" w:hAnsi="Times New Roman" w:cs="David"/>
-          <w:sz w:val="24"/>
-          <w:szCs w:val="24"/>
-          <w:rtl/>
-        </w:rPr>
+          <w:noProof/>
+          <w:sz w:val="24"/>
+          <w:szCs w:val="24"/>
+          <w:rtl/>
+        </w:rPr>
+        <w:lastRenderedPageBreak/>
         <w:drawing>
           <wp:inline distT="0" distB="0" distL="0" distR="0" wp14:anchorId="47280B11" wp14:editId="377FC69D">
             <wp:extent cx="5943600" cy="2762885"/>

</xml_diff>